<commit_message>
Riesgos, estrategia y reisgos mas importantes Problemas encontrados
</commit_message>
<xml_diff>
--- a/CSOF5303 Proyecto 3/DocumentoFinal/1205DocumentoFinal.docx
+++ b/CSOF5303 Proyecto 3/DocumentoFinal/1205DocumentoFinal.docx
@@ -113,7 +113,6 @@
           <w:noProof/>
           <w:sz w:val="22"/>
           <w:szCs w:val="22"/>
-          <w:lang w:val="en-US" w:eastAsia="en-US"/>
         </w:rPr>
         <w:drawing>
           <wp:inline distT="0" distB="0" distL="0" distR="0">
@@ -671,33 +670,11 @@
                 <w:rFonts w:ascii="Calibri" w:hAnsi="Calibri"/>
               </w:rPr>
             </w:pPr>
-            <w:proofErr w:type="spellStart"/>
-            <w:r>
-              <w:rPr>
-                <w:rFonts w:ascii="Calibri" w:hAnsi="Calibri"/>
-              </w:rPr>
-              <w:t>Willian</w:t>
-            </w:r>
-            <w:proofErr w:type="spellEnd"/>
-            <w:r>
-              <w:rPr>
-                <w:rFonts w:ascii="Calibri" w:hAnsi="Calibri"/>
-              </w:rPr>
-              <w:t xml:space="preserve"> Alejandro </w:t>
-            </w:r>
-            <w:proofErr w:type="spellStart"/>
-            <w:r>
-              <w:rPr>
-                <w:rFonts w:ascii="Calibri" w:hAnsi="Calibri"/>
-              </w:rPr>
-              <w:t>Idrobo</w:t>
-            </w:r>
-            <w:proofErr w:type="spellEnd"/>
-            <w:r>
-              <w:rPr>
-                <w:rFonts w:ascii="Calibri" w:hAnsi="Calibri"/>
-              </w:rPr>
-              <w:t xml:space="preserve"> Luna</w:t>
+            <w:r>
+              <w:rPr>
+                <w:rFonts w:ascii="Calibri" w:hAnsi="Calibri"/>
+              </w:rPr>
+              <w:t>Willian Alejandro Idrobo Luna</w:t>
             </w:r>
           </w:p>
         </w:tc>
@@ -1348,7 +1325,6 @@
           <w:noProof/>
           <w:sz w:val="22"/>
           <w:szCs w:val="22"/>
-          <w:lang w:val="en-US" w:eastAsia="en-US"/>
         </w:rPr>
         <w:drawing>
           <wp:inline distT="0" distB="0" distL="0" distR="0">
@@ -1410,7 +1386,6 @@
           <w:noProof/>
           <w:sz w:val="22"/>
           <w:szCs w:val="22"/>
-          <w:lang w:val="en-US" w:eastAsia="en-US"/>
         </w:rPr>
         <w:drawing>
           <wp:inline distT="0" distB="0" distL="0" distR="0">
@@ -1472,7 +1447,6 @@
           <w:noProof/>
           <w:sz w:val="22"/>
           <w:szCs w:val="22"/>
-          <w:lang w:val="en-US" w:eastAsia="en-US"/>
         </w:rPr>
         <w:drawing>
           <wp:inline distT="0" distB="0" distL="0" distR="0">
@@ -7592,25 +7566,7 @@
           <w:sz w:val="22"/>
           <w:highlight w:val="yellow"/>
         </w:rPr>
-        <w:t xml:space="preserve">Respecto </w:t>
-      </w:r>
-      <w:proofErr w:type="spellStart"/>
-      <w:r>
-        <w:rPr>
-          <w:rFonts w:asciiTheme="minorHAnsi" w:hAnsiTheme="minorHAnsi"/>
-          <w:sz w:val="22"/>
-          <w:highlight w:val="yellow"/>
-        </w:rPr>
-        <w:t>a</w:t>
-      </w:r>
-      <w:proofErr w:type="spellEnd"/>
-      <w:r>
-        <w:rPr>
-          <w:rFonts w:asciiTheme="minorHAnsi" w:hAnsiTheme="minorHAnsi"/>
-          <w:sz w:val="22"/>
-          <w:highlight w:val="yellow"/>
-        </w:rPr>
-        <w:t xml:space="preserve"> proyecto 1, 2 y 3 (en los 3 ciclos)</w:t>
+        <w:t>Respecto a proyecto 1, 2 y 3 (en los 3 ciclos)</w:t>
       </w:r>
     </w:p>
     <w:p>
@@ -7827,7 +7783,6 @@
           <w:rFonts w:asciiTheme="minorHAnsi" w:hAnsiTheme="minorHAnsi"/>
           <w:noProof/>
           <w:sz w:val="22"/>
-          <w:lang w:val="en-US" w:eastAsia="en-US"/>
         </w:rPr>
         <w:drawing>
           <wp:inline distT="0" distB="0" distL="0" distR="0">
@@ -16583,33 +16538,11 @@
                 <w:rFonts w:ascii="Calibri" w:hAnsi="Calibri"/>
               </w:rPr>
             </w:pPr>
-            <w:proofErr w:type="spellStart"/>
-            <w:r>
-              <w:rPr>
-                <w:rFonts w:ascii="Calibri" w:hAnsi="Calibri"/>
-              </w:rPr>
-              <w:t>Willian</w:t>
-            </w:r>
-            <w:proofErr w:type="spellEnd"/>
-            <w:r>
-              <w:rPr>
-                <w:rFonts w:ascii="Calibri" w:hAnsi="Calibri"/>
-              </w:rPr>
-              <w:t xml:space="preserve"> Alejandro </w:t>
-            </w:r>
-            <w:proofErr w:type="spellStart"/>
-            <w:r>
-              <w:rPr>
-                <w:rFonts w:ascii="Calibri" w:hAnsi="Calibri"/>
-              </w:rPr>
-              <w:t>Idrobo</w:t>
-            </w:r>
-            <w:proofErr w:type="spellEnd"/>
-            <w:r>
-              <w:rPr>
-                <w:rFonts w:ascii="Calibri" w:hAnsi="Calibri"/>
-              </w:rPr>
-              <w:t xml:space="preserve"> Luna</w:t>
+            <w:r>
+              <w:rPr>
+                <w:rFonts w:ascii="Calibri" w:hAnsi="Calibri"/>
+              </w:rPr>
+              <w:t>Willian Alejandro Idrobo Luna</w:t>
             </w:r>
           </w:p>
         </w:tc>
@@ -34456,7 +34389,6 @@
           <w:sz w:val="22"/>
         </w:rPr>
       </w:pPr>
-      <w:proofErr w:type="spellStart"/>
       <w:r>
         <w:rPr>
           <w:rFonts w:asciiTheme="minorHAnsi" w:hAnsiTheme="minorHAnsi"/>
@@ -34465,7 +34397,6 @@
         </w:rPr>
         <w:t>Willian</w:t>
       </w:r>
-      <w:proofErr w:type="spellEnd"/>
     </w:p>
     <w:p>
       <w:pPr>
@@ -34542,7 +34473,6 @@
           <w:sz w:val="22"/>
         </w:rPr>
       </w:pPr>
-      <w:proofErr w:type="spellStart"/>
       <w:r>
         <w:rPr>
           <w:rFonts w:asciiTheme="minorHAnsi" w:hAnsiTheme="minorHAnsi"/>
@@ -34551,7 +34481,6 @@
         </w:rPr>
         <w:t>Willian</w:t>
       </w:r>
-      <w:proofErr w:type="spellEnd"/>
     </w:p>
     <w:p>
       <w:pPr>
@@ -34648,7 +34577,6 @@
           <w:sz w:val="22"/>
         </w:rPr>
       </w:pPr>
-      <w:proofErr w:type="spellStart"/>
       <w:r>
         <w:rPr>
           <w:rFonts w:asciiTheme="minorHAnsi" w:hAnsiTheme="minorHAnsi"/>
@@ -34657,7 +34585,6 @@
         </w:rPr>
         <w:t>Willian</w:t>
       </w:r>
-      <w:proofErr w:type="spellEnd"/>
     </w:p>
     <w:p>
       <w:pPr>
@@ -34714,7 +34641,6 @@
           <w:sz w:val="22"/>
         </w:rPr>
       </w:pPr>
-      <w:proofErr w:type="spellStart"/>
       <w:r>
         <w:rPr>
           <w:rFonts w:asciiTheme="minorHAnsi" w:hAnsiTheme="minorHAnsi"/>
@@ -34723,7 +34649,6 @@
         </w:rPr>
         <w:t>Willian</w:t>
       </w:r>
-      <w:proofErr w:type="spellEnd"/>
     </w:p>
     <w:p>
       <w:pPr>
@@ -34780,7 +34705,6 @@
           <w:sz w:val="22"/>
         </w:rPr>
       </w:pPr>
-      <w:proofErr w:type="spellStart"/>
       <w:r>
         <w:rPr>
           <w:rFonts w:asciiTheme="minorHAnsi" w:hAnsiTheme="minorHAnsi"/>
@@ -34795,16 +34719,7 @@
           <w:sz w:val="22"/>
           <w:highlight w:val="yellow"/>
         </w:rPr>
-        <w:t>n</w:t>
-      </w:r>
-      <w:proofErr w:type="spellEnd"/>
-      <w:r>
-        <w:rPr>
-          <w:rFonts w:asciiTheme="minorHAnsi" w:hAnsiTheme="minorHAnsi"/>
-          <w:sz w:val="22"/>
-          <w:highlight w:val="yellow"/>
-        </w:rPr>
-        <w:t>, Carlos</w:t>
+        <w:t>n, Carlos</w:t>
       </w:r>
     </w:p>
     <w:p>
@@ -34929,7 +34844,6 @@
           <w:rFonts w:asciiTheme="minorHAnsi" w:hAnsiTheme="minorHAnsi"/>
           <w:noProof/>
           <w:sz w:val="22"/>
-          <w:lang w:val="en-US" w:eastAsia="en-US"/>
         </w:rPr>
         <w:drawing>
           <wp:inline distT="0" distB="0" distL="0" distR="0">
@@ -37512,7 +37426,6 @@
           <w:color w:val="auto"/>
           <w:sz w:val="20"/>
           <w:szCs w:val="20"/>
-          <w:lang w:val="en-US" w:eastAsia="en-US"/>
         </w:rPr>
         <w:lastRenderedPageBreak/>
         <w:drawing>
@@ -37745,7 +37658,6 @@
                 <w:rFonts w:asciiTheme="minorHAnsi" w:hAnsiTheme="minorHAnsi"/>
                 <w:noProof/>
                 <w:sz w:val="22"/>
-                <w:lang w:val="en-US" w:eastAsia="en-US"/>
               </w:rPr>
               <w:drawing>
                 <wp:inline distT="0" distB="0" distL="0" distR="0">
@@ -37826,6 +37738,9 @@
               <w:jc w:val="center"/>
             </w:pPr>
             <w:r>
+              <w:rPr>
+                <w:noProof/>
+              </w:rPr>
               <w:drawing>
                 <wp:inline distT="0" distB="0" distL="0" distR="0">
                   <wp:extent cx="695325" cy="228600"/>
@@ -37897,6 +37812,9 @@
               <w:jc w:val="center"/>
             </w:pPr>
             <w:r>
+              <w:rPr>
+                <w:noProof/>
+              </w:rPr>
               <w:drawing>
                 <wp:inline distT="0" distB="0" distL="0" distR="0">
                   <wp:extent cx="794147" cy="438150"/>
@@ -40594,7 +40512,6 @@
           <w:rFonts w:asciiTheme="minorHAnsi" w:hAnsiTheme="minorHAnsi"/>
           <w:noProof/>
           <w:sz w:val="22"/>
-          <w:lang w:val="en-US" w:eastAsia="en-US"/>
         </w:rPr>
         <w:lastRenderedPageBreak/>
         <w:drawing>
@@ -40747,7 +40664,6 @@
           <w:rFonts w:asciiTheme="minorHAnsi" w:hAnsiTheme="minorHAnsi"/>
           <w:noProof/>
           <w:sz w:val="22"/>
-          <w:lang w:val="en-US" w:eastAsia="en-US"/>
         </w:rPr>
         <w:drawing>
           <wp:inline distT="0" distB="0" distL="0" distR="0">
@@ -40947,7 +40863,6 @@
           <w:rFonts w:asciiTheme="minorHAnsi" w:hAnsiTheme="minorHAnsi"/>
           <w:noProof/>
           <w:sz w:val="22"/>
-          <w:lang w:val="en-US" w:eastAsia="en-US"/>
         </w:rPr>
         <w:lastRenderedPageBreak/>
         <w:drawing>
@@ -41116,7 +41031,6 @@
           <w:rFonts w:asciiTheme="minorHAnsi" w:hAnsiTheme="minorHAnsi"/>
           <w:noProof/>
           <w:sz w:val="22"/>
-          <w:lang w:val="en-US" w:eastAsia="en-US"/>
         </w:rPr>
         <w:drawing>
           <wp:inline distT="0" distB="0" distL="0" distR="0">
@@ -41139,7 +41053,7 @@
                     <a:blip r:embed="rId22" cstate="print">
                       <a:extLst>
                         <a:ext uri="{28A0092B-C50C-407E-A947-70E740481C1C}">
-                          <a14:useLocalDpi xmlns="" xmlns:wpc="http://schemas.microsoft.com/office/word/2010/wordprocessingCanvas" xmlns:mc="http://schemas.openxmlformats.org/markup-compatibility/2006" xmlns:o="urn:schemas-microsoft-com:office:office" xmlns:v="urn:schemas-microsoft-com:vml" xmlns:wp14="http://schemas.microsoft.com/office/word/2010/wordprocessingDrawing" xmlns:w10="urn:schemas-microsoft-com:office:word" xmlns:w="http://schemas.openxmlformats.org/wordprocessingml/2006/main" xmlns:w14="http://schemas.microsoft.com/office/word/2010/wordml" xmlns:wpg="http://schemas.microsoft.com/office/word/2010/wordprocessingGroup" xmlns:wpi="http://schemas.microsoft.com/office/word/2010/wordprocessingInk" xmlns:wps="http://schemas.microsoft.com/office/word/2010/wordprocessingShape" xmlns:a14="http://schemas.microsoft.com/office/drawing/2010/main" val="0"/>
+                          <a14:useLocalDpi xmlns:a14="http://schemas.microsoft.com/office/drawing/2010/main" xmlns:wps="http://schemas.microsoft.com/office/word/2010/wordprocessingShape" xmlns:wpi="http://schemas.microsoft.com/office/word/2010/wordprocessingInk" xmlns:wpg="http://schemas.microsoft.com/office/word/2010/wordprocessingGroup" xmlns:w14="http://schemas.microsoft.com/office/word/2010/wordml" xmlns:w="http://schemas.openxmlformats.org/wordprocessingml/2006/main" xmlns:w10="urn:schemas-microsoft-com:office:word" xmlns:wp14="http://schemas.microsoft.com/office/word/2010/wordprocessingDrawing" xmlns:v="urn:schemas-microsoft-com:vml" xmlns:o="urn:schemas-microsoft-com:office:office" xmlns:mc="http://schemas.openxmlformats.org/markup-compatibility/2006" xmlns:wpc="http://schemas.microsoft.com/office/word/2010/wordprocessingCanvas" xmlns="" val="0"/>
                         </a:ext>
                       </a:extLst>
                     </a:blip>
@@ -41262,7 +41176,6 @@
           <w:rFonts w:asciiTheme="minorHAnsi" w:hAnsiTheme="minorHAnsi"/>
           <w:noProof/>
           <w:sz w:val="22"/>
-          <w:lang w:val="en-US" w:eastAsia="en-US"/>
         </w:rPr>
         <w:drawing>
           <wp:inline distT="0" distB="0" distL="0" distR="0">
@@ -41469,7 +41382,6 @@
           <w:rFonts w:asciiTheme="minorHAnsi" w:hAnsiTheme="minorHAnsi"/>
           <w:noProof/>
           <w:sz w:val="22"/>
-          <w:lang w:val="en-US" w:eastAsia="en-US"/>
         </w:rPr>
         <w:drawing>
           <wp:inline distT="0" distB="0" distL="0" distR="0">
@@ -41668,7 +41580,6 @@
           <w:rFonts w:asciiTheme="minorHAnsi" w:hAnsiTheme="minorHAnsi"/>
           <w:noProof/>
           <w:sz w:val="22"/>
-          <w:lang w:val="en-US" w:eastAsia="en-US"/>
         </w:rPr>
         <w:drawing>
           <wp:inline distT="0" distB="0" distL="0" distR="0">
@@ -41691,7 +41602,7 @@
                     <a:blip r:embed="rId25" cstate="print">
                       <a:extLst>
                         <a:ext uri="{28A0092B-C50C-407E-A947-70E740481C1C}">
-                          <a14:useLocalDpi xmlns="" xmlns:wpc="http://schemas.microsoft.com/office/word/2010/wordprocessingCanvas" xmlns:mc="http://schemas.openxmlformats.org/markup-compatibility/2006" xmlns:o="urn:schemas-microsoft-com:office:office" xmlns:v="urn:schemas-microsoft-com:vml" xmlns:wp14="http://schemas.microsoft.com/office/word/2010/wordprocessingDrawing" xmlns:w10="urn:schemas-microsoft-com:office:word" xmlns:w="http://schemas.openxmlformats.org/wordprocessingml/2006/main" xmlns:w14="http://schemas.microsoft.com/office/word/2010/wordml" xmlns:wpg="http://schemas.microsoft.com/office/word/2010/wordprocessingGroup" xmlns:wpi="http://schemas.microsoft.com/office/word/2010/wordprocessingInk" xmlns:wps="http://schemas.microsoft.com/office/word/2010/wordprocessingShape" xmlns:a14="http://schemas.microsoft.com/office/drawing/2010/main" val="0"/>
+                          <a14:useLocalDpi xmlns:a14="http://schemas.microsoft.com/office/drawing/2010/main" xmlns:wps="http://schemas.microsoft.com/office/word/2010/wordprocessingShape" xmlns:wpi="http://schemas.microsoft.com/office/word/2010/wordprocessingInk" xmlns:wpg="http://schemas.microsoft.com/office/word/2010/wordprocessingGroup" xmlns:w14="http://schemas.microsoft.com/office/word/2010/wordml" xmlns:w="http://schemas.openxmlformats.org/wordprocessingml/2006/main" xmlns:w10="urn:schemas-microsoft-com:office:word" xmlns:wp14="http://schemas.microsoft.com/office/word/2010/wordprocessingDrawing" xmlns:v="urn:schemas-microsoft-com:vml" xmlns:o="urn:schemas-microsoft-com:office:office" xmlns:mc="http://schemas.openxmlformats.org/markup-compatibility/2006" xmlns:wpc="http://schemas.microsoft.com/office/word/2010/wordprocessingCanvas" xmlns="" val="0"/>
                         </a:ext>
                       </a:extLst>
                     </a:blip>
@@ -46615,9 +46526,148 @@
         <w:rPr>
           <w:rFonts w:asciiTheme="minorHAnsi" w:hAnsiTheme="minorHAnsi"/>
           <w:sz w:val="22"/>
-          <w:highlight w:val="yellow"/>
-        </w:rPr>
-        <w:t>Mauricio</w:t>
+        </w:rPr>
+        <w:t>Con el fin de hacer frente a los riesgos que se podrían presentar en el desarrollo del proyecto 3 se siguió el siguiente proceso:</w:t>
+      </w:r>
+    </w:p>
+    <w:p>
+      <w:pPr>
+        <w:jc w:val="both"/>
+        <w:rPr>
+          <w:rFonts w:asciiTheme="minorHAnsi" w:hAnsiTheme="minorHAnsi"/>
+          <w:sz w:val="22"/>
+        </w:rPr>
+      </w:pPr>
+    </w:p>
+    <w:p>
+      <w:pPr>
+        <w:jc w:val="both"/>
+        <w:rPr>
+          <w:rFonts w:asciiTheme="minorHAnsi" w:hAnsiTheme="minorHAnsi"/>
+          <w:sz w:val="22"/>
+        </w:rPr>
+      </w:pPr>
+      <w:r>
+        <w:rPr>
+          <w:rFonts w:asciiTheme="minorHAnsi" w:hAnsiTheme="minorHAnsi"/>
+          <w:sz w:val="22"/>
+        </w:rPr>
+        <w:t xml:space="preserve">En primera instancia se definieron algunos riesgos al inicio del proceso de desarrollo. Estos riesgos fueron determinados en base a las experiencias profesionales de cada uno de los integrantes del grupo. </w:t>
+      </w:r>
+      <w:proofErr w:type="spellStart"/>
+      <w:r>
+        <w:rPr>
+          <w:rFonts w:asciiTheme="minorHAnsi" w:hAnsiTheme="minorHAnsi"/>
+          <w:sz w:val="22"/>
+        </w:rPr>
+        <w:t>Tambien</w:t>
+      </w:r>
+      <w:proofErr w:type="spellEnd"/>
+      <w:r>
+        <w:rPr>
+          <w:rFonts w:asciiTheme="minorHAnsi" w:hAnsiTheme="minorHAnsi"/>
+          <w:sz w:val="22"/>
+        </w:rPr>
+        <w:t xml:space="preserve"> fue bastante influyente las experiencias previas que se tuvieron en los desarrollos de proyecto previos, fue especialmente significativa la experiencia adquirida en el desarrollo de proyecto 2, en el cual se tuvo acceso a la aplicación real a partir de la cual se iba a iniciar el proceso de desarrollo.</w:t>
+      </w:r>
+    </w:p>
+    <w:p>
+      <w:pPr>
+        <w:jc w:val="both"/>
+        <w:rPr>
+          <w:rFonts w:asciiTheme="minorHAnsi" w:hAnsiTheme="minorHAnsi"/>
+          <w:sz w:val="22"/>
+        </w:rPr>
+      </w:pPr>
+    </w:p>
+    <w:p>
+      <w:pPr>
+        <w:jc w:val="both"/>
+        <w:rPr>
+          <w:rFonts w:asciiTheme="minorHAnsi" w:hAnsiTheme="minorHAnsi"/>
+          <w:sz w:val="22"/>
+        </w:rPr>
+      </w:pPr>
+      <w:r>
+        <w:rPr>
+          <w:rFonts w:asciiTheme="minorHAnsi" w:hAnsiTheme="minorHAnsi"/>
+          <w:sz w:val="22"/>
+        </w:rPr>
+        <w:t xml:space="preserve">Una vez identificados estos riesgos, se procedió a documentarlos, con lo cual se dio una descripción clara y concisa del riesgo en si, como podría materializarse y el plan de mitigación para el riego, es decir, cuales serian las acciones a tomar en caso que el riesgo llegara a materializase. </w:t>
+      </w:r>
+      <w:proofErr w:type="spellStart"/>
+      <w:r>
+        <w:rPr>
+          <w:rFonts w:asciiTheme="minorHAnsi" w:hAnsiTheme="minorHAnsi"/>
+          <w:sz w:val="22"/>
+        </w:rPr>
+        <w:t>Mas</w:t>
+      </w:r>
+      <w:proofErr w:type="spellEnd"/>
+      <w:r>
+        <w:rPr>
+          <w:rFonts w:asciiTheme="minorHAnsi" w:hAnsiTheme="minorHAnsi"/>
+          <w:sz w:val="22"/>
+        </w:rPr>
+        <w:t xml:space="preserve"> adelante, en el segundo ciclo de desarrollo se incluyo el plan de seguimiento para los riesgos, es decir, como se haría el seguimiento de cada uno de los riesgos individuales con el fin de verificar si el riesgo seguía presente o si por el contrario fue solucionado. Posteriormente, en el tercer ciclo de desarrollo se generaron las evidencias sobre el seguimiento de estos riesgos con el fin de mantener un histórico del proceso que se siguió con cada uno de los riesgos y los resultados obtenidos al final del tercer ciclo y por ende al final del proyecto.</w:t>
+      </w:r>
+    </w:p>
+    <w:p>
+      <w:pPr>
+        <w:jc w:val="both"/>
+        <w:rPr>
+          <w:rFonts w:asciiTheme="minorHAnsi" w:hAnsiTheme="minorHAnsi"/>
+          <w:sz w:val="22"/>
+        </w:rPr>
+      </w:pPr>
+    </w:p>
+    <w:p>
+      <w:pPr>
+        <w:jc w:val="both"/>
+        <w:rPr>
+          <w:rFonts w:asciiTheme="minorHAnsi" w:hAnsiTheme="minorHAnsi"/>
+          <w:sz w:val="22"/>
+        </w:rPr>
+      </w:pPr>
+      <w:r>
+        <w:rPr>
+          <w:rFonts w:asciiTheme="minorHAnsi" w:hAnsiTheme="minorHAnsi"/>
+          <w:sz w:val="22"/>
+        </w:rPr>
+        <w:t xml:space="preserve">Adicionalmente, y como era de esperarse, no todos los riesgos fueron contemplados, es decir, se materializaron riesgos los cuales nunca fueron considerados al inicio del proyecto. Para estos riesgos, el único plan de acción disponible era aceptar el riesgo como tal y definir acciones correctivas, las cuales deberían ser </w:t>
+      </w:r>
+      <w:r>
+        <w:rPr>
+          <w:rFonts w:asciiTheme="minorHAnsi" w:hAnsiTheme="minorHAnsi"/>
+          <w:sz w:val="22"/>
+        </w:rPr>
+        <w:lastRenderedPageBreak/>
+        <w:t>ejecutadas a la mayor brevedad posible con el fin de evitar mayores contratiempos en el desarrollo del proyecto. Igualmente, estos riesgos también fueron documentados, con su descripción, plan de mitigación y plan de seguimiento.</w:t>
+      </w:r>
+    </w:p>
+    <w:p>
+      <w:pPr>
+        <w:jc w:val="both"/>
+        <w:rPr>
+          <w:rFonts w:asciiTheme="minorHAnsi" w:hAnsiTheme="minorHAnsi"/>
+          <w:sz w:val="22"/>
+        </w:rPr>
+      </w:pPr>
+    </w:p>
+    <w:p>
+      <w:pPr>
+        <w:jc w:val="both"/>
+        <w:rPr>
+          <w:rFonts w:asciiTheme="minorHAnsi" w:hAnsiTheme="minorHAnsi"/>
+          <w:sz w:val="22"/>
+        </w:rPr>
+      </w:pPr>
+      <w:r>
+        <w:rPr>
+          <w:rFonts w:asciiTheme="minorHAnsi" w:hAnsiTheme="minorHAnsi"/>
+          <w:sz w:val="22"/>
+        </w:rPr>
+        <w:t>Con respecto al seguimiento de riesgos, este se hacía semanalmente, en las reuniones de seguimiento general programadas. En estas se verificaba las acciones tomadas en pos de solucionar el riesgo presentado o al menos de mitigar sus efectos. Si ninguna de las soluciones propuestas inicialmente permitía resolver el riesgo, entonces era definidas e implementadas nuevas posibles soluciones.</w:t>
       </w:r>
     </w:p>
     <w:p>
@@ -46673,34 +46723,30 @@
         <w:rPr>
           <w:rFonts w:asciiTheme="minorHAnsi" w:hAnsiTheme="minorHAnsi"/>
           <w:sz w:val="22"/>
-          <w:highlight w:val="yellow"/>
-        </w:rPr>
-      </w:pPr>
-      <w:r>
-        <w:rPr>
-          <w:rFonts w:asciiTheme="minorHAnsi" w:hAnsiTheme="minorHAnsi"/>
-          <w:sz w:val="22"/>
-          <w:highlight w:val="yellow"/>
-        </w:rPr>
-        <w:t xml:space="preserve">3-5 riesgos más importantes (no importa que no hayan sido identificados al </w:t>
+        </w:rPr>
+      </w:pPr>
+      <w:r>
+        <w:rPr>
+          <w:rFonts w:asciiTheme="minorHAnsi" w:hAnsiTheme="minorHAnsi"/>
+          <w:sz w:val="22"/>
+        </w:rPr>
+        <w:t xml:space="preserve">Los riesgos </w:t>
       </w:r>
       <w:proofErr w:type="spellStart"/>
       <w:r>
         <w:rPr>
           <w:rFonts w:asciiTheme="minorHAnsi" w:hAnsiTheme="minorHAnsi"/>
           <w:sz w:val="22"/>
-          <w:highlight w:val="yellow"/>
-        </w:rPr>
-        <w:t>incio</w:t>
+        </w:rPr>
+        <w:t>mas</w:t>
       </w:r>
       <w:proofErr w:type="spellEnd"/>
       <w:r>
         <w:rPr>
           <w:rFonts w:asciiTheme="minorHAnsi" w:hAnsiTheme="minorHAnsi"/>
           <w:sz w:val="22"/>
-          <w:highlight w:val="yellow"/>
-        </w:rPr>
-        <w:t xml:space="preserve"> de Proyecto 3)</w:t>
+        </w:rPr>
+        <w:t xml:space="preserve"> importantes que se encontraron en a lo largo del proyecto fueron los siguientes:</w:t>
       </w:r>
     </w:p>
     <w:p>
@@ -46711,14 +46757,1790 @@
           <w:sz w:val="22"/>
         </w:rPr>
       </w:pPr>
-      <w:r>
-        <w:rPr>
-          <w:rFonts w:asciiTheme="minorHAnsi" w:hAnsiTheme="minorHAnsi"/>
-          <w:sz w:val="22"/>
-          <w:highlight w:val="yellow"/>
-        </w:rPr>
-        <w:t>Mauricio</w:t>
-      </w:r>
+    </w:p>
+    <w:tbl>
+      <w:tblPr>
+        <w:tblStyle w:val="TableGrid1"/>
+        <w:tblW w:w="10205" w:type="dxa"/>
+        <w:jc w:val="center"/>
+        <w:tblCellMar>
+          <w:top w:w="28" w:type="dxa"/>
+          <w:left w:w="57" w:type="dxa"/>
+          <w:bottom w:w="28" w:type="dxa"/>
+          <w:right w:w="57" w:type="dxa"/>
+        </w:tblCellMar>
+        <w:tblLook w:val="04A0"/>
+      </w:tblPr>
+      <w:tblGrid>
+        <w:gridCol w:w="10205"/>
+      </w:tblGrid>
+      <w:tr>
+        <w:trPr>
+          <w:trHeight w:val="20"/>
+          <w:jc w:val="center"/>
+        </w:trPr>
+        <w:tc>
+          <w:tcPr>
+            <w:tcW w:w="10205" w:type="dxa"/>
+            <w:shd w:val="clear" w:color="auto" w:fill="B8CCE4" w:themeFill="accent1" w:themeFillTint="66"/>
+            <w:vAlign w:val="center"/>
+            <w:hideMark/>
+          </w:tcPr>
+          <w:p>
+            <w:pPr>
+              <w:rPr>
+                <w:rFonts w:asciiTheme="minorHAnsi" w:hAnsiTheme="minorHAnsi" w:cstheme="minorHAnsi"/>
+                <w:b/>
+              </w:rPr>
+            </w:pPr>
+            <w:r>
+              <w:rPr>
+                <w:rFonts w:asciiTheme="minorHAnsi" w:hAnsiTheme="minorHAnsi" w:cstheme="minorHAnsi"/>
+                <w:b/>
+              </w:rPr>
+              <w:t>RN01</w:t>
+            </w:r>
+          </w:p>
+        </w:tc>
+      </w:tr>
+      <w:tr>
+        <w:trPr>
+          <w:trHeight w:val="20"/>
+          <w:jc w:val="center"/>
+        </w:trPr>
+        <w:tc>
+          <w:tcPr>
+            <w:tcW w:w="10205" w:type="dxa"/>
+            <w:vAlign w:val="center"/>
+            <w:hideMark/>
+          </w:tcPr>
+          <w:p>
+            <w:pPr>
+              <w:rPr>
+                <w:rFonts w:asciiTheme="minorHAnsi" w:hAnsiTheme="minorHAnsi" w:cstheme="minorHAnsi"/>
+              </w:rPr>
+            </w:pPr>
+            <w:r>
+              <w:rPr>
+                <w:rFonts w:asciiTheme="minorHAnsi" w:hAnsiTheme="minorHAnsi" w:cstheme="minorHAnsi"/>
+              </w:rPr>
+              <w:t>Falta de conocimiento sobre el manejo de las herramientas</w:t>
+            </w:r>
+          </w:p>
+        </w:tc>
+      </w:tr>
+      <w:tr>
+        <w:trPr>
+          <w:trHeight w:val="20"/>
+          <w:jc w:val="center"/>
+        </w:trPr>
+        <w:tc>
+          <w:tcPr>
+            <w:tcW w:w="10205" w:type="dxa"/>
+            <w:shd w:val="clear" w:color="auto" w:fill="B8CCE4" w:themeFill="accent1" w:themeFillTint="66"/>
+            <w:vAlign w:val="center"/>
+            <w:hideMark/>
+          </w:tcPr>
+          <w:p>
+            <w:pPr>
+              <w:rPr>
+                <w:rFonts w:asciiTheme="minorHAnsi" w:hAnsiTheme="minorHAnsi" w:cstheme="minorHAnsi"/>
+                <w:b/>
+              </w:rPr>
+            </w:pPr>
+            <w:r>
+              <w:rPr>
+                <w:rFonts w:asciiTheme="minorHAnsi" w:hAnsiTheme="minorHAnsi" w:cstheme="minorHAnsi"/>
+                <w:b/>
+              </w:rPr>
+              <w:t>Descripción y Explicación</w:t>
+            </w:r>
+          </w:p>
+        </w:tc>
+      </w:tr>
+      <w:tr>
+        <w:trPr>
+          <w:trHeight w:val="20"/>
+          <w:jc w:val="center"/>
+        </w:trPr>
+        <w:tc>
+          <w:tcPr>
+            <w:tcW w:w="10205" w:type="dxa"/>
+            <w:vAlign w:val="center"/>
+            <w:hideMark/>
+          </w:tcPr>
+          <w:p>
+            <w:pPr>
+              <w:rPr>
+                <w:rFonts w:asciiTheme="minorHAnsi" w:hAnsiTheme="minorHAnsi" w:cstheme="minorHAnsi"/>
+              </w:rPr>
+            </w:pPr>
+            <w:r>
+              <w:rPr>
+                <w:rFonts w:asciiTheme="minorHAnsi" w:hAnsiTheme="minorHAnsi" w:cstheme="minorHAnsi"/>
+              </w:rPr>
+              <w:t xml:space="preserve">Debido a que las herramientas y tecnologías que se están haciendo uso en el </w:t>
+            </w:r>
+            <w:proofErr w:type="spellStart"/>
+            <w:r>
+              <w:rPr>
+                <w:rFonts w:asciiTheme="minorHAnsi" w:hAnsiTheme="minorHAnsi" w:cstheme="minorHAnsi"/>
+              </w:rPr>
+              <w:t>MarketPlace</w:t>
+            </w:r>
+            <w:proofErr w:type="spellEnd"/>
+            <w:r>
+              <w:rPr>
+                <w:rFonts w:asciiTheme="minorHAnsi" w:hAnsiTheme="minorHAnsi" w:cstheme="minorHAnsi"/>
+              </w:rPr>
+              <w:t xml:space="preserve"> de los Alpes son desconocidas o muy poco conocidas por el equipo de desarrollo, se genera un alto impacto en los tiempos de desarrollo de las nuevas funcionalidades y en la modificación de las funcionalidades ya existentes, no obstante, algunos de los miembros del equipo, ya tienen un conocimiento previo de estas herramientas y han afianzado sus conocimientos sobre las mismas </w:t>
+            </w:r>
+          </w:p>
+        </w:tc>
+      </w:tr>
+      <w:tr>
+        <w:trPr>
+          <w:trHeight w:val="20"/>
+          <w:jc w:val="center"/>
+        </w:trPr>
+        <w:tc>
+          <w:tcPr>
+            <w:tcW w:w="10205" w:type="dxa"/>
+            <w:shd w:val="clear" w:color="auto" w:fill="B8CCE4" w:themeFill="accent1" w:themeFillTint="66"/>
+            <w:vAlign w:val="center"/>
+            <w:hideMark/>
+          </w:tcPr>
+          <w:p>
+            <w:pPr>
+              <w:rPr>
+                <w:rFonts w:asciiTheme="minorHAnsi" w:hAnsiTheme="minorHAnsi" w:cstheme="minorHAnsi"/>
+                <w:b/>
+              </w:rPr>
+            </w:pPr>
+            <w:r>
+              <w:rPr>
+                <w:rFonts w:asciiTheme="minorHAnsi" w:hAnsiTheme="minorHAnsi" w:cstheme="minorHAnsi"/>
+                <w:b/>
+              </w:rPr>
+              <w:t>Planes de Mitigación</w:t>
+            </w:r>
+          </w:p>
+        </w:tc>
+      </w:tr>
+      <w:tr>
+        <w:trPr>
+          <w:trHeight w:val="20"/>
+          <w:jc w:val="center"/>
+        </w:trPr>
+        <w:tc>
+          <w:tcPr>
+            <w:tcW w:w="10205" w:type="dxa"/>
+            <w:vAlign w:val="center"/>
+            <w:hideMark/>
+          </w:tcPr>
+          <w:p>
+            <w:pPr>
+              <w:numPr>
+                <w:ilvl w:val="0"/>
+                <w:numId w:val="44"/>
+              </w:numPr>
+              <w:ind w:left="234" w:hanging="234"/>
+              <w:contextualSpacing/>
+              <w:rPr>
+                <w:rFonts w:asciiTheme="minorHAnsi" w:hAnsiTheme="minorHAnsi" w:cstheme="minorHAnsi"/>
+              </w:rPr>
+            </w:pPr>
+            <w:r>
+              <w:rPr>
+                <w:rFonts w:asciiTheme="minorHAnsi" w:hAnsiTheme="minorHAnsi" w:cstheme="minorHAnsi"/>
+              </w:rPr>
+              <w:t>Los miembros del equipo que ya han afianzado sus conocimientos sobre el uso y manejo de las herramientas, apoyaran al resto del grupo socializando el conocimiento ayudando a resolver inquietudes sobre errores que se puedan presentar</w:t>
+            </w:r>
+          </w:p>
+          <w:p>
+            <w:pPr>
+              <w:numPr>
+                <w:ilvl w:val="0"/>
+                <w:numId w:val="44"/>
+              </w:numPr>
+              <w:ind w:left="234" w:hanging="234"/>
+              <w:contextualSpacing/>
+              <w:rPr>
+                <w:rFonts w:asciiTheme="minorHAnsi" w:hAnsiTheme="minorHAnsi" w:cstheme="minorHAnsi"/>
+              </w:rPr>
+            </w:pPr>
+            <w:r>
+              <w:rPr>
+                <w:rFonts w:asciiTheme="minorHAnsi" w:hAnsiTheme="minorHAnsi" w:cstheme="minorHAnsi"/>
+              </w:rPr>
+              <w:t>Se solicitara asesorías de capacitación a los monitores del proyecto con el fin de aumentar el conocimiento de las herramientas y resolver las dudas que se encuentren pendientes</w:t>
+            </w:r>
+          </w:p>
+        </w:tc>
+      </w:tr>
+      <w:tr>
+        <w:trPr>
+          <w:trHeight w:val="20"/>
+          <w:jc w:val="center"/>
+        </w:trPr>
+        <w:tc>
+          <w:tcPr>
+            <w:tcW w:w="10205" w:type="dxa"/>
+            <w:shd w:val="clear" w:color="auto" w:fill="B8CCE4" w:themeFill="accent1" w:themeFillTint="66"/>
+            <w:vAlign w:val="center"/>
+            <w:hideMark/>
+          </w:tcPr>
+          <w:p>
+            <w:pPr>
+              <w:rPr>
+                <w:rFonts w:asciiTheme="minorHAnsi" w:hAnsiTheme="minorHAnsi" w:cstheme="minorHAnsi"/>
+                <w:b/>
+              </w:rPr>
+            </w:pPr>
+            <w:r>
+              <w:rPr>
+                <w:rFonts w:asciiTheme="minorHAnsi" w:hAnsiTheme="minorHAnsi" w:cstheme="minorHAnsi"/>
+                <w:b/>
+              </w:rPr>
+              <w:t>Planes de Seguimiento</w:t>
+            </w:r>
+          </w:p>
+        </w:tc>
+      </w:tr>
+      <w:tr>
+        <w:trPr>
+          <w:trHeight w:val="20"/>
+          <w:jc w:val="center"/>
+        </w:trPr>
+        <w:tc>
+          <w:tcPr>
+            <w:tcW w:w="10205" w:type="dxa"/>
+            <w:vAlign w:val="center"/>
+            <w:hideMark/>
+          </w:tcPr>
+          <w:p>
+            <w:pPr>
+              <w:numPr>
+                <w:ilvl w:val="0"/>
+                <w:numId w:val="44"/>
+              </w:numPr>
+              <w:ind w:left="234" w:hanging="234"/>
+              <w:contextualSpacing/>
+              <w:rPr>
+                <w:rFonts w:asciiTheme="minorHAnsi" w:hAnsiTheme="minorHAnsi" w:cstheme="minorHAnsi"/>
+              </w:rPr>
+            </w:pPr>
+            <w:r>
+              <w:rPr>
+                <w:rFonts w:asciiTheme="minorHAnsi" w:hAnsiTheme="minorHAnsi" w:cstheme="minorHAnsi"/>
+              </w:rPr>
+              <w:t>Se crea holgura sobre ciertas actividades para solicitar tutorías.</w:t>
+            </w:r>
+          </w:p>
+        </w:tc>
+      </w:tr>
+      <w:tr>
+        <w:trPr>
+          <w:trHeight w:val="20"/>
+          <w:jc w:val="center"/>
+        </w:trPr>
+        <w:tc>
+          <w:tcPr>
+            <w:tcW w:w="10205" w:type="dxa"/>
+            <w:shd w:val="clear" w:color="auto" w:fill="B8CCE4" w:themeFill="accent1" w:themeFillTint="66"/>
+            <w:vAlign w:val="center"/>
+            <w:hideMark/>
+          </w:tcPr>
+          <w:p>
+            <w:pPr>
+              <w:rPr>
+                <w:rFonts w:asciiTheme="minorHAnsi" w:hAnsiTheme="minorHAnsi" w:cstheme="minorHAnsi"/>
+                <w:b/>
+              </w:rPr>
+            </w:pPr>
+            <w:r>
+              <w:rPr>
+                <w:rFonts w:asciiTheme="minorHAnsi" w:hAnsiTheme="minorHAnsi" w:cstheme="minorHAnsi"/>
+                <w:b/>
+              </w:rPr>
+              <w:t>Resultado</w:t>
+            </w:r>
+          </w:p>
+        </w:tc>
+      </w:tr>
+      <w:tr>
+        <w:trPr>
+          <w:trHeight w:val="20"/>
+          <w:jc w:val="center"/>
+        </w:trPr>
+        <w:tc>
+          <w:tcPr>
+            <w:tcW w:w="10205" w:type="dxa"/>
+            <w:vAlign w:val="center"/>
+          </w:tcPr>
+          <w:p>
+            <w:pPr>
+              <w:numPr>
+                <w:ilvl w:val="0"/>
+                <w:numId w:val="44"/>
+              </w:numPr>
+              <w:ind w:left="234" w:hanging="234"/>
+              <w:contextualSpacing/>
+              <w:rPr>
+                <w:rFonts w:asciiTheme="minorHAnsi" w:hAnsiTheme="minorHAnsi" w:cstheme="minorHAnsi"/>
+              </w:rPr>
+            </w:pPr>
+            <w:r>
+              <w:rPr>
+                <w:rFonts w:asciiTheme="minorHAnsi" w:hAnsiTheme="minorHAnsi" w:cstheme="minorHAnsi"/>
+              </w:rPr>
+              <w:t>Se presentaron algunos problemas con el manejo de las herramientas asignadas (BPEL, OSB, CRM, etc.). Pero al final estos inconvenientes fueron controlados y resueltos gracias a los aportes de los miembros del foro y a los esfuerzos dedicados de varios miembros del grupo.</w:t>
+            </w:r>
+          </w:p>
+        </w:tc>
+      </w:tr>
+    </w:tbl>
+    <w:p>
+      <w:pPr>
+        <w:jc w:val="both"/>
+        <w:rPr>
+          <w:rFonts w:asciiTheme="minorHAnsi" w:hAnsiTheme="minorHAnsi"/>
+          <w:sz w:val="22"/>
+        </w:rPr>
+      </w:pPr>
+    </w:p>
+    <w:p>
+      <w:pPr>
+        <w:jc w:val="both"/>
+        <w:rPr>
+          <w:rFonts w:asciiTheme="minorHAnsi" w:hAnsiTheme="minorHAnsi"/>
+          <w:sz w:val="22"/>
+        </w:rPr>
+      </w:pPr>
+    </w:p>
+    <w:tbl>
+      <w:tblPr>
+        <w:tblStyle w:val="TableGrid1"/>
+        <w:tblW w:w="10205" w:type="dxa"/>
+        <w:jc w:val="center"/>
+        <w:tblCellMar>
+          <w:top w:w="28" w:type="dxa"/>
+          <w:left w:w="57" w:type="dxa"/>
+          <w:bottom w:w="28" w:type="dxa"/>
+          <w:right w:w="57" w:type="dxa"/>
+        </w:tblCellMar>
+        <w:tblLook w:val="04A0"/>
+      </w:tblPr>
+      <w:tblGrid>
+        <w:gridCol w:w="10205"/>
+      </w:tblGrid>
+      <w:tr>
+        <w:trPr>
+          <w:trHeight w:val="20"/>
+          <w:jc w:val="center"/>
+        </w:trPr>
+        <w:tc>
+          <w:tcPr>
+            <w:tcW w:w="10205" w:type="dxa"/>
+            <w:shd w:val="clear" w:color="auto" w:fill="B8CCE4" w:themeFill="accent1" w:themeFillTint="66"/>
+            <w:vAlign w:val="center"/>
+            <w:hideMark/>
+          </w:tcPr>
+          <w:p>
+            <w:pPr>
+              <w:rPr>
+                <w:rFonts w:asciiTheme="minorHAnsi" w:hAnsiTheme="minorHAnsi" w:cstheme="minorHAnsi"/>
+                <w:b/>
+              </w:rPr>
+            </w:pPr>
+            <w:r>
+              <w:rPr>
+                <w:rFonts w:asciiTheme="minorHAnsi" w:hAnsiTheme="minorHAnsi" w:cstheme="minorHAnsi"/>
+                <w:b/>
+              </w:rPr>
+              <w:t>RN06</w:t>
+            </w:r>
+          </w:p>
+        </w:tc>
+      </w:tr>
+      <w:tr>
+        <w:trPr>
+          <w:trHeight w:val="20"/>
+          <w:jc w:val="center"/>
+        </w:trPr>
+        <w:tc>
+          <w:tcPr>
+            <w:tcW w:w="10205" w:type="dxa"/>
+            <w:vAlign w:val="center"/>
+            <w:hideMark/>
+          </w:tcPr>
+          <w:p>
+            <w:pPr>
+              <w:rPr>
+                <w:rFonts w:asciiTheme="minorHAnsi" w:hAnsiTheme="minorHAnsi" w:cstheme="minorHAnsi"/>
+              </w:rPr>
+            </w:pPr>
+            <w:r>
+              <w:rPr>
+                <w:rFonts w:asciiTheme="minorHAnsi" w:hAnsiTheme="minorHAnsi" w:cstheme="minorHAnsi"/>
+              </w:rPr>
+              <w:t xml:space="preserve">Se presentan problemas al tratar de replicar el </w:t>
+            </w:r>
+            <w:proofErr w:type="spellStart"/>
+            <w:r>
+              <w:rPr>
+                <w:rFonts w:asciiTheme="minorHAnsi" w:hAnsiTheme="minorHAnsi" w:cstheme="minorHAnsi"/>
+              </w:rPr>
+              <w:t>MarketPlace</w:t>
+            </w:r>
+            <w:proofErr w:type="spellEnd"/>
+            <w:r>
+              <w:rPr>
+                <w:rFonts w:asciiTheme="minorHAnsi" w:hAnsiTheme="minorHAnsi" w:cstheme="minorHAnsi"/>
+              </w:rPr>
+              <w:t xml:space="preserve"> en un ambiente de desarrollo alterno</w:t>
+            </w:r>
+          </w:p>
+        </w:tc>
+      </w:tr>
+      <w:tr>
+        <w:trPr>
+          <w:trHeight w:val="20"/>
+          <w:jc w:val="center"/>
+        </w:trPr>
+        <w:tc>
+          <w:tcPr>
+            <w:tcW w:w="10205" w:type="dxa"/>
+            <w:shd w:val="clear" w:color="auto" w:fill="B8CCE4" w:themeFill="accent1" w:themeFillTint="66"/>
+            <w:vAlign w:val="center"/>
+            <w:hideMark/>
+          </w:tcPr>
+          <w:p>
+            <w:pPr>
+              <w:rPr>
+                <w:rFonts w:asciiTheme="minorHAnsi" w:hAnsiTheme="minorHAnsi" w:cstheme="minorHAnsi"/>
+                <w:b/>
+              </w:rPr>
+            </w:pPr>
+            <w:r>
+              <w:rPr>
+                <w:rFonts w:asciiTheme="minorHAnsi" w:hAnsiTheme="minorHAnsi" w:cstheme="minorHAnsi"/>
+                <w:b/>
+              </w:rPr>
+              <w:t>Descripción y Explicación</w:t>
+            </w:r>
+          </w:p>
+        </w:tc>
+      </w:tr>
+      <w:tr>
+        <w:trPr>
+          <w:trHeight w:val="20"/>
+          <w:jc w:val="center"/>
+        </w:trPr>
+        <w:tc>
+          <w:tcPr>
+            <w:tcW w:w="10205" w:type="dxa"/>
+            <w:vAlign w:val="center"/>
+            <w:hideMark/>
+          </w:tcPr>
+          <w:p>
+            <w:pPr>
+              <w:rPr>
+                <w:rFonts w:asciiTheme="minorHAnsi" w:hAnsiTheme="minorHAnsi" w:cstheme="minorHAnsi"/>
+              </w:rPr>
+            </w:pPr>
+            <w:r>
+              <w:rPr>
+                <w:rFonts w:asciiTheme="minorHAnsi" w:hAnsiTheme="minorHAnsi" w:cstheme="minorHAnsi"/>
+              </w:rPr>
+              <w:t>Debido a la limitante técnica de la cantidad de usuarios simultáneos en el servidor asignado, se determinó que era necesario configurar un ambiente de desarrollo alterno con el fin de maximizar la capacidad de trabajo, y es posible que en este proceso se presenten problemas técnicos respecto a la configuración y uso de las herramientas que no permita replicar el ambiente de desarrollo en su totalidad</w:t>
+            </w:r>
+          </w:p>
+        </w:tc>
+      </w:tr>
+      <w:tr>
+        <w:trPr>
+          <w:trHeight w:val="20"/>
+          <w:jc w:val="center"/>
+        </w:trPr>
+        <w:tc>
+          <w:tcPr>
+            <w:tcW w:w="10205" w:type="dxa"/>
+            <w:shd w:val="clear" w:color="auto" w:fill="B8CCE4" w:themeFill="accent1" w:themeFillTint="66"/>
+            <w:vAlign w:val="center"/>
+            <w:hideMark/>
+          </w:tcPr>
+          <w:p>
+            <w:pPr>
+              <w:rPr>
+                <w:rFonts w:asciiTheme="minorHAnsi" w:hAnsiTheme="minorHAnsi" w:cstheme="minorHAnsi"/>
+                <w:b/>
+              </w:rPr>
+            </w:pPr>
+            <w:r>
+              <w:rPr>
+                <w:rFonts w:asciiTheme="minorHAnsi" w:hAnsiTheme="minorHAnsi" w:cstheme="minorHAnsi"/>
+                <w:b/>
+              </w:rPr>
+              <w:t>Planes de Mitigación</w:t>
+            </w:r>
+          </w:p>
+        </w:tc>
+      </w:tr>
+      <w:tr>
+        <w:trPr>
+          <w:trHeight w:val="20"/>
+          <w:jc w:val="center"/>
+        </w:trPr>
+        <w:tc>
+          <w:tcPr>
+            <w:tcW w:w="10205" w:type="dxa"/>
+            <w:vAlign w:val="center"/>
+            <w:hideMark/>
+          </w:tcPr>
+          <w:p>
+            <w:pPr>
+              <w:numPr>
+                <w:ilvl w:val="0"/>
+                <w:numId w:val="44"/>
+              </w:numPr>
+              <w:ind w:left="234" w:hanging="234"/>
+              <w:contextualSpacing/>
+              <w:rPr>
+                <w:rFonts w:asciiTheme="minorHAnsi" w:hAnsiTheme="minorHAnsi" w:cstheme="minorHAnsi"/>
+              </w:rPr>
+            </w:pPr>
+            <w:r>
+              <w:rPr>
+                <w:rFonts w:asciiTheme="minorHAnsi" w:hAnsiTheme="minorHAnsi" w:cstheme="minorHAnsi"/>
+              </w:rPr>
+              <w:t xml:space="preserve">Se debe verificar que se siguió la guía de instalación de las herramientas del </w:t>
+            </w:r>
+            <w:proofErr w:type="spellStart"/>
+            <w:r>
+              <w:rPr>
+                <w:rFonts w:asciiTheme="minorHAnsi" w:hAnsiTheme="minorHAnsi" w:cstheme="minorHAnsi"/>
+              </w:rPr>
+              <w:t>MarketPlace</w:t>
+            </w:r>
+            <w:proofErr w:type="spellEnd"/>
+            <w:r>
+              <w:rPr>
+                <w:rFonts w:asciiTheme="minorHAnsi" w:hAnsiTheme="minorHAnsi" w:cstheme="minorHAnsi"/>
+              </w:rPr>
+              <w:t xml:space="preserve"> de la manera apropiada.</w:t>
+            </w:r>
+          </w:p>
+          <w:p>
+            <w:pPr>
+              <w:numPr>
+                <w:ilvl w:val="0"/>
+                <w:numId w:val="44"/>
+              </w:numPr>
+              <w:ind w:left="234" w:hanging="234"/>
+              <w:contextualSpacing/>
+              <w:rPr>
+                <w:rFonts w:asciiTheme="minorHAnsi" w:hAnsiTheme="minorHAnsi" w:cstheme="minorHAnsi"/>
+              </w:rPr>
+            </w:pPr>
+            <w:r>
+              <w:rPr>
+                <w:rFonts w:asciiTheme="minorHAnsi" w:hAnsiTheme="minorHAnsi" w:cstheme="minorHAnsi"/>
+              </w:rPr>
+              <w:t xml:space="preserve">Si la instalación se realizó de manera correcta de acuerdo a las instrucciones especificadas en la guía de instalación, entonces se debe consultar con los responsables del </w:t>
+            </w:r>
+            <w:proofErr w:type="spellStart"/>
+            <w:r>
+              <w:rPr>
+                <w:rFonts w:asciiTheme="minorHAnsi" w:hAnsiTheme="minorHAnsi" w:cstheme="minorHAnsi"/>
+              </w:rPr>
+              <w:t>MarketPlace</w:t>
+            </w:r>
+            <w:proofErr w:type="spellEnd"/>
+            <w:r>
+              <w:rPr>
+                <w:rFonts w:asciiTheme="minorHAnsi" w:hAnsiTheme="minorHAnsi" w:cstheme="minorHAnsi"/>
+              </w:rPr>
+              <w:t xml:space="preserve"> solicitando una posible solución al error presentado.</w:t>
+            </w:r>
+          </w:p>
+          <w:p>
+            <w:pPr>
+              <w:numPr>
+                <w:ilvl w:val="0"/>
+                <w:numId w:val="44"/>
+              </w:numPr>
+              <w:ind w:left="234" w:hanging="234"/>
+              <w:contextualSpacing/>
+              <w:rPr>
+                <w:rFonts w:asciiTheme="minorHAnsi" w:hAnsiTheme="minorHAnsi" w:cstheme="minorHAnsi"/>
+              </w:rPr>
+            </w:pPr>
+            <w:r>
+              <w:rPr>
+                <w:rFonts w:asciiTheme="minorHAnsi" w:hAnsiTheme="minorHAnsi" w:cstheme="minorHAnsi"/>
+              </w:rPr>
+              <w:t xml:space="preserve">Si no se obtiene respuesta por parte de los responsables del </w:t>
+            </w:r>
+            <w:proofErr w:type="spellStart"/>
+            <w:r>
+              <w:rPr>
+                <w:rFonts w:asciiTheme="minorHAnsi" w:hAnsiTheme="minorHAnsi" w:cstheme="minorHAnsi"/>
+              </w:rPr>
+              <w:t>MarketPlace</w:t>
+            </w:r>
+            <w:proofErr w:type="spellEnd"/>
+            <w:r>
+              <w:rPr>
+                <w:rFonts w:asciiTheme="minorHAnsi" w:hAnsiTheme="minorHAnsi" w:cstheme="minorHAnsi"/>
+              </w:rPr>
+              <w:t xml:space="preserve"> o si la respuesta no es satisfactoria con </w:t>
+            </w:r>
+            <w:r>
+              <w:rPr>
+                <w:rFonts w:asciiTheme="minorHAnsi" w:hAnsiTheme="minorHAnsi" w:cstheme="minorHAnsi"/>
+              </w:rPr>
+              <w:lastRenderedPageBreak/>
+              <w:t>respecto a una solución, se debe dar prioridad al integrante del equipo que tenga asignadas tareas que no puedan ser ejecutadas en el ambiente de desarrollo alterno.</w:t>
+            </w:r>
+          </w:p>
+        </w:tc>
+      </w:tr>
+      <w:tr>
+        <w:trPr>
+          <w:trHeight w:val="20"/>
+          <w:jc w:val="center"/>
+        </w:trPr>
+        <w:tc>
+          <w:tcPr>
+            <w:tcW w:w="10205" w:type="dxa"/>
+            <w:shd w:val="clear" w:color="auto" w:fill="B8CCE4" w:themeFill="accent1" w:themeFillTint="66"/>
+            <w:vAlign w:val="center"/>
+            <w:hideMark/>
+          </w:tcPr>
+          <w:p>
+            <w:pPr>
+              <w:rPr>
+                <w:rFonts w:asciiTheme="minorHAnsi" w:hAnsiTheme="minorHAnsi" w:cstheme="minorHAnsi"/>
+                <w:b/>
+              </w:rPr>
+            </w:pPr>
+            <w:r>
+              <w:rPr>
+                <w:rFonts w:asciiTheme="minorHAnsi" w:hAnsiTheme="minorHAnsi" w:cstheme="minorHAnsi"/>
+                <w:b/>
+              </w:rPr>
+              <w:lastRenderedPageBreak/>
+              <w:t>Planes de Seguimiento</w:t>
+            </w:r>
+          </w:p>
+        </w:tc>
+      </w:tr>
+      <w:tr>
+        <w:trPr>
+          <w:trHeight w:val="20"/>
+          <w:jc w:val="center"/>
+        </w:trPr>
+        <w:tc>
+          <w:tcPr>
+            <w:tcW w:w="10205" w:type="dxa"/>
+            <w:vAlign w:val="center"/>
+            <w:hideMark/>
+          </w:tcPr>
+          <w:p>
+            <w:pPr>
+              <w:numPr>
+                <w:ilvl w:val="0"/>
+                <w:numId w:val="44"/>
+              </w:numPr>
+              <w:ind w:left="234" w:hanging="234"/>
+              <w:contextualSpacing/>
+              <w:rPr>
+                <w:rFonts w:asciiTheme="minorHAnsi" w:hAnsiTheme="minorHAnsi" w:cstheme="minorHAnsi"/>
+              </w:rPr>
+            </w:pPr>
+            <w:r>
+              <w:rPr>
+                <w:rFonts w:asciiTheme="minorHAnsi" w:hAnsiTheme="minorHAnsi" w:cstheme="minorHAnsi"/>
+              </w:rPr>
+              <w:t xml:space="preserve">Se aplican las actualizaciones y procedimientos especificados por los responsables del </w:t>
+            </w:r>
+            <w:proofErr w:type="spellStart"/>
+            <w:r>
+              <w:rPr>
+                <w:rFonts w:asciiTheme="minorHAnsi" w:hAnsiTheme="minorHAnsi" w:cstheme="minorHAnsi"/>
+              </w:rPr>
+              <w:t>MarketPlace</w:t>
+            </w:r>
+            <w:proofErr w:type="spellEnd"/>
+            <w:r>
+              <w:rPr>
+                <w:rFonts w:asciiTheme="minorHAnsi" w:hAnsiTheme="minorHAnsi" w:cstheme="minorHAnsi"/>
+              </w:rPr>
+              <w:t>.</w:t>
+            </w:r>
+          </w:p>
+          <w:p>
+            <w:pPr>
+              <w:numPr>
+                <w:ilvl w:val="0"/>
+                <w:numId w:val="44"/>
+              </w:numPr>
+              <w:ind w:left="234" w:hanging="234"/>
+              <w:contextualSpacing/>
+              <w:rPr>
+                <w:rFonts w:asciiTheme="minorHAnsi" w:hAnsiTheme="minorHAnsi" w:cstheme="minorHAnsi"/>
+              </w:rPr>
+            </w:pPr>
+            <w:r>
+              <w:rPr>
+                <w:rFonts w:asciiTheme="minorHAnsi" w:hAnsiTheme="minorHAnsi" w:cstheme="minorHAnsi"/>
+              </w:rPr>
+              <w:t>Se verifica que el ambiente de desarrollo alterno se encuentre funcionando correctamente.</w:t>
+            </w:r>
+          </w:p>
+        </w:tc>
+      </w:tr>
+      <w:tr>
+        <w:trPr>
+          <w:trHeight w:val="20"/>
+          <w:jc w:val="center"/>
+        </w:trPr>
+        <w:tc>
+          <w:tcPr>
+            <w:tcW w:w="10205" w:type="dxa"/>
+            <w:shd w:val="clear" w:color="auto" w:fill="B8CCE4" w:themeFill="accent1" w:themeFillTint="66"/>
+            <w:vAlign w:val="center"/>
+            <w:hideMark/>
+          </w:tcPr>
+          <w:p>
+            <w:pPr>
+              <w:rPr>
+                <w:rFonts w:asciiTheme="minorHAnsi" w:hAnsiTheme="minorHAnsi" w:cstheme="minorHAnsi"/>
+                <w:b/>
+              </w:rPr>
+            </w:pPr>
+            <w:r>
+              <w:rPr>
+                <w:rFonts w:asciiTheme="minorHAnsi" w:hAnsiTheme="minorHAnsi" w:cstheme="minorHAnsi"/>
+                <w:b/>
+              </w:rPr>
+              <w:t>Resultado</w:t>
+            </w:r>
+          </w:p>
+        </w:tc>
+      </w:tr>
+      <w:tr>
+        <w:trPr>
+          <w:trHeight w:val="20"/>
+          <w:jc w:val="center"/>
+        </w:trPr>
+        <w:tc>
+          <w:tcPr>
+            <w:tcW w:w="10205" w:type="dxa"/>
+            <w:vAlign w:val="center"/>
+          </w:tcPr>
+          <w:p>
+            <w:pPr>
+              <w:numPr>
+                <w:ilvl w:val="0"/>
+                <w:numId w:val="44"/>
+              </w:numPr>
+              <w:ind w:left="234" w:hanging="234"/>
+              <w:contextualSpacing/>
+              <w:rPr>
+                <w:rFonts w:asciiTheme="minorHAnsi" w:hAnsiTheme="minorHAnsi" w:cstheme="minorHAnsi"/>
+              </w:rPr>
+            </w:pPr>
+            <w:r>
+              <w:rPr>
+                <w:rFonts w:asciiTheme="minorHAnsi" w:hAnsiTheme="minorHAnsi" w:cstheme="minorHAnsi"/>
+              </w:rPr>
+              <w:t xml:space="preserve">El ambiente fue replicado exitosamente en 2 ambientes diferentes </w:t>
+            </w:r>
+            <w:proofErr w:type="gramStart"/>
+            <w:r>
+              <w:rPr>
+                <w:rFonts w:asciiTheme="minorHAnsi" w:hAnsiTheme="minorHAnsi" w:cstheme="minorHAnsi"/>
+              </w:rPr>
+              <w:t>al de producción asignado</w:t>
+            </w:r>
+            <w:proofErr w:type="gramEnd"/>
+            <w:r>
+              <w:rPr>
+                <w:rFonts w:asciiTheme="minorHAnsi" w:hAnsiTheme="minorHAnsi" w:cstheme="minorHAnsi"/>
+              </w:rPr>
+              <w:t xml:space="preserve"> inicialmente. Esto permitió que el grupo pudiera desarrollar el trabajo en parejas en los tres ambientes configurados, mejorando la productividad. La  sincronización de los cambios se realizaba a través de un repositorio creado específicamente para este fin.</w:t>
+            </w:r>
+          </w:p>
+        </w:tc>
+      </w:tr>
+    </w:tbl>
+    <w:p>
+      <w:pPr>
+        <w:jc w:val="both"/>
+        <w:rPr>
+          <w:rFonts w:asciiTheme="minorHAnsi" w:hAnsiTheme="minorHAnsi"/>
+          <w:sz w:val="22"/>
+        </w:rPr>
+      </w:pPr>
+    </w:p>
+    <w:p>
+      <w:pPr>
+        <w:jc w:val="both"/>
+        <w:rPr>
+          <w:rFonts w:asciiTheme="minorHAnsi" w:hAnsiTheme="minorHAnsi"/>
+          <w:sz w:val="22"/>
+        </w:rPr>
+      </w:pPr>
+    </w:p>
+    <w:tbl>
+      <w:tblPr>
+        <w:tblStyle w:val="TableGrid1"/>
+        <w:tblW w:w="10205" w:type="dxa"/>
+        <w:jc w:val="center"/>
+        <w:tblCellMar>
+          <w:top w:w="28" w:type="dxa"/>
+          <w:left w:w="57" w:type="dxa"/>
+          <w:bottom w:w="28" w:type="dxa"/>
+          <w:right w:w="57" w:type="dxa"/>
+        </w:tblCellMar>
+        <w:tblLook w:val="04A0"/>
+      </w:tblPr>
+      <w:tblGrid>
+        <w:gridCol w:w="10205"/>
+      </w:tblGrid>
+      <w:tr>
+        <w:trPr>
+          <w:trHeight w:val="20"/>
+          <w:jc w:val="center"/>
+        </w:trPr>
+        <w:tc>
+          <w:tcPr>
+            <w:tcW w:w="10205" w:type="dxa"/>
+            <w:shd w:val="clear" w:color="auto" w:fill="B8CCE4" w:themeFill="accent1" w:themeFillTint="66"/>
+            <w:vAlign w:val="center"/>
+            <w:hideMark/>
+          </w:tcPr>
+          <w:p>
+            <w:pPr>
+              <w:rPr>
+                <w:rFonts w:asciiTheme="minorHAnsi" w:hAnsiTheme="minorHAnsi" w:cstheme="minorHAnsi"/>
+                <w:b/>
+              </w:rPr>
+            </w:pPr>
+            <w:r>
+              <w:rPr>
+                <w:rFonts w:asciiTheme="minorHAnsi" w:hAnsiTheme="minorHAnsi" w:cstheme="minorHAnsi"/>
+                <w:b/>
+              </w:rPr>
+              <w:t>RN07</w:t>
+            </w:r>
+          </w:p>
+        </w:tc>
+      </w:tr>
+      <w:tr>
+        <w:trPr>
+          <w:trHeight w:val="20"/>
+          <w:jc w:val="center"/>
+        </w:trPr>
+        <w:tc>
+          <w:tcPr>
+            <w:tcW w:w="10205" w:type="dxa"/>
+            <w:vAlign w:val="center"/>
+            <w:hideMark/>
+          </w:tcPr>
+          <w:p>
+            <w:pPr>
+              <w:rPr>
+                <w:rFonts w:asciiTheme="minorHAnsi" w:hAnsiTheme="minorHAnsi" w:cstheme="minorHAnsi"/>
+              </w:rPr>
+            </w:pPr>
+            <w:r>
+              <w:rPr>
+                <w:rFonts w:asciiTheme="minorHAnsi" w:hAnsiTheme="minorHAnsi" w:cstheme="minorHAnsi"/>
+              </w:rPr>
+              <w:t xml:space="preserve">Se realizan actualizaciones en las aplicaciones del </w:t>
+            </w:r>
+            <w:proofErr w:type="spellStart"/>
+            <w:r>
+              <w:rPr>
+                <w:rFonts w:asciiTheme="minorHAnsi" w:hAnsiTheme="minorHAnsi" w:cstheme="minorHAnsi"/>
+              </w:rPr>
+              <w:t>MarketPlace</w:t>
+            </w:r>
+            <w:proofErr w:type="spellEnd"/>
+          </w:p>
+        </w:tc>
+      </w:tr>
+      <w:tr>
+        <w:trPr>
+          <w:trHeight w:val="20"/>
+          <w:jc w:val="center"/>
+        </w:trPr>
+        <w:tc>
+          <w:tcPr>
+            <w:tcW w:w="10205" w:type="dxa"/>
+            <w:shd w:val="clear" w:color="auto" w:fill="B8CCE4" w:themeFill="accent1" w:themeFillTint="66"/>
+            <w:vAlign w:val="center"/>
+            <w:hideMark/>
+          </w:tcPr>
+          <w:p>
+            <w:pPr>
+              <w:rPr>
+                <w:rFonts w:asciiTheme="minorHAnsi" w:hAnsiTheme="minorHAnsi" w:cstheme="minorHAnsi"/>
+                <w:b/>
+              </w:rPr>
+            </w:pPr>
+            <w:r>
+              <w:rPr>
+                <w:rFonts w:asciiTheme="minorHAnsi" w:hAnsiTheme="minorHAnsi" w:cstheme="minorHAnsi"/>
+                <w:b/>
+              </w:rPr>
+              <w:t>Descripción y Explicación</w:t>
+            </w:r>
+          </w:p>
+        </w:tc>
+      </w:tr>
+      <w:tr>
+        <w:trPr>
+          <w:trHeight w:val="20"/>
+          <w:jc w:val="center"/>
+        </w:trPr>
+        <w:tc>
+          <w:tcPr>
+            <w:tcW w:w="10205" w:type="dxa"/>
+            <w:vAlign w:val="center"/>
+            <w:hideMark/>
+          </w:tcPr>
+          <w:p>
+            <w:pPr>
+              <w:rPr>
+                <w:rFonts w:asciiTheme="minorHAnsi" w:hAnsiTheme="minorHAnsi" w:cstheme="minorHAnsi"/>
+              </w:rPr>
+            </w:pPr>
+            <w:r>
+              <w:rPr>
+                <w:rFonts w:asciiTheme="minorHAnsi" w:hAnsiTheme="minorHAnsi" w:cstheme="minorHAnsi"/>
+              </w:rPr>
+              <w:t xml:space="preserve">Debido a que el </w:t>
+            </w:r>
+            <w:proofErr w:type="spellStart"/>
+            <w:r>
+              <w:rPr>
+                <w:rFonts w:asciiTheme="minorHAnsi" w:hAnsiTheme="minorHAnsi" w:cstheme="minorHAnsi"/>
+              </w:rPr>
+              <w:t>MarketPlace</w:t>
+            </w:r>
+            <w:proofErr w:type="spellEnd"/>
+            <w:r>
+              <w:rPr>
+                <w:rFonts w:asciiTheme="minorHAnsi" w:hAnsiTheme="minorHAnsi" w:cstheme="minorHAnsi"/>
+              </w:rPr>
+              <w:t xml:space="preserve"> no ha sido estabilizado en su totalidad por los responsables del mismo, es posible que se presenten actualizaciones notificadas o no notificadas previamente a las aplicaciones que se encuentran actualmente desplegadas</w:t>
+            </w:r>
+          </w:p>
+        </w:tc>
+      </w:tr>
+      <w:tr>
+        <w:trPr>
+          <w:trHeight w:val="20"/>
+          <w:jc w:val="center"/>
+        </w:trPr>
+        <w:tc>
+          <w:tcPr>
+            <w:tcW w:w="10205" w:type="dxa"/>
+            <w:shd w:val="clear" w:color="auto" w:fill="B8CCE4" w:themeFill="accent1" w:themeFillTint="66"/>
+            <w:vAlign w:val="center"/>
+            <w:hideMark/>
+          </w:tcPr>
+          <w:p>
+            <w:pPr>
+              <w:rPr>
+                <w:rFonts w:asciiTheme="minorHAnsi" w:hAnsiTheme="minorHAnsi" w:cstheme="minorHAnsi"/>
+                <w:b/>
+              </w:rPr>
+            </w:pPr>
+            <w:r>
+              <w:rPr>
+                <w:rFonts w:asciiTheme="minorHAnsi" w:hAnsiTheme="minorHAnsi" w:cstheme="minorHAnsi"/>
+                <w:b/>
+              </w:rPr>
+              <w:t>Planes de Mitigación</w:t>
+            </w:r>
+          </w:p>
+        </w:tc>
+      </w:tr>
+      <w:tr>
+        <w:trPr>
+          <w:trHeight w:val="20"/>
+          <w:jc w:val="center"/>
+        </w:trPr>
+        <w:tc>
+          <w:tcPr>
+            <w:tcW w:w="10205" w:type="dxa"/>
+            <w:vAlign w:val="center"/>
+            <w:hideMark/>
+          </w:tcPr>
+          <w:p>
+            <w:pPr>
+              <w:numPr>
+                <w:ilvl w:val="0"/>
+                <w:numId w:val="44"/>
+              </w:numPr>
+              <w:ind w:left="234" w:hanging="234"/>
+              <w:contextualSpacing/>
+              <w:rPr>
+                <w:rFonts w:asciiTheme="minorHAnsi" w:hAnsiTheme="minorHAnsi" w:cstheme="minorHAnsi"/>
+              </w:rPr>
+            </w:pPr>
+            <w:r>
+              <w:rPr>
+                <w:rFonts w:asciiTheme="minorHAnsi" w:hAnsiTheme="minorHAnsi" w:cstheme="minorHAnsi"/>
+              </w:rPr>
+              <w:t>Descartar que los errores que se están generando no corresponden al proceso de desarrollo.</w:t>
+            </w:r>
+          </w:p>
+          <w:p>
+            <w:pPr>
+              <w:numPr>
+                <w:ilvl w:val="0"/>
+                <w:numId w:val="44"/>
+              </w:numPr>
+              <w:ind w:left="234" w:hanging="234"/>
+              <w:contextualSpacing/>
+              <w:rPr>
+                <w:rFonts w:asciiTheme="minorHAnsi" w:hAnsiTheme="minorHAnsi" w:cstheme="minorHAnsi"/>
+              </w:rPr>
+            </w:pPr>
+            <w:r>
+              <w:rPr>
+                <w:rFonts w:asciiTheme="minorHAnsi" w:hAnsiTheme="minorHAnsi" w:cstheme="minorHAnsi"/>
+              </w:rPr>
+              <w:t xml:space="preserve">Verificar con los responsables del </w:t>
+            </w:r>
+            <w:proofErr w:type="spellStart"/>
+            <w:r>
+              <w:rPr>
+                <w:rFonts w:asciiTheme="minorHAnsi" w:hAnsiTheme="minorHAnsi" w:cstheme="minorHAnsi"/>
+              </w:rPr>
+              <w:t>MarketPlace</w:t>
+            </w:r>
+            <w:proofErr w:type="spellEnd"/>
+            <w:r>
+              <w:rPr>
+                <w:rFonts w:asciiTheme="minorHAnsi" w:hAnsiTheme="minorHAnsi" w:cstheme="minorHAnsi"/>
+              </w:rPr>
+              <w:t xml:space="preserve"> si se ha realizado alguna actualización sin notificar.</w:t>
+            </w:r>
+          </w:p>
+          <w:p>
+            <w:pPr>
+              <w:numPr>
+                <w:ilvl w:val="0"/>
+                <w:numId w:val="44"/>
+              </w:numPr>
+              <w:ind w:left="234" w:hanging="234"/>
+              <w:contextualSpacing/>
+              <w:rPr>
+                <w:rFonts w:asciiTheme="minorHAnsi" w:hAnsiTheme="minorHAnsi" w:cstheme="minorHAnsi"/>
+              </w:rPr>
+            </w:pPr>
+            <w:r>
+              <w:rPr>
+                <w:rFonts w:asciiTheme="minorHAnsi" w:hAnsiTheme="minorHAnsi" w:cstheme="minorHAnsi"/>
+              </w:rPr>
+              <w:t>Si se ha confirmado que se realizó una actualización y no se encuentra en una etapa crítica del proceso de desarrollo se procede a realizar los ajustes correspondientes sobre las aplicaciones impactadas por el cambio</w:t>
+            </w:r>
+          </w:p>
+          <w:p>
+            <w:pPr>
+              <w:numPr>
+                <w:ilvl w:val="0"/>
+                <w:numId w:val="44"/>
+              </w:numPr>
+              <w:ind w:left="234" w:hanging="234"/>
+              <w:contextualSpacing/>
+              <w:rPr>
+                <w:rFonts w:asciiTheme="minorHAnsi" w:hAnsiTheme="minorHAnsi" w:cstheme="minorHAnsi"/>
+              </w:rPr>
+            </w:pPr>
+            <w:r>
+              <w:rPr>
+                <w:rFonts w:asciiTheme="minorHAnsi" w:hAnsiTheme="minorHAnsi" w:cstheme="minorHAnsi"/>
+              </w:rPr>
+              <w:t xml:space="preserve">Si la actualización se hace en una etapa crítica del proceso de desarrollo y no hay tiempo para realizar los ajustes correspondientes, se seguirá trabajando con las versiones de las aplicaciones que se encuentran en el repositorio propio del grupo, el cual se encuentra mantenido en Google </w:t>
+            </w:r>
+            <w:proofErr w:type="spellStart"/>
+            <w:r>
+              <w:rPr>
+                <w:rFonts w:asciiTheme="minorHAnsi" w:hAnsiTheme="minorHAnsi" w:cstheme="minorHAnsi"/>
+              </w:rPr>
+              <w:t>Code</w:t>
+            </w:r>
+            <w:proofErr w:type="spellEnd"/>
+            <w:r>
+              <w:rPr>
+                <w:rFonts w:asciiTheme="minorHAnsi" w:hAnsiTheme="minorHAnsi" w:cstheme="minorHAnsi"/>
+              </w:rPr>
+              <w:t xml:space="preserve"> y una vez pasada la etapa crítica se procede a realizar una integración de las versiones y los ajustes necesarios sobre las aplicaciones</w:t>
+            </w:r>
+          </w:p>
+        </w:tc>
+      </w:tr>
+      <w:tr>
+        <w:trPr>
+          <w:trHeight w:val="20"/>
+          <w:jc w:val="center"/>
+        </w:trPr>
+        <w:tc>
+          <w:tcPr>
+            <w:tcW w:w="10205" w:type="dxa"/>
+            <w:shd w:val="clear" w:color="auto" w:fill="B8CCE4" w:themeFill="accent1" w:themeFillTint="66"/>
+            <w:vAlign w:val="center"/>
+            <w:hideMark/>
+          </w:tcPr>
+          <w:p>
+            <w:pPr>
+              <w:rPr>
+                <w:rFonts w:asciiTheme="minorHAnsi" w:hAnsiTheme="minorHAnsi" w:cstheme="minorHAnsi"/>
+                <w:b/>
+              </w:rPr>
+            </w:pPr>
+            <w:r>
+              <w:rPr>
+                <w:rFonts w:asciiTheme="minorHAnsi" w:hAnsiTheme="minorHAnsi" w:cstheme="minorHAnsi"/>
+                <w:b/>
+              </w:rPr>
+              <w:t>Planes de Seguimiento</w:t>
+            </w:r>
+          </w:p>
+        </w:tc>
+      </w:tr>
+      <w:tr>
+        <w:trPr>
+          <w:trHeight w:val="20"/>
+          <w:jc w:val="center"/>
+        </w:trPr>
+        <w:tc>
+          <w:tcPr>
+            <w:tcW w:w="10205" w:type="dxa"/>
+            <w:vAlign w:val="center"/>
+            <w:hideMark/>
+          </w:tcPr>
+          <w:p>
+            <w:pPr>
+              <w:numPr>
+                <w:ilvl w:val="0"/>
+                <w:numId w:val="44"/>
+              </w:numPr>
+              <w:ind w:left="234" w:hanging="234"/>
+              <w:contextualSpacing/>
+              <w:rPr>
+                <w:rFonts w:asciiTheme="minorHAnsi" w:hAnsiTheme="minorHAnsi" w:cstheme="minorHAnsi"/>
+              </w:rPr>
+            </w:pPr>
+            <w:r>
+              <w:rPr>
+                <w:rFonts w:asciiTheme="minorHAnsi" w:hAnsiTheme="minorHAnsi" w:cstheme="minorHAnsi"/>
+              </w:rPr>
+              <w:t>Se sigue trabajando con las versiones sin actualizar.</w:t>
+            </w:r>
+          </w:p>
+          <w:p>
+            <w:pPr>
+              <w:numPr>
+                <w:ilvl w:val="0"/>
+                <w:numId w:val="44"/>
+              </w:numPr>
+              <w:ind w:left="234" w:hanging="234"/>
+              <w:contextualSpacing/>
+              <w:rPr>
+                <w:rFonts w:asciiTheme="minorHAnsi" w:hAnsiTheme="minorHAnsi" w:cstheme="minorHAnsi"/>
+              </w:rPr>
+            </w:pPr>
+            <w:r>
+              <w:rPr>
+                <w:rFonts w:asciiTheme="minorHAnsi" w:hAnsiTheme="minorHAnsi" w:cstheme="minorHAnsi"/>
+              </w:rPr>
+              <w:t>Se realiza la integración de las versiones.</w:t>
+            </w:r>
+          </w:p>
+          <w:p>
+            <w:pPr>
+              <w:numPr>
+                <w:ilvl w:val="0"/>
+                <w:numId w:val="44"/>
+              </w:numPr>
+              <w:ind w:left="234" w:hanging="234"/>
+              <w:contextualSpacing/>
+              <w:rPr>
+                <w:rFonts w:asciiTheme="minorHAnsi" w:hAnsiTheme="minorHAnsi" w:cstheme="minorHAnsi"/>
+              </w:rPr>
+            </w:pPr>
+            <w:r>
+              <w:rPr>
+                <w:rFonts w:asciiTheme="minorHAnsi" w:hAnsiTheme="minorHAnsi" w:cstheme="minorHAnsi"/>
+              </w:rPr>
+              <w:t>Se realiza los ajustes sobre las aplicaciones.</w:t>
+            </w:r>
+          </w:p>
+          <w:p>
+            <w:pPr>
+              <w:numPr>
+                <w:ilvl w:val="0"/>
+                <w:numId w:val="44"/>
+              </w:numPr>
+              <w:ind w:left="234" w:hanging="234"/>
+              <w:contextualSpacing/>
+              <w:rPr>
+                <w:rFonts w:asciiTheme="minorHAnsi" w:hAnsiTheme="minorHAnsi" w:cstheme="minorHAnsi"/>
+              </w:rPr>
+            </w:pPr>
+            <w:r>
+              <w:rPr>
+                <w:rFonts w:asciiTheme="minorHAnsi" w:hAnsiTheme="minorHAnsi" w:cstheme="minorHAnsi"/>
+              </w:rPr>
+              <w:t>Se verifica que la aplicación funcione correctamente.</w:t>
+            </w:r>
+          </w:p>
+        </w:tc>
+      </w:tr>
+      <w:tr>
+        <w:trPr>
+          <w:trHeight w:val="20"/>
+          <w:jc w:val="center"/>
+        </w:trPr>
+        <w:tc>
+          <w:tcPr>
+            <w:tcW w:w="10205" w:type="dxa"/>
+            <w:shd w:val="clear" w:color="auto" w:fill="B8CCE4" w:themeFill="accent1" w:themeFillTint="66"/>
+            <w:vAlign w:val="center"/>
+            <w:hideMark/>
+          </w:tcPr>
+          <w:p>
+            <w:pPr>
+              <w:rPr>
+                <w:rFonts w:asciiTheme="minorHAnsi" w:hAnsiTheme="minorHAnsi" w:cstheme="minorHAnsi"/>
+                <w:b/>
+              </w:rPr>
+            </w:pPr>
+            <w:r>
+              <w:rPr>
+                <w:rFonts w:asciiTheme="minorHAnsi" w:hAnsiTheme="minorHAnsi" w:cstheme="minorHAnsi"/>
+                <w:b/>
+              </w:rPr>
+              <w:t>Resultado</w:t>
+            </w:r>
+          </w:p>
+        </w:tc>
+      </w:tr>
+      <w:tr>
+        <w:trPr>
+          <w:trHeight w:val="20"/>
+          <w:jc w:val="center"/>
+        </w:trPr>
+        <w:tc>
+          <w:tcPr>
+            <w:tcW w:w="10205" w:type="dxa"/>
+            <w:vAlign w:val="center"/>
+          </w:tcPr>
+          <w:p>
+            <w:pPr>
+              <w:numPr>
+                <w:ilvl w:val="0"/>
+                <w:numId w:val="44"/>
+              </w:numPr>
+              <w:ind w:left="234" w:hanging="234"/>
+              <w:contextualSpacing/>
+              <w:rPr>
+                <w:rFonts w:asciiTheme="minorHAnsi" w:hAnsiTheme="minorHAnsi" w:cstheme="minorHAnsi"/>
+              </w:rPr>
+            </w:pPr>
+            <w:r>
+              <w:rPr>
+                <w:rFonts w:asciiTheme="minorHAnsi" w:hAnsiTheme="minorHAnsi" w:cstheme="minorHAnsi"/>
+              </w:rPr>
+              <w:t xml:space="preserve">Se opto por no aplicar las actualizaciones realizadas al </w:t>
+            </w:r>
+            <w:proofErr w:type="spellStart"/>
+            <w:r>
+              <w:rPr>
+                <w:rFonts w:asciiTheme="minorHAnsi" w:hAnsiTheme="minorHAnsi" w:cstheme="minorHAnsi"/>
+              </w:rPr>
+              <w:t>MarketPlace</w:t>
+            </w:r>
+            <w:proofErr w:type="spellEnd"/>
+            <w:r>
+              <w:rPr>
+                <w:rFonts w:asciiTheme="minorHAnsi" w:hAnsiTheme="minorHAnsi" w:cstheme="minorHAnsi"/>
+              </w:rPr>
+              <w:t xml:space="preserve">, puesto que estas se entregaron en una etapa avanzada de </w:t>
+            </w:r>
+            <w:proofErr w:type="spellStart"/>
+            <w:r>
+              <w:rPr>
+                <w:rFonts w:asciiTheme="minorHAnsi" w:hAnsiTheme="minorHAnsi" w:cstheme="minorHAnsi"/>
+              </w:rPr>
+              <w:t>desarrollo</w:t>
+            </w:r>
+            <w:proofErr w:type="gramStart"/>
+            <w:r>
+              <w:rPr>
+                <w:rFonts w:asciiTheme="minorHAnsi" w:hAnsiTheme="minorHAnsi" w:cstheme="minorHAnsi"/>
+              </w:rPr>
+              <w:t>,y</w:t>
+            </w:r>
+            <w:proofErr w:type="spellEnd"/>
+            <w:proofErr w:type="gramEnd"/>
+            <w:r>
+              <w:rPr>
+                <w:rFonts w:asciiTheme="minorHAnsi" w:hAnsiTheme="minorHAnsi" w:cstheme="minorHAnsi"/>
+              </w:rPr>
+              <w:t xml:space="preserve"> aplicar estas actualizaciones generaría conflictos mayores con  las funcionalidades ya desarrolladas.</w:t>
+            </w:r>
+          </w:p>
+        </w:tc>
+      </w:tr>
+    </w:tbl>
+    <w:p>
+      <w:pPr>
+        <w:jc w:val="both"/>
+        <w:rPr>
+          <w:rFonts w:asciiTheme="minorHAnsi" w:hAnsiTheme="minorHAnsi"/>
+          <w:sz w:val="22"/>
+        </w:rPr>
+      </w:pPr>
+    </w:p>
+    <w:p>
+      <w:pPr>
+        <w:jc w:val="both"/>
+        <w:rPr>
+          <w:rFonts w:asciiTheme="minorHAnsi" w:hAnsiTheme="minorHAnsi"/>
+          <w:sz w:val="22"/>
+        </w:rPr>
+      </w:pPr>
+    </w:p>
+    <w:tbl>
+      <w:tblPr>
+        <w:tblStyle w:val="TableGrid1"/>
+        <w:tblW w:w="10205" w:type="dxa"/>
+        <w:jc w:val="center"/>
+        <w:tblCellMar>
+          <w:top w:w="28" w:type="dxa"/>
+          <w:left w:w="57" w:type="dxa"/>
+          <w:bottom w:w="28" w:type="dxa"/>
+          <w:right w:w="57" w:type="dxa"/>
+        </w:tblCellMar>
+        <w:tblLook w:val="04A0"/>
+      </w:tblPr>
+      <w:tblGrid>
+        <w:gridCol w:w="10205"/>
+      </w:tblGrid>
+      <w:tr>
+        <w:trPr>
+          <w:trHeight w:val="20"/>
+          <w:jc w:val="center"/>
+        </w:trPr>
+        <w:tc>
+          <w:tcPr>
+            <w:tcW w:w="10205" w:type="dxa"/>
+            <w:shd w:val="clear" w:color="auto" w:fill="B8CCE4" w:themeFill="accent1" w:themeFillTint="66"/>
+            <w:vAlign w:val="center"/>
+            <w:hideMark/>
+          </w:tcPr>
+          <w:p>
+            <w:pPr>
+              <w:rPr>
+                <w:rFonts w:asciiTheme="minorHAnsi" w:hAnsiTheme="minorHAnsi" w:cstheme="minorHAnsi"/>
+                <w:b/>
+              </w:rPr>
+            </w:pPr>
+            <w:r>
+              <w:rPr>
+                <w:rFonts w:asciiTheme="minorHAnsi" w:hAnsiTheme="minorHAnsi" w:cstheme="minorHAnsi"/>
+                <w:b/>
+              </w:rPr>
+              <w:t>RN08</w:t>
+            </w:r>
+          </w:p>
+        </w:tc>
+      </w:tr>
+      <w:tr>
+        <w:trPr>
+          <w:trHeight w:val="20"/>
+          <w:jc w:val="center"/>
+        </w:trPr>
+        <w:tc>
+          <w:tcPr>
+            <w:tcW w:w="10205" w:type="dxa"/>
+            <w:vAlign w:val="center"/>
+            <w:hideMark/>
+          </w:tcPr>
+          <w:p>
+            <w:pPr>
+              <w:rPr>
+                <w:rFonts w:asciiTheme="minorHAnsi" w:hAnsiTheme="minorHAnsi" w:cstheme="minorHAnsi"/>
+              </w:rPr>
+            </w:pPr>
+            <w:r>
+              <w:rPr>
+                <w:rFonts w:asciiTheme="minorHAnsi" w:hAnsiTheme="minorHAnsi" w:cstheme="minorHAnsi"/>
+              </w:rPr>
+              <w:t xml:space="preserve">No se puede realizar la demostración funcional del </w:t>
+            </w:r>
+            <w:proofErr w:type="spellStart"/>
+            <w:r>
+              <w:rPr>
+                <w:rFonts w:asciiTheme="minorHAnsi" w:hAnsiTheme="minorHAnsi" w:cstheme="minorHAnsi"/>
+              </w:rPr>
+              <w:t>MarketPlace</w:t>
+            </w:r>
+            <w:proofErr w:type="spellEnd"/>
+          </w:p>
+        </w:tc>
+      </w:tr>
+      <w:tr>
+        <w:trPr>
+          <w:trHeight w:val="20"/>
+          <w:jc w:val="center"/>
+        </w:trPr>
+        <w:tc>
+          <w:tcPr>
+            <w:tcW w:w="10205" w:type="dxa"/>
+            <w:shd w:val="clear" w:color="auto" w:fill="B8CCE4" w:themeFill="accent1" w:themeFillTint="66"/>
+            <w:vAlign w:val="center"/>
+            <w:hideMark/>
+          </w:tcPr>
+          <w:p>
+            <w:pPr>
+              <w:rPr>
+                <w:rFonts w:asciiTheme="minorHAnsi" w:hAnsiTheme="minorHAnsi" w:cstheme="minorHAnsi"/>
+                <w:b/>
+              </w:rPr>
+            </w:pPr>
+            <w:r>
+              <w:rPr>
+                <w:rFonts w:asciiTheme="minorHAnsi" w:hAnsiTheme="minorHAnsi" w:cstheme="minorHAnsi"/>
+                <w:b/>
+              </w:rPr>
+              <w:t>Descripción y Explicación</w:t>
+            </w:r>
+          </w:p>
+        </w:tc>
+      </w:tr>
+      <w:tr>
+        <w:trPr>
+          <w:trHeight w:val="20"/>
+          <w:jc w:val="center"/>
+        </w:trPr>
+        <w:tc>
+          <w:tcPr>
+            <w:tcW w:w="10205" w:type="dxa"/>
+            <w:vAlign w:val="center"/>
+            <w:hideMark/>
+          </w:tcPr>
+          <w:p>
+            <w:pPr>
+              <w:rPr>
+                <w:rFonts w:asciiTheme="minorHAnsi" w:hAnsiTheme="minorHAnsi" w:cstheme="minorHAnsi"/>
+              </w:rPr>
+            </w:pPr>
+            <w:r>
+              <w:rPr>
+                <w:rFonts w:asciiTheme="minorHAnsi" w:hAnsiTheme="minorHAnsi" w:cstheme="minorHAnsi"/>
+              </w:rPr>
+              <w:t xml:space="preserve">Es posible que por diversos factores del proceso de desarrollo o externos a este , al momento de la presentación se genere algún tipo de error que impida hacer la demostración funcional del </w:t>
+            </w:r>
+            <w:proofErr w:type="spellStart"/>
+            <w:r>
+              <w:rPr>
+                <w:rFonts w:asciiTheme="minorHAnsi" w:hAnsiTheme="minorHAnsi" w:cstheme="minorHAnsi"/>
+              </w:rPr>
+              <w:t>MarketPlace</w:t>
+            </w:r>
+            <w:proofErr w:type="spellEnd"/>
+            <w:r>
+              <w:rPr>
+                <w:rFonts w:asciiTheme="minorHAnsi" w:hAnsiTheme="minorHAnsi" w:cstheme="minorHAnsi"/>
+              </w:rPr>
+              <w:t>, por ejemplo problemas de conexión hacia la maquina virtual, problemas de conexión hacia el CRM, errores en la codificación, etc.</w:t>
+            </w:r>
+          </w:p>
+        </w:tc>
+      </w:tr>
+      <w:tr>
+        <w:trPr>
+          <w:trHeight w:val="20"/>
+          <w:jc w:val="center"/>
+        </w:trPr>
+        <w:tc>
+          <w:tcPr>
+            <w:tcW w:w="10205" w:type="dxa"/>
+            <w:shd w:val="clear" w:color="auto" w:fill="B8CCE4" w:themeFill="accent1" w:themeFillTint="66"/>
+            <w:vAlign w:val="center"/>
+            <w:hideMark/>
+          </w:tcPr>
+          <w:p>
+            <w:pPr>
+              <w:rPr>
+                <w:rFonts w:asciiTheme="minorHAnsi" w:hAnsiTheme="minorHAnsi" w:cstheme="minorHAnsi"/>
+                <w:b/>
+              </w:rPr>
+            </w:pPr>
+            <w:r>
+              <w:rPr>
+                <w:rFonts w:asciiTheme="minorHAnsi" w:hAnsiTheme="minorHAnsi" w:cstheme="minorHAnsi"/>
+                <w:b/>
+              </w:rPr>
+              <w:t>Planes de Mitigación</w:t>
+            </w:r>
+          </w:p>
+        </w:tc>
+      </w:tr>
+      <w:tr>
+        <w:trPr>
+          <w:trHeight w:val="20"/>
+          <w:jc w:val="center"/>
+        </w:trPr>
+        <w:tc>
+          <w:tcPr>
+            <w:tcW w:w="10205" w:type="dxa"/>
+            <w:vAlign w:val="center"/>
+            <w:hideMark/>
+          </w:tcPr>
+          <w:p>
+            <w:pPr>
+              <w:numPr>
+                <w:ilvl w:val="0"/>
+                <w:numId w:val="44"/>
+              </w:numPr>
+              <w:ind w:left="234" w:hanging="234"/>
+              <w:contextualSpacing/>
+              <w:rPr>
+                <w:rFonts w:asciiTheme="minorHAnsi" w:hAnsiTheme="minorHAnsi" w:cstheme="minorHAnsi"/>
+              </w:rPr>
+            </w:pPr>
+            <w:r>
+              <w:rPr>
+                <w:rFonts w:asciiTheme="minorHAnsi" w:hAnsiTheme="minorHAnsi" w:cstheme="minorHAnsi"/>
+              </w:rPr>
+              <w:lastRenderedPageBreak/>
+              <w:t>Mantener una versión funcional sin errores la cual debe ser probada antes de la demostración para asegurarse que se encuentra en un estado estable</w:t>
+            </w:r>
+          </w:p>
+          <w:p>
+            <w:pPr>
+              <w:numPr>
+                <w:ilvl w:val="0"/>
+                <w:numId w:val="44"/>
+              </w:numPr>
+              <w:ind w:left="234" w:hanging="234"/>
+              <w:contextualSpacing/>
+              <w:rPr>
+                <w:rFonts w:asciiTheme="minorHAnsi" w:hAnsiTheme="minorHAnsi" w:cstheme="minorHAnsi"/>
+              </w:rPr>
+            </w:pPr>
+            <w:r>
+              <w:rPr>
+                <w:rFonts w:asciiTheme="minorHAnsi" w:hAnsiTheme="minorHAnsi" w:cstheme="minorHAnsi"/>
+              </w:rPr>
+              <w:t xml:space="preserve">Crear un </w:t>
+            </w:r>
+            <w:proofErr w:type="spellStart"/>
+            <w:r>
+              <w:rPr>
+                <w:rFonts w:asciiTheme="minorHAnsi" w:hAnsiTheme="minorHAnsi" w:cstheme="minorHAnsi"/>
+              </w:rPr>
+              <w:t>screencast</w:t>
+            </w:r>
+            <w:proofErr w:type="spellEnd"/>
+            <w:r>
+              <w:rPr>
+                <w:rFonts w:asciiTheme="minorHAnsi" w:hAnsiTheme="minorHAnsi" w:cstheme="minorHAnsi"/>
+              </w:rPr>
+              <w:t xml:space="preserve"> de la aplicación donde se haga la demostración de las diversas funcionalidades.</w:t>
+            </w:r>
+          </w:p>
+          <w:p>
+            <w:pPr>
+              <w:numPr>
+                <w:ilvl w:val="0"/>
+                <w:numId w:val="44"/>
+              </w:numPr>
+              <w:ind w:left="234" w:hanging="234"/>
+              <w:contextualSpacing/>
+              <w:rPr>
+                <w:rFonts w:asciiTheme="minorHAnsi" w:hAnsiTheme="minorHAnsi" w:cstheme="minorHAnsi"/>
+              </w:rPr>
+            </w:pPr>
+            <w:r>
+              <w:rPr>
+                <w:rFonts w:asciiTheme="minorHAnsi" w:hAnsiTheme="minorHAnsi" w:cstheme="minorHAnsi"/>
+              </w:rPr>
+              <w:t>Descartar que los errores que se presentan no son del proceso de desarrollo con el fin de aislar de determinar la fuente del error</w:t>
+            </w:r>
+          </w:p>
+        </w:tc>
+      </w:tr>
+      <w:tr>
+        <w:trPr>
+          <w:trHeight w:val="20"/>
+          <w:jc w:val="center"/>
+        </w:trPr>
+        <w:tc>
+          <w:tcPr>
+            <w:tcW w:w="10205" w:type="dxa"/>
+            <w:shd w:val="clear" w:color="auto" w:fill="B8CCE4" w:themeFill="accent1" w:themeFillTint="66"/>
+            <w:vAlign w:val="center"/>
+            <w:hideMark/>
+          </w:tcPr>
+          <w:p>
+            <w:pPr>
+              <w:rPr>
+                <w:rFonts w:asciiTheme="minorHAnsi" w:hAnsiTheme="minorHAnsi" w:cstheme="minorHAnsi"/>
+                <w:b/>
+              </w:rPr>
+            </w:pPr>
+            <w:r>
+              <w:rPr>
+                <w:rFonts w:asciiTheme="minorHAnsi" w:hAnsiTheme="minorHAnsi" w:cstheme="minorHAnsi"/>
+                <w:b/>
+              </w:rPr>
+              <w:t>Planes de Seguimiento</w:t>
+            </w:r>
+          </w:p>
+        </w:tc>
+      </w:tr>
+      <w:tr>
+        <w:trPr>
+          <w:trHeight w:val="20"/>
+          <w:jc w:val="center"/>
+        </w:trPr>
+        <w:tc>
+          <w:tcPr>
+            <w:tcW w:w="10205" w:type="dxa"/>
+            <w:vAlign w:val="center"/>
+            <w:hideMark/>
+          </w:tcPr>
+          <w:p>
+            <w:pPr>
+              <w:numPr>
+                <w:ilvl w:val="0"/>
+                <w:numId w:val="44"/>
+              </w:numPr>
+              <w:ind w:left="234" w:hanging="234"/>
+              <w:contextualSpacing/>
+              <w:rPr>
+                <w:rFonts w:asciiTheme="minorHAnsi" w:hAnsiTheme="minorHAnsi" w:cstheme="minorHAnsi"/>
+              </w:rPr>
+            </w:pPr>
+            <w:r>
+              <w:rPr>
+                <w:rFonts w:asciiTheme="minorHAnsi" w:hAnsiTheme="minorHAnsi" w:cstheme="minorHAnsi"/>
+              </w:rPr>
+              <w:t>Verificar periódicamente el correcto funcionamiento de la aplicación</w:t>
+            </w:r>
+          </w:p>
+        </w:tc>
+      </w:tr>
+      <w:tr>
+        <w:trPr>
+          <w:trHeight w:val="20"/>
+          <w:jc w:val="center"/>
+        </w:trPr>
+        <w:tc>
+          <w:tcPr>
+            <w:tcW w:w="10205" w:type="dxa"/>
+            <w:shd w:val="clear" w:color="auto" w:fill="B8CCE4" w:themeFill="accent1" w:themeFillTint="66"/>
+            <w:vAlign w:val="center"/>
+            <w:hideMark/>
+          </w:tcPr>
+          <w:p>
+            <w:pPr>
+              <w:rPr>
+                <w:rFonts w:asciiTheme="minorHAnsi" w:hAnsiTheme="minorHAnsi" w:cstheme="minorHAnsi"/>
+                <w:b/>
+              </w:rPr>
+            </w:pPr>
+            <w:r>
+              <w:rPr>
+                <w:rFonts w:asciiTheme="minorHAnsi" w:hAnsiTheme="minorHAnsi" w:cstheme="minorHAnsi"/>
+                <w:b/>
+              </w:rPr>
+              <w:t>Resultado</w:t>
+            </w:r>
+          </w:p>
+        </w:tc>
+      </w:tr>
+      <w:tr>
+        <w:trPr>
+          <w:trHeight w:val="20"/>
+          <w:jc w:val="center"/>
+        </w:trPr>
+        <w:tc>
+          <w:tcPr>
+            <w:tcW w:w="10205" w:type="dxa"/>
+            <w:vAlign w:val="center"/>
+          </w:tcPr>
+          <w:p>
+            <w:pPr>
+              <w:numPr>
+                <w:ilvl w:val="0"/>
+                <w:numId w:val="44"/>
+              </w:numPr>
+              <w:ind w:left="234" w:hanging="234"/>
+              <w:contextualSpacing/>
+              <w:rPr>
+                <w:rFonts w:asciiTheme="minorHAnsi" w:hAnsiTheme="minorHAnsi" w:cstheme="minorHAnsi"/>
+              </w:rPr>
+            </w:pPr>
+            <w:r>
+              <w:rPr>
+                <w:rFonts w:asciiTheme="minorHAnsi" w:hAnsiTheme="minorHAnsi" w:cstheme="minorHAnsi"/>
+              </w:rPr>
+              <w:t xml:space="preserve">Se realizo un </w:t>
+            </w:r>
+            <w:proofErr w:type="spellStart"/>
+            <w:r>
+              <w:rPr>
+                <w:rFonts w:asciiTheme="minorHAnsi" w:hAnsiTheme="minorHAnsi" w:cstheme="minorHAnsi"/>
+              </w:rPr>
+              <w:t>screen</w:t>
+            </w:r>
+            <w:proofErr w:type="spellEnd"/>
+            <w:r>
+              <w:rPr>
+                <w:rFonts w:asciiTheme="minorHAnsi" w:hAnsiTheme="minorHAnsi" w:cstheme="minorHAnsi"/>
+              </w:rPr>
+              <w:t xml:space="preserve"> </w:t>
+            </w:r>
+            <w:proofErr w:type="spellStart"/>
+            <w:r>
+              <w:rPr>
+                <w:rFonts w:asciiTheme="minorHAnsi" w:hAnsiTheme="minorHAnsi" w:cstheme="minorHAnsi"/>
+              </w:rPr>
+              <w:t>cast</w:t>
+            </w:r>
+            <w:proofErr w:type="spellEnd"/>
+            <w:r>
+              <w:rPr>
+                <w:rFonts w:asciiTheme="minorHAnsi" w:hAnsiTheme="minorHAnsi" w:cstheme="minorHAnsi"/>
+              </w:rPr>
+              <w:t xml:space="preserve"> de la demostración funcional de la aplicación, con el fin de asegurarse que en caso de que este riesgo se materializara nuevamente, existiera una evidencia que comprobara que la aplicación si se encontraba funcional.</w:t>
+            </w:r>
+          </w:p>
+        </w:tc>
+      </w:tr>
+    </w:tbl>
+    <w:p>
+      <w:pPr>
+        <w:jc w:val="both"/>
+        <w:rPr>
+          <w:rFonts w:asciiTheme="minorHAnsi" w:hAnsiTheme="minorHAnsi"/>
+          <w:sz w:val="22"/>
+        </w:rPr>
+      </w:pPr>
     </w:p>
     <w:p>
       <w:pPr>
@@ -46865,9 +48687,7 @@
       <w:r>
         <w:rPr>
           <w:noProof/>
-          <w:lang w:val="en-US" w:eastAsia="en-US"/>
-        </w:rPr>
-        <w:lastRenderedPageBreak/>
+        </w:rPr>
         <w:drawing>
           <wp:inline distT="0" distB="0" distL="0" distR="0">
             <wp:extent cx="4850662" cy="2593187"/>
@@ -46887,7 +48707,7 @@
                     <a:blip r:embed="rId30" cstate="print">
                       <a:extLst>
                         <a:ext uri="{28A0092B-C50C-407E-A947-70E740481C1C}">
-                          <a14:useLocalDpi xmlns="" xmlns:wpc="http://schemas.microsoft.com/office/word/2010/wordprocessingCanvas" xmlns:mc="http://schemas.openxmlformats.org/markup-compatibility/2006" xmlns:o="urn:schemas-microsoft-com:office:office" xmlns:v="urn:schemas-microsoft-com:vml" xmlns:wp14="http://schemas.microsoft.com/office/word/2010/wordprocessingDrawing" xmlns:w10="urn:schemas-microsoft-com:office:word" xmlns:w="http://schemas.openxmlformats.org/wordprocessingml/2006/main" xmlns:w14="http://schemas.microsoft.com/office/word/2010/wordml" xmlns:wpg="http://schemas.microsoft.com/office/word/2010/wordprocessingGroup" xmlns:wpi="http://schemas.microsoft.com/office/word/2010/wordprocessingInk" xmlns:wps="http://schemas.microsoft.com/office/word/2010/wordprocessingShape" xmlns:a14="http://schemas.microsoft.com/office/drawing/2010/main" val="0"/>
+                          <a14:useLocalDpi xmlns:a14="http://schemas.microsoft.com/office/drawing/2010/main" xmlns:wps="http://schemas.microsoft.com/office/word/2010/wordprocessingShape" xmlns:wpi="http://schemas.microsoft.com/office/word/2010/wordprocessingInk" xmlns:wpg="http://schemas.microsoft.com/office/word/2010/wordprocessingGroup" xmlns:w14="http://schemas.microsoft.com/office/word/2010/wordml" xmlns:w="http://schemas.openxmlformats.org/wordprocessingml/2006/main" xmlns:w10="urn:schemas-microsoft-com:office:word" xmlns:wp14="http://schemas.microsoft.com/office/word/2010/wordprocessingDrawing" xmlns:v="urn:schemas-microsoft-com:vml" xmlns:o="urn:schemas-microsoft-com:office:office" xmlns:mc="http://schemas.openxmlformats.org/markup-compatibility/2006" xmlns:wpc="http://schemas.microsoft.com/office/word/2010/wordprocessingCanvas" xmlns="" val="0"/>
                         </a:ext>
                       </a:extLst>
                     </a:blip>
@@ -46907,7 +48727,7 @@
                     </a:ln>
                     <a:extLst>
                       <a:ext uri="{53640926-AAD7-44D8-BBD7-CCE9431645EC}">
-                        <a14:shadowObscured xmlns="" xmlns:wpc="http://schemas.microsoft.com/office/word/2010/wordprocessingCanvas" xmlns:mc="http://schemas.openxmlformats.org/markup-compatibility/2006" xmlns:o="urn:schemas-microsoft-com:office:office" xmlns:v="urn:schemas-microsoft-com:vml" xmlns:wp14="http://schemas.microsoft.com/office/word/2010/wordprocessingDrawing" xmlns:w10="urn:schemas-microsoft-com:office:word" xmlns:w="http://schemas.openxmlformats.org/wordprocessingml/2006/main" xmlns:w14="http://schemas.microsoft.com/office/word/2010/wordml" xmlns:wpg="http://schemas.microsoft.com/office/word/2010/wordprocessingGroup" xmlns:wpi="http://schemas.microsoft.com/office/word/2010/wordprocessingInk" xmlns:wps="http://schemas.microsoft.com/office/word/2010/wordprocessingShape" xmlns:a14="http://schemas.microsoft.com/office/drawing/2010/main"/>
+                        <a14:shadowObscured xmlns:a14="http://schemas.microsoft.com/office/drawing/2010/main" xmlns:wps="http://schemas.microsoft.com/office/word/2010/wordprocessingShape" xmlns:wpi="http://schemas.microsoft.com/office/word/2010/wordprocessingInk" xmlns:wpg="http://schemas.microsoft.com/office/word/2010/wordprocessingGroup" xmlns:w14="http://schemas.microsoft.com/office/word/2010/wordml" xmlns:w="http://schemas.openxmlformats.org/wordprocessingml/2006/main" xmlns:w10="urn:schemas-microsoft-com:office:word" xmlns:wp14="http://schemas.microsoft.com/office/word/2010/wordprocessingDrawing" xmlns:v="urn:schemas-microsoft-com:vml" xmlns:o="urn:schemas-microsoft-com:office:office" xmlns:mc="http://schemas.openxmlformats.org/markup-compatibility/2006" xmlns:wpc="http://schemas.microsoft.com/office/word/2010/wordprocessingCanvas" xmlns=""/>
                       </a:ext>
                     </a:extLst>
                   </pic:spPr>
@@ -47060,6 +48880,7 @@
           <w:smallCaps/>
           <w:sz w:val="22"/>
         </w:rPr>
+        <w:lastRenderedPageBreak/>
         <w:t>Pruebas</w:t>
       </w:r>
       <w:bookmarkEnd w:id="90"/>
@@ -47405,7 +49226,6 @@
           <w:rFonts w:asciiTheme="minorHAnsi" w:hAnsiTheme="minorHAnsi"/>
           <w:sz w:val="22"/>
         </w:rPr>
-        <w:lastRenderedPageBreak/>
         <w:t>El manejo de las incidencias en caso de detectar fallos en los componentes cuenta con un proceso definido el cual se describe a continuación:</w:t>
       </w:r>
     </w:p>
@@ -47886,6 +49706,7 @@
           <w:rFonts w:asciiTheme="minorHAnsi" w:hAnsiTheme="minorHAnsi"/>
           <w:sz w:val="22"/>
         </w:rPr>
+        <w:lastRenderedPageBreak/>
         <w:t>Finalmente con esta información recolectada se da inicio al seguimiento por parte del responsable asignado a esta actividad. Como inicio al seguimiento se realiza una verificación de la incidencia para validar si es correcta o no, luego se de ser comprobado se asigna al desarrollador del componente para dar solución. El seguimiento se mantiene hasta que se verifique el correcto funcionamiento por parte de la persona que abrió la incidencia.</w:t>
       </w:r>
     </w:p>
@@ -48027,9 +49848,433 @@
         <w:rPr>
           <w:rFonts w:asciiTheme="minorHAnsi" w:hAnsiTheme="minorHAnsi"/>
           <w:sz w:val="22"/>
-          <w:highlight w:val="yellow"/>
-        </w:rPr>
-        <w:t>Mauricio</w:t>
+        </w:rPr>
+        <w:t>A lo largo del proceso de desarrollo del proyecto se detectaron varios problemas, por ejemplo:</w:t>
+      </w:r>
+    </w:p>
+    <w:p>
+      <w:pPr>
+        <w:jc w:val="both"/>
+        <w:rPr>
+          <w:rFonts w:asciiTheme="minorHAnsi" w:hAnsiTheme="minorHAnsi"/>
+          <w:sz w:val="22"/>
+        </w:rPr>
+      </w:pPr>
+    </w:p>
+    <w:p>
+      <w:pPr>
+        <w:pStyle w:val="Prrafodelista"/>
+        <w:numPr>
+          <w:ilvl w:val="0"/>
+          <w:numId w:val="44"/>
+        </w:numPr>
+        <w:jc w:val="both"/>
+        <w:rPr>
+          <w:rFonts w:asciiTheme="minorHAnsi" w:hAnsiTheme="minorHAnsi"/>
+          <w:b/>
+          <w:sz w:val="22"/>
+        </w:rPr>
+      </w:pPr>
+      <w:r>
+        <w:rPr>
+          <w:rFonts w:asciiTheme="minorHAnsi" w:hAnsiTheme="minorHAnsi"/>
+          <w:b/>
+          <w:sz w:val="22"/>
+        </w:rPr>
+        <w:t>Falta de conocimiento de las herramientas usadas</w:t>
+      </w:r>
+    </w:p>
+    <w:p>
+      <w:pPr>
+        <w:pStyle w:val="Prrafodelista"/>
+        <w:jc w:val="both"/>
+        <w:rPr>
+          <w:rFonts w:asciiTheme="minorHAnsi" w:hAnsiTheme="minorHAnsi"/>
+          <w:b/>
+          <w:sz w:val="22"/>
+        </w:rPr>
+      </w:pPr>
+    </w:p>
+    <w:p>
+      <w:pPr>
+        <w:pStyle w:val="Prrafodelista"/>
+        <w:jc w:val="both"/>
+        <w:rPr>
+          <w:rFonts w:asciiTheme="minorHAnsi" w:hAnsiTheme="minorHAnsi"/>
+          <w:sz w:val="22"/>
+        </w:rPr>
+      </w:pPr>
+      <w:r>
+        <w:rPr>
+          <w:rFonts w:asciiTheme="minorHAnsi" w:hAnsiTheme="minorHAnsi"/>
+          <w:sz w:val="22"/>
+        </w:rPr>
+        <w:t xml:space="preserve">Las herramientas de desarrollo que debían ser usadas para la consecución del proyecto </w:t>
+      </w:r>
+      <w:proofErr w:type="spellStart"/>
+      <w:r>
+        <w:rPr>
+          <w:rFonts w:asciiTheme="minorHAnsi" w:hAnsiTheme="minorHAnsi"/>
+          <w:sz w:val="22"/>
+        </w:rPr>
+        <w:t>MarketPlace</w:t>
+      </w:r>
+      <w:proofErr w:type="spellEnd"/>
+      <w:r>
+        <w:rPr>
+          <w:rFonts w:asciiTheme="minorHAnsi" w:hAnsiTheme="minorHAnsi"/>
+          <w:sz w:val="22"/>
+        </w:rPr>
+        <w:t xml:space="preserve"> de los Alpes Internacional, eran desconocidas para la gran mayoría del equipo de trabajo; y para los cuales no eran desconocidas, no tenían un amplio conocimiento y experiencia con respecto al trabajo sobre estas. Esto genero un desfase en las estimaciones previas que se tenían sobre los proyectos individuales que se debían entregar al finalizar el Proyecto en general, puesto que no se conto con que la curva de aprendizaje de estas herramientas iba a ser tan alta debido a la falta de recurso humano debidamente capacitado en estas herramientas y a la  escasez de documentación y la complejidad de la misma.</w:t>
+      </w:r>
+    </w:p>
+    <w:p>
+      <w:pPr>
+        <w:pStyle w:val="Prrafodelista"/>
+        <w:jc w:val="both"/>
+        <w:rPr>
+          <w:rFonts w:asciiTheme="minorHAnsi" w:hAnsiTheme="minorHAnsi"/>
+          <w:sz w:val="22"/>
+        </w:rPr>
+      </w:pPr>
+    </w:p>
+    <w:p>
+      <w:pPr>
+        <w:pStyle w:val="Prrafodelista"/>
+        <w:numPr>
+          <w:ilvl w:val="0"/>
+          <w:numId w:val="44"/>
+        </w:numPr>
+        <w:jc w:val="both"/>
+        <w:rPr>
+          <w:rFonts w:asciiTheme="minorHAnsi" w:hAnsiTheme="minorHAnsi"/>
+          <w:b/>
+          <w:sz w:val="22"/>
+        </w:rPr>
+      </w:pPr>
+      <w:r>
+        <w:rPr>
+          <w:rFonts w:asciiTheme="minorHAnsi" w:hAnsiTheme="minorHAnsi"/>
+          <w:b/>
+          <w:sz w:val="22"/>
+        </w:rPr>
+        <w:t>Aplicación que fue entregada no se encontraba funcional</w:t>
+      </w:r>
+    </w:p>
+    <w:p>
+      <w:pPr>
+        <w:pStyle w:val="Prrafodelista"/>
+        <w:jc w:val="both"/>
+        <w:rPr>
+          <w:rFonts w:asciiTheme="minorHAnsi" w:hAnsiTheme="minorHAnsi"/>
+          <w:b/>
+          <w:sz w:val="22"/>
+        </w:rPr>
+      </w:pPr>
+    </w:p>
+    <w:p>
+      <w:pPr>
+        <w:pStyle w:val="Prrafodelista"/>
+        <w:jc w:val="both"/>
+        <w:rPr>
+          <w:rFonts w:asciiTheme="minorHAnsi" w:hAnsiTheme="minorHAnsi"/>
+          <w:sz w:val="22"/>
+        </w:rPr>
+      </w:pPr>
+      <w:r>
+        <w:rPr>
+          <w:rFonts w:asciiTheme="minorHAnsi" w:hAnsiTheme="minorHAnsi"/>
+          <w:sz w:val="22"/>
+        </w:rPr>
+        <w:t xml:space="preserve">Al inicio del proyecto, se tenía la premisa que se nos iba a entregar una aplicación totalmente funcional, sobre la cual teníamos que implementar los cambios necesarios para cumplir los requerimientos y culminar con el </w:t>
+      </w:r>
+      <w:proofErr w:type="spellStart"/>
+      <w:r>
+        <w:rPr>
+          <w:rFonts w:asciiTheme="minorHAnsi" w:hAnsiTheme="minorHAnsi"/>
+          <w:sz w:val="22"/>
+        </w:rPr>
+        <w:t>MarketPlace</w:t>
+      </w:r>
+      <w:proofErr w:type="spellEnd"/>
+      <w:r>
+        <w:rPr>
+          <w:rFonts w:asciiTheme="minorHAnsi" w:hAnsiTheme="minorHAnsi"/>
+          <w:sz w:val="22"/>
+        </w:rPr>
+        <w:t xml:space="preserve"> de los Alpes enfocado a un mercado internacional. En base a esto se hizo un levantamiento de arquitectura empresarial y se definió unos proyectos específicos los cuales cerrarían la brecha entre el sistema actual y el sistema proyectado. Toda esta planeación se vio gravemente afectada al momento de recibir la aplicación, pues esta no solo estaba lejos de ser una aplicación totalmente funcional, sino que contenía múltiples errores en las distintas plataformas usadas, es decir tenia errores en todas sus capas, tanto presentación, como aplicaciones legados, OSB, BPEL, etc. Esto hizo que gran parte del esfuerzo inicial fuera dedicado a estabilizar el </w:t>
+      </w:r>
+      <w:proofErr w:type="spellStart"/>
+      <w:r>
+        <w:rPr>
+          <w:rFonts w:asciiTheme="minorHAnsi" w:hAnsiTheme="minorHAnsi"/>
+          <w:sz w:val="22"/>
+        </w:rPr>
+        <w:t>MarketPlace</w:t>
+      </w:r>
+      <w:proofErr w:type="spellEnd"/>
+      <w:r>
+        <w:rPr>
+          <w:rFonts w:asciiTheme="minorHAnsi" w:hAnsiTheme="minorHAnsi"/>
+          <w:sz w:val="22"/>
+        </w:rPr>
+        <w:t xml:space="preserve"> para de esta manera obtener una aplicación funcional sobre la cual poder iniciar un proceso de desarrollo.</w:t>
+      </w:r>
+    </w:p>
+    <w:p>
+      <w:pPr>
+        <w:pStyle w:val="Prrafodelista"/>
+        <w:jc w:val="both"/>
+        <w:rPr>
+          <w:rFonts w:asciiTheme="minorHAnsi" w:hAnsiTheme="minorHAnsi"/>
+          <w:sz w:val="22"/>
+        </w:rPr>
+      </w:pPr>
+    </w:p>
+    <w:p>
+      <w:pPr>
+        <w:pStyle w:val="Prrafodelista"/>
+        <w:numPr>
+          <w:ilvl w:val="0"/>
+          <w:numId w:val="44"/>
+        </w:numPr>
+        <w:jc w:val="both"/>
+        <w:rPr>
+          <w:rFonts w:asciiTheme="minorHAnsi" w:hAnsiTheme="minorHAnsi"/>
+          <w:b/>
+          <w:sz w:val="22"/>
+        </w:rPr>
+      </w:pPr>
+      <w:r>
+        <w:rPr>
+          <w:rFonts w:asciiTheme="minorHAnsi" w:hAnsiTheme="minorHAnsi"/>
+          <w:b/>
+          <w:sz w:val="22"/>
+        </w:rPr>
+        <w:t>Inconvenientes con el ambiente de desarrollo entregado</w:t>
+      </w:r>
+    </w:p>
+    <w:p>
+      <w:pPr>
+        <w:pStyle w:val="Prrafodelista"/>
+        <w:jc w:val="both"/>
+        <w:rPr>
+          <w:rFonts w:asciiTheme="minorHAnsi" w:hAnsiTheme="minorHAnsi"/>
+          <w:sz w:val="22"/>
+        </w:rPr>
+      </w:pPr>
+      <w:r>
+        <w:rPr>
+          <w:rFonts w:asciiTheme="minorHAnsi" w:hAnsiTheme="minorHAnsi"/>
+          <w:sz w:val="22"/>
+        </w:rPr>
+        <w:t xml:space="preserve">El </w:t>
+      </w:r>
+      <w:r>
+        <w:rPr>
+          <w:rFonts w:asciiTheme="minorHAnsi" w:hAnsiTheme="minorHAnsi"/>
+          <w:sz w:val="22"/>
+        </w:rPr>
+        <w:t>ambiente entregado para el desarrollo del proyecto tiene limitaciones, principalmente el hecho de que no podían trabajar de manera simultánea los miembros del equipo, además el desempeño de la maquina virtual asignada era realmente pobre, lo cual generaba serios retrasos en el proceso de desarrollo. Posteriormente, la maquina virtual fue ajustada para obtener un mejor desempeño, pero se continuaba con el problema de concurrencia, lo cual condujo finalmente a la replicación del ambiente de desarrollo.</w:t>
+      </w:r>
+    </w:p>
+    <w:p>
+      <w:pPr>
+        <w:jc w:val="both"/>
+        <w:rPr>
+          <w:rFonts w:asciiTheme="minorHAnsi" w:hAnsiTheme="minorHAnsi"/>
+          <w:b/>
+          <w:sz w:val="22"/>
+        </w:rPr>
+      </w:pPr>
+    </w:p>
+    <w:p>
+      <w:pPr>
+        <w:pStyle w:val="Prrafodelista"/>
+        <w:numPr>
+          <w:ilvl w:val="0"/>
+          <w:numId w:val="44"/>
+        </w:numPr>
+        <w:jc w:val="both"/>
+        <w:rPr>
+          <w:rFonts w:asciiTheme="minorHAnsi" w:hAnsiTheme="minorHAnsi"/>
+          <w:b/>
+          <w:sz w:val="22"/>
+        </w:rPr>
+      </w:pPr>
+      <w:r>
+        <w:rPr>
+          <w:rFonts w:asciiTheme="minorHAnsi" w:hAnsiTheme="minorHAnsi"/>
+          <w:b/>
+          <w:sz w:val="22"/>
+        </w:rPr>
+        <w:t>Complejidad de replicación del ambiente</w:t>
+      </w:r>
+    </w:p>
+    <w:p>
+      <w:pPr>
+        <w:pStyle w:val="Prrafodelista"/>
+        <w:jc w:val="both"/>
+        <w:rPr>
+          <w:rFonts w:asciiTheme="minorHAnsi" w:hAnsiTheme="minorHAnsi"/>
+          <w:sz w:val="22"/>
+        </w:rPr>
+      </w:pPr>
+      <w:r>
+        <w:rPr>
+          <w:rFonts w:asciiTheme="minorHAnsi" w:hAnsiTheme="minorHAnsi"/>
+          <w:sz w:val="22"/>
+        </w:rPr>
+        <w:t xml:space="preserve">Debido a los inconvenientes presentados con el ambiente de desarrollo asignado, se opto por replicar el mismo en las maquinas personales del equipo de desarrollo. No obstante, esto no fue tan trivial. En primera instancia, las especificaciones técnicas requeridas para poder tener todas las herramientas de desarrollo totalmente funcionales eran muy altas, lo cual descartaba la posibilidad de usar la mayoría </w:t>
+      </w:r>
+      <w:r>
+        <w:rPr>
+          <w:rFonts w:asciiTheme="minorHAnsi" w:hAnsiTheme="minorHAnsi"/>
+          <w:sz w:val="22"/>
+        </w:rPr>
+        <w:lastRenderedPageBreak/>
+        <w:t>de los equipos disponibles. Los equipos que si cumplían las características necesarias fueron usados, pero se presento un problema adicional, el cual era la instalación de todas las herramientas necesarias. Este procedimiento fue tan complejo que se hizo necesaria la solicitud de una guía detallada de instalación con el fin de poder realizar la configuración de manera exitosa.</w:t>
+      </w:r>
+    </w:p>
+    <w:p>
+      <w:pPr>
+        <w:pStyle w:val="Prrafodelista"/>
+        <w:jc w:val="both"/>
+        <w:rPr>
+          <w:rFonts w:asciiTheme="minorHAnsi" w:hAnsiTheme="minorHAnsi"/>
+          <w:b/>
+          <w:sz w:val="22"/>
+        </w:rPr>
+      </w:pPr>
+    </w:p>
+    <w:p>
+      <w:pPr>
+        <w:pStyle w:val="Prrafodelista"/>
+        <w:numPr>
+          <w:ilvl w:val="0"/>
+          <w:numId w:val="44"/>
+        </w:numPr>
+        <w:jc w:val="both"/>
+        <w:rPr>
+          <w:rFonts w:asciiTheme="minorHAnsi" w:hAnsiTheme="minorHAnsi"/>
+          <w:b/>
+          <w:sz w:val="22"/>
+        </w:rPr>
+      </w:pPr>
+      <w:r>
+        <w:rPr>
+          <w:rFonts w:asciiTheme="minorHAnsi" w:hAnsiTheme="minorHAnsi"/>
+          <w:b/>
+          <w:sz w:val="22"/>
+        </w:rPr>
+        <w:t>Inconvenientes con la plataforma tecnológica</w:t>
+      </w:r>
+    </w:p>
+    <w:p>
+      <w:pPr>
+        <w:pStyle w:val="Prrafodelista"/>
+        <w:jc w:val="both"/>
+        <w:rPr>
+          <w:rFonts w:asciiTheme="minorHAnsi" w:hAnsiTheme="minorHAnsi"/>
+          <w:sz w:val="22"/>
+        </w:rPr>
+      </w:pPr>
+      <w:r>
+        <w:rPr>
+          <w:rFonts w:asciiTheme="minorHAnsi" w:hAnsiTheme="minorHAnsi"/>
+          <w:sz w:val="22"/>
+        </w:rPr>
+        <w:t xml:space="preserve">A menudo  se presentaron problemas con las plataformas tecnológicas, tales como errores inesperados, lentitud en las herramientas, perdida de conexión con los sistemas </w:t>
+      </w:r>
+      <w:proofErr w:type="gramStart"/>
+      <w:r>
+        <w:rPr>
+          <w:rFonts w:asciiTheme="minorHAnsi" w:hAnsiTheme="minorHAnsi"/>
+          <w:sz w:val="22"/>
+        </w:rPr>
+        <w:t>externos(</w:t>
+      </w:r>
+      <w:proofErr w:type="gramEnd"/>
+      <w:r>
+        <w:rPr>
+          <w:rFonts w:asciiTheme="minorHAnsi" w:hAnsiTheme="minorHAnsi"/>
+          <w:sz w:val="22"/>
+        </w:rPr>
+        <w:t>CRM), etc.; que si bien finalmente fueron controlados y resueltos, de todas maneras afectaron el curso normal del proceso de desarrollo.</w:t>
+      </w:r>
+    </w:p>
+    <w:p>
+      <w:pPr>
+        <w:pStyle w:val="Prrafodelista"/>
+        <w:jc w:val="both"/>
+        <w:rPr>
+          <w:rFonts w:asciiTheme="minorHAnsi" w:hAnsiTheme="minorHAnsi"/>
+          <w:b/>
+          <w:sz w:val="22"/>
+        </w:rPr>
+      </w:pPr>
+    </w:p>
+    <w:p>
+      <w:pPr>
+        <w:pStyle w:val="Prrafodelista"/>
+        <w:numPr>
+          <w:ilvl w:val="0"/>
+          <w:numId w:val="44"/>
+        </w:numPr>
+        <w:jc w:val="both"/>
+        <w:rPr>
+          <w:rFonts w:asciiTheme="minorHAnsi" w:hAnsiTheme="minorHAnsi"/>
+          <w:b/>
+          <w:sz w:val="22"/>
+        </w:rPr>
+      </w:pPr>
+      <w:r>
+        <w:rPr>
+          <w:rFonts w:asciiTheme="minorHAnsi" w:hAnsiTheme="minorHAnsi"/>
+          <w:b/>
+          <w:sz w:val="22"/>
+        </w:rPr>
+        <w:t>Escasez de tiempo para el desarrollo del proyecto</w:t>
+      </w:r>
+    </w:p>
+    <w:p>
+      <w:pPr>
+        <w:pStyle w:val="Prrafodelista"/>
+        <w:jc w:val="both"/>
+        <w:rPr>
+          <w:rFonts w:asciiTheme="minorHAnsi" w:hAnsiTheme="minorHAnsi"/>
+          <w:sz w:val="22"/>
+        </w:rPr>
+      </w:pPr>
+      <w:r>
+        <w:rPr>
+          <w:rFonts w:asciiTheme="minorHAnsi" w:hAnsiTheme="minorHAnsi"/>
+          <w:sz w:val="22"/>
+        </w:rPr>
+        <w:t>Debido</w:t>
+      </w:r>
+      <w:r>
+        <w:rPr>
+          <w:rFonts w:asciiTheme="minorHAnsi" w:hAnsiTheme="minorHAnsi"/>
+          <w:sz w:val="22"/>
+        </w:rPr>
+        <w:t xml:space="preserve"> a las obligaciones laborales, académicas y personales de los miembros del equipo, el tiempo disponible para el desarrollo del proyecto era muy escaso, lo cual implicaba un cronograma muy ajustado en el cual los riesgos se incrementaban y cualquier percance implicaba un que iba a </w:t>
+      </w:r>
+      <w:proofErr w:type="spellStart"/>
+      <w:r>
+        <w:rPr>
+          <w:rFonts w:asciiTheme="minorHAnsi" w:hAnsiTheme="minorHAnsi"/>
+          <w:sz w:val="22"/>
+        </w:rPr>
+        <w:t>fectar</w:t>
+      </w:r>
+      <w:proofErr w:type="spellEnd"/>
+      <w:r>
+        <w:rPr>
+          <w:rFonts w:asciiTheme="minorHAnsi" w:hAnsiTheme="minorHAnsi"/>
+          <w:sz w:val="22"/>
+        </w:rPr>
+        <w:t xml:space="preserve"> directamente el proyecto</w:t>
       </w:r>
     </w:p>
     <w:p>
@@ -48338,6 +50583,7 @@
           <w:rFonts w:asciiTheme="minorHAnsi" w:hAnsiTheme="minorHAnsi"/>
           <w:sz w:val="22"/>
         </w:rPr>
+        <w:lastRenderedPageBreak/>
         <w:t xml:space="preserve">La carencia de ambientes entregados para el desarrollo, </w:t>
       </w:r>
       <w:r>
@@ -48508,7 +50754,6 @@
           <w:rFonts w:asciiTheme="minorHAnsi" w:hAnsiTheme="minorHAnsi"/>
           <w:sz w:val="22"/>
         </w:rPr>
-        <w:lastRenderedPageBreak/>
         <w:t xml:space="preserve">La asignación unitaria de responsabilidades, de manera que cada integrante esté encargado de una capa distinta de la aplicación, da buenos resultados en ciertos casos dado que hay más responsabilidad por parte de los integrantes, sin embargo, lleva a que las personas se vuelvan indispensables y no se gestiónenlos riesgos asociados, por esta razón lo ideal es realizar un </w:t>
       </w:r>
       <w:r>
@@ -48990,7 +51235,7 @@
         <w:b/>
         <w:noProof/>
       </w:rPr>
-      <w:t>14</w:t>
+      <w:t>21</w:t>
     </w:r>
     <w:r>
       <w:rPr>
@@ -49041,7 +51286,6 @@
         <w:smallCaps/>
         <w:noProof/>
         <w:sz w:val="24"/>
-        <w:lang w:val="en-US" w:eastAsia="en-US"/>
       </w:rPr>
       <w:drawing>
         <wp:anchor distT="0" distB="0" distL="114300" distR="114300" simplePos="0" relativeHeight="251661312" behindDoc="0" locked="0" layoutInCell="1" allowOverlap="0">
@@ -49188,7 +51432,6 @@
         <w:smallCaps/>
         <w:noProof/>
         <w:sz w:val="24"/>
-        <w:lang w:val="en-US" w:eastAsia="en-US"/>
       </w:rPr>
       <w:drawing>
         <wp:anchor distT="0" distB="0" distL="114300" distR="114300" simplePos="0" relativeHeight="251663360" behindDoc="0" locked="0" layoutInCell="1" allowOverlap="0">
@@ -49432,6 +51675,119 @@
     </w:lvl>
   </w:abstractNum>
   <w:abstractNum w:abstractNumId="1">
+    <w:nsid w:val="07FD1BAF"/>
+    <w:multiLevelType w:val="hybridMultilevel"/>
+    <w:tmpl w:val="BCD27CAE"/>
+    <w:lvl w:ilvl="0" w:tplc="240A0001">
+      <w:start w:val="1"/>
+      <w:numFmt w:val="bullet"/>
+      <w:lvlText w:val=""/>
+      <w:lvlJc w:val="left"/>
+      <w:pPr>
+        <w:ind w:left="720" w:hanging="360"/>
+      </w:pPr>
+      <w:rPr>
+        <w:rFonts w:ascii="Symbol" w:hAnsi="Symbol" w:hint="default"/>
+      </w:rPr>
+    </w:lvl>
+    <w:lvl w:ilvl="1" w:tplc="240A0003">
+      <w:start w:val="1"/>
+      <w:numFmt w:val="bullet"/>
+      <w:lvlText w:val="o"/>
+      <w:lvlJc w:val="left"/>
+      <w:pPr>
+        <w:ind w:left="1440" w:hanging="360"/>
+      </w:pPr>
+      <w:rPr>
+        <w:rFonts w:ascii="Courier New" w:hAnsi="Courier New" w:cs="Courier New" w:hint="default"/>
+      </w:rPr>
+    </w:lvl>
+    <w:lvl w:ilvl="2" w:tplc="240A0005" w:tentative="1">
+      <w:start w:val="1"/>
+      <w:numFmt w:val="bullet"/>
+      <w:lvlText w:val=""/>
+      <w:lvlJc w:val="left"/>
+      <w:pPr>
+        <w:ind w:left="2160" w:hanging="360"/>
+      </w:pPr>
+      <w:rPr>
+        <w:rFonts w:ascii="Wingdings" w:hAnsi="Wingdings" w:hint="default"/>
+      </w:rPr>
+    </w:lvl>
+    <w:lvl w:ilvl="3" w:tplc="240A0001" w:tentative="1">
+      <w:start w:val="1"/>
+      <w:numFmt w:val="bullet"/>
+      <w:lvlText w:val=""/>
+      <w:lvlJc w:val="left"/>
+      <w:pPr>
+        <w:ind w:left="2880" w:hanging="360"/>
+      </w:pPr>
+      <w:rPr>
+        <w:rFonts w:ascii="Symbol" w:hAnsi="Symbol" w:hint="default"/>
+      </w:rPr>
+    </w:lvl>
+    <w:lvl w:ilvl="4" w:tplc="240A0003" w:tentative="1">
+      <w:start w:val="1"/>
+      <w:numFmt w:val="bullet"/>
+      <w:lvlText w:val="o"/>
+      <w:lvlJc w:val="left"/>
+      <w:pPr>
+        <w:ind w:left="3600" w:hanging="360"/>
+      </w:pPr>
+      <w:rPr>
+        <w:rFonts w:ascii="Courier New" w:hAnsi="Courier New" w:cs="Courier New" w:hint="default"/>
+      </w:rPr>
+    </w:lvl>
+    <w:lvl w:ilvl="5" w:tplc="240A0005" w:tentative="1">
+      <w:start w:val="1"/>
+      <w:numFmt w:val="bullet"/>
+      <w:lvlText w:val=""/>
+      <w:lvlJc w:val="left"/>
+      <w:pPr>
+        <w:ind w:left="4320" w:hanging="360"/>
+      </w:pPr>
+      <w:rPr>
+        <w:rFonts w:ascii="Wingdings" w:hAnsi="Wingdings" w:hint="default"/>
+      </w:rPr>
+    </w:lvl>
+    <w:lvl w:ilvl="6" w:tplc="240A0001" w:tentative="1">
+      <w:start w:val="1"/>
+      <w:numFmt w:val="bullet"/>
+      <w:lvlText w:val=""/>
+      <w:lvlJc w:val="left"/>
+      <w:pPr>
+        <w:ind w:left="5040" w:hanging="360"/>
+      </w:pPr>
+      <w:rPr>
+        <w:rFonts w:ascii="Symbol" w:hAnsi="Symbol" w:hint="default"/>
+      </w:rPr>
+    </w:lvl>
+    <w:lvl w:ilvl="7" w:tplc="240A0003" w:tentative="1">
+      <w:start w:val="1"/>
+      <w:numFmt w:val="bullet"/>
+      <w:lvlText w:val="o"/>
+      <w:lvlJc w:val="left"/>
+      <w:pPr>
+        <w:ind w:left="5760" w:hanging="360"/>
+      </w:pPr>
+      <w:rPr>
+        <w:rFonts w:ascii="Courier New" w:hAnsi="Courier New" w:cs="Courier New" w:hint="default"/>
+      </w:rPr>
+    </w:lvl>
+    <w:lvl w:ilvl="8" w:tplc="240A0005" w:tentative="1">
+      <w:start w:val="1"/>
+      <w:numFmt w:val="bullet"/>
+      <w:lvlText w:val=""/>
+      <w:lvlJc w:val="left"/>
+      <w:pPr>
+        <w:ind w:left="6480" w:hanging="360"/>
+      </w:pPr>
+      <w:rPr>
+        <w:rFonts w:ascii="Wingdings" w:hAnsi="Wingdings" w:hint="default"/>
+      </w:rPr>
+    </w:lvl>
+  </w:abstractNum>
+  <w:abstractNum w:abstractNumId="2">
     <w:nsid w:val="0B044104"/>
     <w:multiLevelType w:val="hybridMultilevel"/>
     <w:tmpl w:val="E6AA8A6C"/>
@@ -49544,7 +51900,7 @@
       </w:rPr>
     </w:lvl>
   </w:abstractNum>
-  <w:abstractNum w:abstractNumId="2">
+  <w:abstractNum w:abstractNumId="3">
     <w:nsid w:val="0B992764"/>
     <w:multiLevelType w:val="hybridMultilevel"/>
     <w:tmpl w:val="A1944A2A"/>
@@ -49630,7 +51986,7 @@
       </w:pPr>
     </w:lvl>
   </w:abstractNum>
-  <w:abstractNum w:abstractNumId="3">
+  <w:abstractNum w:abstractNumId="4">
     <w:nsid w:val="0D977CD3"/>
     <w:multiLevelType w:val="hybridMultilevel"/>
     <w:tmpl w:val="D8CCBF1E"/>
@@ -49716,7 +52072,7 @@
       </w:pPr>
     </w:lvl>
   </w:abstractNum>
-  <w:abstractNum w:abstractNumId="4">
+  <w:abstractNum w:abstractNumId="5">
     <w:nsid w:val="16213304"/>
     <w:multiLevelType w:val="multilevel"/>
     <w:tmpl w:val="FD3C69E2"/>
@@ -49830,7 +52186,7 @@
       </w:rPr>
     </w:lvl>
   </w:abstractNum>
-  <w:abstractNum w:abstractNumId="5">
+  <w:abstractNum w:abstractNumId="6">
     <w:nsid w:val="1667100A"/>
     <w:multiLevelType w:val="hybridMultilevel"/>
     <w:tmpl w:val="28360114"/>
@@ -49916,7 +52272,7 @@
       </w:pPr>
     </w:lvl>
   </w:abstractNum>
-  <w:abstractNum w:abstractNumId="6">
+  <w:abstractNum w:abstractNumId="7">
     <w:nsid w:val="17361EFD"/>
     <w:multiLevelType w:val="hybridMultilevel"/>
     <w:tmpl w:val="F4A04610"/>
@@ -50029,7 +52385,7 @@
       </w:rPr>
     </w:lvl>
   </w:abstractNum>
-  <w:abstractNum w:abstractNumId="7">
+  <w:abstractNum w:abstractNumId="8">
     <w:nsid w:val="17D91AB7"/>
     <w:multiLevelType w:val="hybridMultilevel"/>
     <w:tmpl w:val="344EFB18"/>
@@ -50142,7 +52498,7 @@
       </w:rPr>
     </w:lvl>
   </w:abstractNum>
-  <w:abstractNum w:abstractNumId="8">
+  <w:abstractNum w:abstractNumId="9">
     <w:nsid w:val="183B3C37"/>
     <w:multiLevelType w:val="hybridMultilevel"/>
     <w:tmpl w:val="CD6088F0"/>
@@ -50256,7 +52612,7 @@
       </w:rPr>
     </w:lvl>
   </w:abstractNum>
-  <w:abstractNum w:abstractNumId="9">
+  <w:abstractNum w:abstractNumId="10">
     <w:nsid w:val="1BD73E7C"/>
     <w:multiLevelType w:val="hybridMultilevel"/>
     <w:tmpl w:val="BDF4B160"/>
@@ -50369,7 +52725,7 @@
       </w:rPr>
     </w:lvl>
   </w:abstractNum>
-  <w:abstractNum w:abstractNumId="10">
+  <w:abstractNum w:abstractNumId="11">
     <w:nsid w:val="1D3E09A5"/>
     <w:multiLevelType w:val="hybridMultilevel"/>
     <w:tmpl w:val="6860A6EA"/>
@@ -50455,7 +52811,7 @@
       </w:pPr>
     </w:lvl>
   </w:abstractNum>
-  <w:abstractNum w:abstractNumId="11">
+  <w:abstractNum w:abstractNumId="12">
     <w:nsid w:val="218A561E"/>
     <w:multiLevelType w:val="hybridMultilevel"/>
     <w:tmpl w:val="EF147070"/>
@@ -50568,7 +52924,7 @@
       </w:rPr>
     </w:lvl>
   </w:abstractNum>
-  <w:abstractNum w:abstractNumId="12">
+  <w:abstractNum w:abstractNumId="13">
     <w:nsid w:val="22914F6B"/>
     <w:multiLevelType w:val="hybridMultilevel"/>
     <w:tmpl w:val="FAE259A4"/>
@@ -50681,7 +53037,7 @@
       </w:rPr>
     </w:lvl>
   </w:abstractNum>
-  <w:abstractNum w:abstractNumId="13">
+  <w:abstractNum w:abstractNumId="14">
     <w:nsid w:val="2F0B7633"/>
     <w:multiLevelType w:val="multilevel"/>
     <w:tmpl w:val="FD3C69E2"/>
@@ -50795,7 +53151,7 @@
       </w:rPr>
     </w:lvl>
   </w:abstractNum>
-  <w:abstractNum w:abstractNumId="14">
+  <w:abstractNum w:abstractNumId="15">
     <w:nsid w:val="324E16E6"/>
     <w:multiLevelType w:val="multilevel"/>
     <w:tmpl w:val="FD3C69E2"/>
@@ -50909,7 +53265,7 @@
       </w:rPr>
     </w:lvl>
   </w:abstractNum>
-  <w:abstractNum w:abstractNumId="15">
+  <w:abstractNum w:abstractNumId="16">
     <w:nsid w:val="3ACD1599"/>
     <w:multiLevelType w:val="hybridMultilevel"/>
     <w:tmpl w:val="B72EF092"/>
@@ -50995,7 +53351,7 @@
       </w:pPr>
     </w:lvl>
   </w:abstractNum>
-  <w:abstractNum w:abstractNumId="16">
+  <w:abstractNum w:abstractNumId="17">
     <w:nsid w:val="3DB6235B"/>
     <w:multiLevelType w:val="hybridMultilevel"/>
     <w:tmpl w:val="3DD69846"/>
@@ -51081,7 +53437,7 @@
       </w:pPr>
     </w:lvl>
   </w:abstractNum>
-  <w:abstractNum w:abstractNumId="17">
+  <w:abstractNum w:abstractNumId="18">
     <w:nsid w:val="4270114C"/>
     <w:multiLevelType w:val="hybridMultilevel"/>
     <w:tmpl w:val="B56800BA"/>
@@ -51194,7 +53550,7 @@
       </w:rPr>
     </w:lvl>
   </w:abstractNum>
-  <w:abstractNum w:abstractNumId="18">
+  <w:abstractNum w:abstractNumId="19">
     <w:nsid w:val="4641759B"/>
     <w:multiLevelType w:val="hybridMultilevel"/>
     <w:tmpl w:val="29E8EC46"/>
@@ -51307,7 +53663,7 @@
       </w:rPr>
     </w:lvl>
   </w:abstractNum>
-  <w:abstractNum w:abstractNumId="19">
+  <w:abstractNum w:abstractNumId="20">
     <w:nsid w:val="46A2010B"/>
     <w:multiLevelType w:val="hybridMultilevel"/>
     <w:tmpl w:val="7D48B798"/>
@@ -51420,7 +53776,7 @@
       </w:rPr>
     </w:lvl>
   </w:abstractNum>
-  <w:abstractNum w:abstractNumId="20">
+  <w:abstractNum w:abstractNumId="21">
     <w:nsid w:val="47C50B9C"/>
     <w:multiLevelType w:val="multilevel"/>
     <w:tmpl w:val="AA7A973E"/>
@@ -51534,7 +53890,7 @@
       </w:rPr>
     </w:lvl>
   </w:abstractNum>
-  <w:abstractNum w:abstractNumId="21">
+  <w:abstractNum w:abstractNumId="22">
     <w:nsid w:val="47C8186A"/>
     <w:multiLevelType w:val="hybridMultilevel"/>
     <w:tmpl w:val="801ADF96"/>
@@ -51620,7 +53976,7 @@
       </w:pPr>
     </w:lvl>
   </w:abstractNum>
-  <w:abstractNum w:abstractNumId="22">
+  <w:abstractNum w:abstractNumId="23">
     <w:nsid w:val="48EA0D88"/>
     <w:multiLevelType w:val="hybridMultilevel"/>
     <w:tmpl w:val="A624461C"/>
@@ -51734,7 +54090,7 @@
       </w:rPr>
     </w:lvl>
   </w:abstractNum>
-  <w:abstractNum w:abstractNumId="23">
+  <w:abstractNum w:abstractNumId="24">
     <w:nsid w:val="4965713A"/>
     <w:multiLevelType w:val="hybridMultilevel"/>
     <w:tmpl w:val="352C4E3E"/>
@@ -51820,7 +54176,7 @@
       </w:pPr>
     </w:lvl>
   </w:abstractNum>
-  <w:abstractNum w:abstractNumId="24">
+  <w:abstractNum w:abstractNumId="25">
     <w:nsid w:val="49ED529C"/>
     <w:multiLevelType w:val="hybridMultilevel"/>
     <w:tmpl w:val="83967FE6"/>
@@ -51906,7 +54262,7 @@
       </w:pPr>
     </w:lvl>
   </w:abstractNum>
-  <w:abstractNum w:abstractNumId="25">
+  <w:abstractNum w:abstractNumId="26">
     <w:nsid w:val="4F954E01"/>
     <w:multiLevelType w:val="multilevel"/>
     <w:tmpl w:val="FD3C69E2"/>
@@ -52020,7 +54376,7 @@
       </w:rPr>
     </w:lvl>
   </w:abstractNum>
-  <w:abstractNum w:abstractNumId="26">
+  <w:abstractNum w:abstractNumId="27">
     <w:nsid w:val="5069259A"/>
     <w:multiLevelType w:val="hybridMultilevel"/>
     <w:tmpl w:val="7E90D004"/>
@@ -52106,7 +54462,7 @@
       </w:pPr>
     </w:lvl>
   </w:abstractNum>
-  <w:abstractNum w:abstractNumId="27">
+  <w:abstractNum w:abstractNumId="28">
     <w:nsid w:val="509D61D6"/>
     <w:multiLevelType w:val="hybridMultilevel"/>
     <w:tmpl w:val="7E90D004"/>
@@ -52192,7 +54548,7 @@
       </w:pPr>
     </w:lvl>
   </w:abstractNum>
-  <w:abstractNum w:abstractNumId="28">
+  <w:abstractNum w:abstractNumId="29">
     <w:nsid w:val="532756A5"/>
     <w:multiLevelType w:val="multilevel"/>
     <w:tmpl w:val="FD3C69E2"/>
@@ -52306,7 +54662,7 @@
       </w:rPr>
     </w:lvl>
   </w:abstractNum>
-  <w:abstractNum w:abstractNumId="29">
+  <w:abstractNum w:abstractNumId="30">
     <w:nsid w:val="54F74992"/>
     <w:multiLevelType w:val="hybridMultilevel"/>
     <w:tmpl w:val="36EEBB5E"/>
@@ -52419,7 +54775,7 @@
       </w:rPr>
     </w:lvl>
   </w:abstractNum>
-  <w:abstractNum w:abstractNumId="30">
+  <w:abstractNum w:abstractNumId="31">
     <w:nsid w:val="5AAF4394"/>
     <w:multiLevelType w:val="hybridMultilevel"/>
     <w:tmpl w:val="79AC47FC"/>
@@ -52532,7 +54888,7 @@
       </w:rPr>
     </w:lvl>
   </w:abstractNum>
-  <w:abstractNum w:abstractNumId="31">
+  <w:abstractNum w:abstractNumId="32">
     <w:nsid w:val="5E1F22C6"/>
     <w:multiLevelType w:val="multilevel"/>
     <w:tmpl w:val="276CC072"/>
@@ -52646,7 +55002,7 @@
       </w:rPr>
     </w:lvl>
   </w:abstractNum>
-  <w:abstractNum w:abstractNumId="32">
+  <w:abstractNum w:abstractNumId="33">
     <w:nsid w:val="5FF57D01"/>
     <w:multiLevelType w:val="hybridMultilevel"/>
     <w:tmpl w:val="BC384DAA"/>
@@ -52759,7 +55115,7 @@
       </w:rPr>
     </w:lvl>
   </w:abstractNum>
-  <w:abstractNum w:abstractNumId="33">
+  <w:abstractNum w:abstractNumId="34">
     <w:nsid w:val="61961382"/>
     <w:multiLevelType w:val="hybridMultilevel"/>
     <w:tmpl w:val="0E4CD742"/>
@@ -52872,7 +55228,7 @@
       </w:rPr>
     </w:lvl>
   </w:abstractNum>
-  <w:abstractNum w:abstractNumId="34">
+  <w:abstractNum w:abstractNumId="35">
     <w:nsid w:val="623B2C66"/>
     <w:multiLevelType w:val="hybridMultilevel"/>
     <w:tmpl w:val="F6B8AD92"/>
@@ -52985,7 +55341,7 @@
       </w:rPr>
     </w:lvl>
   </w:abstractNum>
-  <w:abstractNum w:abstractNumId="35">
+  <w:abstractNum w:abstractNumId="36">
     <w:nsid w:val="668953E1"/>
     <w:multiLevelType w:val="hybridMultilevel"/>
     <w:tmpl w:val="72103C58"/>
@@ -53071,7 +55427,7 @@
       </w:pPr>
     </w:lvl>
   </w:abstractNum>
-  <w:abstractNum w:abstractNumId="36">
+  <w:abstractNum w:abstractNumId="37">
     <w:nsid w:val="6A6202F4"/>
     <w:multiLevelType w:val="hybridMultilevel"/>
     <w:tmpl w:val="0810AF04"/>
@@ -53157,7 +55513,7 @@
       </w:pPr>
     </w:lvl>
   </w:abstractNum>
-  <w:abstractNum w:abstractNumId="37">
+  <w:abstractNum w:abstractNumId="38">
     <w:nsid w:val="6AE532B1"/>
     <w:multiLevelType w:val="hybridMultilevel"/>
     <w:tmpl w:val="BF84BD72"/>
@@ -53270,7 +55626,7 @@
       </w:rPr>
     </w:lvl>
   </w:abstractNum>
-  <w:abstractNum w:abstractNumId="38">
+  <w:abstractNum w:abstractNumId="39">
     <w:nsid w:val="6E2717D7"/>
     <w:multiLevelType w:val="hybridMultilevel"/>
     <w:tmpl w:val="8826AB9E"/>
@@ -53383,7 +55739,7 @@
       </w:rPr>
     </w:lvl>
   </w:abstractNum>
-  <w:abstractNum w:abstractNumId="39">
+  <w:abstractNum w:abstractNumId="40">
     <w:nsid w:val="741928D3"/>
     <w:multiLevelType w:val="hybridMultilevel"/>
     <w:tmpl w:val="E580EC34"/>
@@ -53496,7 +55852,7 @@
       </w:rPr>
     </w:lvl>
   </w:abstractNum>
-  <w:abstractNum w:abstractNumId="40">
+  <w:abstractNum w:abstractNumId="41">
     <w:nsid w:val="7651523A"/>
     <w:multiLevelType w:val="multilevel"/>
     <w:tmpl w:val="805A7662"/>
@@ -53610,7 +55966,7 @@
       </w:rPr>
     </w:lvl>
   </w:abstractNum>
-  <w:abstractNum w:abstractNumId="41">
+  <w:abstractNum w:abstractNumId="42">
     <w:nsid w:val="79767B3E"/>
     <w:multiLevelType w:val="hybridMultilevel"/>
     <w:tmpl w:val="3DD69846"/>
@@ -53696,7 +56052,7 @@
       </w:pPr>
     </w:lvl>
   </w:abstractNum>
-  <w:abstractNum w:abstractNumId="42">
+  <w:abstractNum w:abstractNumId="43">
     <w:nsid w:val="7AD93B88"/>
     <w:multiLevelType w:val="multilevel"/>
     <w:tmpl w:val="276CC072"/>
@@ -53811,133 +56167,136 @@
     </w:lvl>
   </w:abstractNum>
   <w:num w:numId="1">
-    <w:abstractNumId w:val="14"/>
+    <w:abstractNumId w:val="15"/>
   </w:num>
   <w:num w:numId="2">
-    <w:abstractNumId w:val="7"/>
+    <w:abstractNumId w:val="8"/>
   </w:num>
   <w:num w:numId="3">
-    <w:abstractNumId w:val="34"/>
+    <w:abstractNumId w:val="35"/>
   </w:num>
   <w:num w:numId="4">
-    <w:abstractNumId w:val="1"/>
+    <w:abstractNumId w:val="2"/>
   </w:num>
   <w:num w:numId="5">
-    <w:abstractNumId w:val="19"/>
+    <w:abstractNumId w:val="20"/>
   </w:num>
   <w:num w:numId="6">
-    <w:abstractNumId w:val="30"/>
+    <w:abstractNumId w:val="31"/>
   </w:num>
   <w:num w:numId="7">
     <w:abstractNumId w:val="0"/>
   </w:num>
   <w:num w:numId="8">
+    <w:abstractNumId w:val="25"/>
+  </w:num>
+  <w:num w:numId="9">
+    <w:abstractNumId w:val="23"/>
+  </w:num>
+  <w:num w:numId="10">
+    <w:abstractNumId w:val="27"/>
+  </w:num>
+  <w:num w:numId="11">
+    <w:abstractNumId w:val="22"/>
+  </w:num>
+  <w:num w:numId="12">
+    <w:abstractNumId w:val="11"/>
+  </w:num>
+  <w:num w:numId="13">
     <w:abstractNumId w:val="24"/>
   </w:num>
-  <w:num w:numId="9">
-    <w:abstractNumId w:val="22"/>
+  <w:num w:numId="14">
+    <w:abstractNumId w:val="3"/>
   </w:num>
-  <w:num w:numId="10">
+  <w:num w:numId="15">
+    <w:abstractNumId w:val="36"/>
+  </w:num>
+  <w:num w:numId="16">
+    <w:abstractNumId w:val="17"/>
+  </w:num>
+  <w:num w:numId="17">
+    <w:abstractNumId w:val="6"/>
+  </w:num>
+  <w:num w:numId="18">
+    <w:abstractNumId w:val="37"/>
+  </w:num>
+  <w:num w:numId="19">
+    <w:abstractNumId w:val="28"/>
+  </w:num>
+  <w:num w:numId="20">
+    <w:abstractNumId w:val="16"/>
+  </w:num>
+  <w:num w:numId="21">
+    <w:abstractNumId w:val="9"/>
+  </w:num>
+  <w:num w:numId="22">
+    <w:abstractNumId w:val="32"/>
+  </w:num>
+  <w:num w:numId="23">
+    <w:abstractNumId w:val="41"/>
+  </w:num>
+  <w:num w:numId="24">
+    <w:abstractNumId w:val="40"/>
+  </w:num>
+  <w:num w:numId="25">
+    <w:abstractNumId w:val="21"/>
+  </w:num>
+  <w:num w:numId="26">
+    <w:abstractNumId w:val="34"/>
+  </w:num>
+  <w:num w:numId="27">
+    <w:abstractNumId w:val="42"/>
+  </w:num>
+  <w:num w:numId="28">
+    <w:abstractNumId w:val="43"/>
+  </w:num>
+  <w:num w:numId="29">
     <w:abstractNumId w:val="26"/>
   </w:num>
-  <w:num w:numId="11">
-    <w:abstractNumId w:val="21"/>
+  <w:num w:numId="30">
+    <w:abstractNumId w:val="5"/>
   </w:num>
-  <w:num w:numId="12">
+  <w:num w:numId="31">
+    <w:abstractNumId w:val="14"/>
+  </w:num>
+  <w:num w:numId="32">
+    <w:abstractNumId w:val="29"/>
+  </w:num>
+  <w:num w:numId="33">
+    <w:abstractNumId w:val="7"/>
+  </w:num>
+  <w:num w:numId="34">
+    <w:abstractNumId w:val="38"/>
+  </w:num>
+  <w:num w:numId="35">
+    <w:abstractNumId w:val="18"/>
+  </w:num>
+  <w:num w:numId="36">
+    <w:abstractNumId w:val="19"/>
+  </w:num>
+  <w:num w:numId="37">
+    <w:abstractNumId w:val="12"/>
+  </w:num>
+  <w:num w:numId="38">
+    <w:abstractNumId w:val="39"/>
+  </w:num>
+  <w:num w:numId="39">
+    <w:abstractNumId w:val="4"/>
+  </w:num>
+  <w:num w:numId="40">
+    <w:abstractNumId w:val="13"/>
+  </w:num>
+  <w:num w:numId="41">
     <w:abstractNumId w:val="10"/>
   </w:num>
-  <w:num w:numId="13">
-    <w:abstractNumId w:val="23"/>
-  </w:num>
-  <w:num w:numId="14">
-    <w:abstractNumId w:val="2"/>
-  </w:num>
-  <w:num w:numId="15">
-    <w:abstractNumId w:val="35"/>
-  </w:num>
-  <w:num w:numId="16">
-    <w:abstractNumId w:val="16"/>
-  </w:num>
-  <w:num w:numId="17">
-    <w:abstractNumId w:val="5"/>
-  </w:num>
-  <w:num w:numId="18">
-    <w:abstractNumId w:val="36"/>
-  </w:num>
-  <w:num w:numId="19">
-    <w:abstractNumId w:val="27"/>
-  </w:num>
-  <w:num w:numId="20">
-    <w:abstractNumId w:val="15"/>
-  </w:num>
-  <w:num w:numId="21">
-    <w:abstractNumId w:val="8"/>
-  </w:num>
-  <w:num w:numId="22">
-    <w:abstractNumId w:val="31"/>
-  </w:num>
-  <w:num w:numId="23">
-    <w:abstractNumId w:val="40"/>
-  </w:num>
-  <w:num w:numId="24">
-    <w:abstractNumId w:val="39"/>
-  </w:num>
-  <w:num w:numId="25">
-    <w:abstractNumId w:val="20"/>
-  </w:num>
-  <w:num w:numId="26">
+  <w:num w:numId="42">
     <w:abstractNumId w:val="33"/>
   </w:num>
-  <w:num w:numId="27">
-    <w:abstractNumId w:val="41"/>
+  <w:num w:numId="43">
+    <w:abstractNumId w:val="30"/>
   </w:num>
-  <w:num w:numId="28">
-    <w:abstractNumId w:val="42"/>
-  </w:num>
-  <w:num w:numId="29">
-    <w:abstractNumId w:val="25"/>
-  </w:num>
-  <w:num w:numId="30">
-    <w:abstractNumId w:val="4"/>
-  </w:num>
-  <w:num w:numId="31">
-    <w:abstractNumId w:val="13"/>
-  </w:num>
-  <w:num w:numId="32">
-    <w:abstractNumId w:val="28"/>
-  </w:num>
-  <w:num w:numId="33">
-    <w:abstractNumId w:val="6"/>
-  </w:num>
-  <w:num w:numId="34">
-    <w:abstractNumId w:val="37"/>
-  </w:num>
-  <w:num w:numId="35">
-    <w:abstractNumId w:val="17"/>
-  </w:num>
-  <w:num w:numId="36">
-    <w:abstractNumId w:val="18"/>
-  </w:num>
-  <w:num w:numId="37">
-    <w:abstractNumId w:val="11"/>
-  </w:num>
-  <w:num w:numId="38">
-    <w:abstractNumId w:val="38"/>
-  </w:num>
-  <w:num w:numId="39">
-    <w:abstractNumId w:val="3"/>
-  </w:num>
-  <w:num w:numId="40">
-    <w:abstractNumId w:val="12"/>
-  </w:num>
-  <w:num w:numId="41">
-    <w:abstractNumId w:val="9"/>
-  </w:num>
-  <w:num w:numId="42">
-    <w:abstractNumId w:val="32"/>
-  </w:num>
-  <w:num w:numId="43">
-    <w:abstractNumId w:val="29"/>
+  <w:num w:numId="44">
+    <w:abstractNumId w:val="1"/>
   </w:num>
   <w:numIdMacAtCleanup w:val="28"/>
 </w:numbering>
@@ -56025,6 +58384,38 @@
       </w:tcPr>
     </w:tblStylePr>
   </w:style>
+  <w:style w:type="table" w:customStyle="1" w:styleId="TableGrid1">
+    <w:name w:val="Table Grid1"/>
+    <w:basedOn w:val="Tablanormal"/>
+    <w:next w:val="Tablaconcuadrcula"/>
+    <w:uiPriority w:val="59"/>
+    <w:rsid w:val="00661E87"/>
+    <w:pPr>
+      <w:spacing w:after="0" w:line="240" w:lineRule="auto"/>
+    </w:pPr>
+    <w:rPr>
+      <w:rFonts w:cstheme="minorBidi"/>
+      <w:color w:val="auto"/>
+      <w:szCs w:val="22"/>
+    </w:rPr>
+    <w:tblPr>
+      <w:tblInd w:w="0" w:type="dxa"/>
+      <w:tblBorders>
+        <w:top w:val="single" w:sz="4" w:space="0" w:color="000000" w:themeColor="text1"/>
+        <w:left w:val="single" w:sz="4" w:space="0" w:color="000000" w:themeColor="text1"/>
+        <w:bottom w:val="single" w:sz="4" w:space="0" w:color="000000" w:themeColor="text1"/>
+        <w:right w:val="single" w:sz="4" w:space="0" w:color="000000" w:themeColor="text1"/>
+        <w:insideH w:val="single" w:sz="4" w:space="0" w:color="000000" w:themeColor="text1"/>
+        <w:insideV w:val="single" w:sz="4" w:space="0" w:color="000000" w:themeColor="text1"/>
+      </w:tblBorders>
+      <w:tblCellMar>
+        <w:top w:w="0" w:type="dxa"/>
+        <w:left w:w="108" w:type="dxa"/>
+        <w:bottom w:w="0" w:type="dxa"/>
+        <w:right w:w="108" w:type="dxa"/>
+      </w:tblCellMar>
+    </w:tblPr>
+  </w:style>
 </w:styles>
 </file>
 
@@ -56506,7 +58897,7 @@
 </file>
 
 <file path=customXml/itemProps1.xml><?xml version="1.0" encoding="utf-8"?>
-<ds:datastoreItem xmlns:ds="http://schemas.openxmlformats.org/officeDocument/2006/customXml" ds:itemID="{DE12287B-AB36-477A-AB19-9C4B6B64237F}">
+<ds:datastoreItem xmlns:ds="http://schemas.openxmlformats.org/officeDocument/2006/customXml" ds:itemID="{1750457D-2957-4321-88F7-766AD4B69CFB}">
   <ds:schemaRefs>
     <ds:schemaRef ds:uri="http://schemas.openxmlformats.org/officeDocument/2006/bibliography"/>
   </ds:schemaRefs>

</xml_diff>

<commit_message>
Corrección diagrama, descripción vista funcional
</commit_message>
<xml_diff>
--- a/CSOF5303 Proyecto 3/DocumentoFinal/1205DocumentoFinal.docx
+++ b/CSOF5303 Proyecto 3/DocumentoFinal/1205DocumentoFinal.docx
@@ -113,6 +113,7 @@
           <w:noProof/>
           <w:sz w:val="22"/>
           <w:szCs w:val="22"/>
+          <w:lang w:val="en-US" w:eastAsia="en-US"/>
         </w:rPr>
         <w:drawing>
           <wp:inline distT="0" distB="0" distL="0" distR="0">
@@ -1325,6 +1326,7 @@
           <w:noProof/>
           <w:sz w:val="22"/>
           <w:szCs w:val="22"/>
+          <w:lang w:val="en-US" w:eastAsia="en-US"/>
         </w:rPr>
         <w:drawing>
           <wp:inline distT="0" distB="0" distL="0" distR="0">
@@ -1386,6 +1388,7 @@
           <w:noProof/>
           <w:sz w:val="22"/>
           <w:szCs w:val="22"/>
+          <w:lang w:val="en-US" w:eastAsia="en-US"/>
         </w:rPr>
         <w:drawing>
           <wp:inline distT="0" distB="0" distL="0" distR="0">
@@ -1447,6 +1450,7 @@
           <w:noProof/>
           <w:sz w:val="22"/>
           <w:szCs w:val="22"/>
+          <w:lang w:val="en-US" w:eastAsia="en-US"/>
         </w:rPr>
         <w:drawing>
           <wp:inline distT="0" distB="0" distL="0" distR="0">
@@ -7783,6 +7787,7 @@
           <w:rFonts w:asciiTheme="minorHAnsi" w:hAnsiTheme="minorHAnsi"/>
           <w:noProof/>
           <w:sz w:val="22"/>
+          <w:lang w:val="en-US" w:eastAsia="en-US"/>
         </w:rPr>
         <w:drawing>
           <wp:inline distT="0" distB="0" distL="0" distR="0">
@@ -34844,6 +34849,7 @@
           <w:rFonts w:asciiTheme="minorHAnsi" w:hAnsiTheme="minorHAnsi"/>
           <w:noProof/>
           <w:sz w:val="22"/>
+          <w:lang w:val="en-US" w:eastAsia="en-US"/>
         </w:rPr>
         <w:drawing>
           <wp:inline distT="0" distB="0" distL="0" distR="0">
@@ -37426,13 +37432,14 @@
           <w:color w:val="auto"/>
           <w:sz w:val="20"/>
           <w:szCs w:val="20"/>
+          <w:lang w:val="en-US" w:eastAsia="en-US"/>
         </w:rPr>
         <w:lastRenderedPageBreak/>
         <w:drawing>
           <wp:inline distT="0" distB="0" distL="0" distR="0">
-            <wp:extent cx="6327140" cy="5182166"/>
+            <wp:extent cx="6327140" cy="5242487"/>
             <wp:effectExtent l="19050" t="0" r="0" b="0"/>
-            <wp:docPr id="26" name="Imagen 1"/>
+            <wp:docPr id="12" name="Imagen 2"/>
             <wp:cNvGraphicFramePr>
               <a:graphicFrameLocks xmlns:a="http://schemas.openxmlformats.org/drawingml/2006/main" noChangeAspect="1"/>
             </wp:cNvGraphicFramePr>
@@ -37440,7 +37447,7 @@
               <a:graphicData uri="http://schemas.openxmlformats.org/drawingml/2006/picture">
                 <pic:pic xmlns:pic="http://schemas.openxmlformats.org/drawingml/2006/picture">
                   <pic:nvPicPr>
-                    <pic:cNvPr id="0" name="Picture 1"/>
+                    <pic:cNvPr id="0" name="Picture 2"/>
                     <pic:cNvPicPr>
                       <a:picLocks noChangeAspect="1" noChangeArrowheads="1"/>
                     </pic:cNvPicPr>
@@ -37455,7 +37462,7 @@
                   <pic:spPr bwMode="auto">
                     <a:xfrm>
                       <a:off x="0" y="0"/>
-                      <a:ext cx="6327140" cy="5182166"/>
+                      <a:ext cx="6327140" cy="5242487"/>
                     </a:xfrm>
                     <a:prstGeom prst="rect">
                       <a:avLst/>
@@ -37658,6 +37665,7 @@
                 <w:rFonts w:asciiTheme="minorHAnsi" w:hAnsiTheme="minorHAnsi"/>
                 <w:noProof/>
                 <w:sz w:val="22"/>
+                <w:lang w:val="en-US" w:eastAsia="en-US"/>
               </w:rPr>
               <w:drawing>
                 <wp:inline distT="0" distB="0" distL="0" distR="0">
@@ -37740,6 +37748,7 @@
             <w:r>
               <w:rPr>
                 <w:noProof/>
+                <w:lang w:val="en-US" w:eastAsia="en-US"/>
               </w:rPr>
               <w:drawing>
                 <wp:inline distT="0" distB="0" distL="0" distR="0">
@@ -37814,6 +37823,7 @@
             <w:r>
               <w:rPr>
                 <w:noProof/>
+                <w:lang w:val="en-US" w:eastAsia="en-US"/>
               </w:rPr>
               <w:drawing>
                 <wp:inline distT="0" distB="0" distL="0" distR="0">
@@ -37868,6 +37878,1598 @@
     <w:p/>
     <w:p>
       <w:pPr>
+        <w:pStyle w:val="Epgrafe"/>
+        <w:keepNext/>
+        <w:spacing w:after="120"/>
+        <w:jc w:val="center"/>
+      </w:pPr>
+      <w:r>
+        <w:rPr>
+          <w:rFonts w:asciiTheme="minorHAnsi" w:hAnsiTheme="minorHAnsi"/>
+          <w:color w:val="auto"/>
+          <w:sz w:val="20"/>
+        </w:rPr>
+        <w:t xml:space="preserve">Tabla </w:t>
+      </w:r>
+      <w:r>
+        <w:rPr>
+          <w:rFonts w:asciiTheme="minorHAnsi" w:hAnsiTheme="minorHAnsi"/>
+          <w:color w:val="auto"/>
+          <w:sz w:val="20"/>
+        </w:rPr>
+        <w:fldChar w:fldCharType="begin"/>
+      </w:r>
+      <w:r>
+        <w:rPr>
+          <w:rFonts w:asciiTheme="minorHAnsi" w:hAnsiTheme="minorHAnsi"/>
+          <w:color w:val="auto"/>
+          <w:sz w:val="20"/>
+        </w:rPr>
+        <w:instrText xml:space="preserve"> SEQ Tabla \* ARABIC </w:instrText>
+      </w:r>
+      <w:r>
+        <w:rPr>
+          <w:rFonts w:asciiTheme="minorHAnsi" w:hAnsiTheme="minorHAnsi"/>
+          <w:color w:val="auto"/>
+          <w:sz w:val="20"/>
+        </w:rPr>
+        <w:fldChar w:fldCharType="separate"/>
+      </w:r>
+      <w:r>
+        <w:rPr>
+          <w:rFonts w:asciiTheme="minorHAnsi" w:hAnsiTheme="minorHAnsi"/>
+          <w:noProof/>
+          <w:color w:val="auto"/>
+          <w:sz w:val="20"/>
+        </w:rPr>
+        <w:t>18</w:t>
+      </w:r>
+      <w:r>
+        <w:rPr>
+          <w:rFonts w:asciiTheme="minorHAnsi" w:hAnsiTheme="minorHAnsi"/>
+          <w:color w:val="auto"/>
+          <w:sz w:val="20"/>
+        </w:rPr>
+        <w:fldChar w:fldCharType="end"/>
+      </w:r>
+      <w:r>
+        <w:rPr>
+          <w:rFonts w:asciiTheme="minorHAnsi" w:hAnsiTheme="minorHAnsi"/>
+          <w:color w:val="auto"/>
+          <w:sz w:val="20"/>
+        </w:rPr>
+        <w:t xml:space="preserve">. </w:t>
+      </w:r>
+      <w:r>
+        <w:rPr>
+          <w:rFonts w:asciiTheme="minorHAnsi" w:hAnsiTheme="minorHAnsi"/>
+          <w:color w:val="auto"/>
+          <w:sz w:val="20"/>
+        </w:rPr>
+        <w:t>Lista de componentes</w:t>
+      </w:r>
+    </w:p>
+    <w:tbl>
+      <w:tblPr>
+        <w:tblStyle w:val="Tablaconcuadrcula"/>
+        <w:tblW w:w="0" w:type="auto"/>
+        <w:jc w:val="center"/>
+        <w:tblInd w:w="-490" w:type="dxa"/>
+        <w:tblLayout w:type="fixed"/>
+        <w:tblCellMar>
+          <w:top w:w="28" w:type="dxa"/>
+          <w:left w:w="85" w:type="dxa"/>
+          <w:bottom w:w="28" w:type="dxa"/>
+          <w:right w:w="85" w:type="dxa"/>
+        </w:tblCellMar>
+        <w:tblLook w:val="04A0"/>
+      </w:tblPr>
+      <w:tblGrid>
+        <w:gridCol w:w="2191"/>
+        <w:gridCol w:w="2552"/>
+        <w:gridCol w:w="4987"/>
+      </w:tblGrid>
+      <w:tr>
+        <w:trPr>
+          <w:tblHeader/>
+          <w:jc w:val="center"/>
+        </w:trPr>
+        <w:tc>
+          <w:tcPr>
+            <w:tcW w:w="2191" w:type="dxa"/>
+            <w:shd w:val="clear" w:color="auto" w:fill="B8CCE4" w:themeFill="accent1" w:themeFillTint="66"/>
+            <w:vAlign w:val="center"/>
+          </w:tcPr>
+          <w:p>
+            <w:pPr>
+              <w:jc w:val="center"/>
+              <w:rPr>
+                <w:rFonts w:asciiTheme="minorHAnsi" w:hAnsiTheme="minorHAnsi"/>
+                <w:b/>
+              </w:rPr>
+            </w:pPr>
+            <w:r>
+              <w:rPr>
+                <w:rFonts w:asciiTheme="minorHAnsi" w:hAnsiTheme="minorHAnsi"/>
+                <w:b/>
+              </w:rPr>
+              <w:t>Capa</w:t>
+            </w:r>
+          </w:p>
+        </w:tc>
+        <w:tc>
+          <w:tcPr>
+            <w:tcW w:w="2552" w:type="dxa"/>
+            <w:shd w:val="clear" w:color="auto" w:fill="B8CCE4" w:themeFill="accent1" w:themeFillTint="66"/>
+            <w:vAlign w:val="center"/>
+          </w:tcPr>
+          <w:p>
+            <w:pPr>
+              <w:jc w:val="center"/>
+              <w:rPr>
+                <w:rFonts w:ascii="Calibri" w:hAnsi="Calibri"/>
+                <w:b/>
+              </w:rPr>
+            </w:pPr>
+            <w:r>
+              <w:rPr>
+                <w:rFonts w:ascii="Calibri" w:hAnsi="Calibri"/>
+                <w:b/>
+              </w:rPr>
+              <w:t>Componente</w:t>
+            </w:r>
+          </w:p>
+        </w:tc>
+        <w:tc>
+          <w:tcPr>
+            <w:tcW w:w="4987" w:type="dxa"/>
+            <w:shd w:val="clear" w:color="auto" w:fill="B8CCE4" w:themeFill="accent1" w:themeFillTint="66"/>
+            <w:vAlign w:val="center"/>
+          </w:tcPr>
+          <w:p>
+            <w:pPr>
+              <w:jc w:val="center"/>
+              <w:rPr>
+                <w:rFonts w:ascii="Calibri" w:hAnsi="Calibri"/>
+                <w:b/>
+              </w:rPr>
+            </w:pPr>
+            <w:r>
+              <w:rPr>
+                <w:rFonts w:ascii="Calibri" w:hAnsi="Calibri"/>
+                <w:b/>
+              </w:rPr>
+              <w:t>Descripción</w:t>
+            </w:r>
+          </w:p>
+        </w:tc>
+      </w:tr>
+      <w:tr>
+        <w:trPr>
+          <w:jc w:val="center"/>
+        </w:trPr>
+        <w:tc>
+          <w:tcPr>
+            <w:tcW w:w="2191" w:type="dxa"/>
+            <w:shd w:val="clear" w:color="auto" w:fill="auto"/>
+            <w:vAlign w:val="center"/>
+          </w:tcPr>
+          <w:p>
+            <w:pPr>
+              <w:rPr>
+                <w:rFonts w:ascii="Calibri" w:hAnsi="Calibri"/>
+              </w:rPr>
+            </w:pPr>
+            <w:r>
+              <w:rPr>
+                <w:rFonts w:ascii="Calibri" w:hAnsi="Calibri"/>
+              </w:rPr>
+              <w:t>Presentación</w:t>
+            </w:r>
+          </w:p>
+        </w:tc>
+        <w:tc>
+          <w:tcPr>
+            <w:tcW w:w="2552" w:type="dxa"/>
+            <w:shd w:val="clear" w:color="auto" w:fill="auto"/>
+            <w:vAlign w:val="center"/>
+          </w:tcPr>
+          <w:p>
+            <w:pPr>
+              <w:rPr>
+                <w:rFonts w:ascii="Calibri" w:hAnsi="Calibri"/>
+              </w:rPr>
+            </w:pPr>
+            <w:proofErr w:type="spellStart"/>
+            <w:r>
+              <w:rPr>
+                <w:rFonts w:ascii="Calibri" w:hAnsi="Calibri"/>
+              </w:rPr>
+              <w:t>MarketPlacePortal</w:t>
+            </w:r>
+            <w:proofErr w:type="spellEnd"/>
+          </w:p>
+        </w:tc>
+        <w:tc>
+          <w:tcPr>
+            <w:tcW w:w="4987" w:type="dxa"/>
+            <w:vAlign w:val="center"/>
+          </w:tcPr>
+          <w:p>
+            <w:pPr>
+              <w:rPr>
+                <w:rFonts w:ascii="Calibri" w:hAnsi="Calibri"/>
+              </w:rPr>
+            </w:pPr>
+            <w:r>
+              <w:rPr>
+                <w:rFonts w:ascii="Calibri" w:hAnsi="Calibri"/>
+              </w:rPr>
+              <w:t xml:space="preserve">Administra los </w:t>
+            </w:r>
+            <w:proofErr w:type="spellStart"/>
+            <w:r>
+              <w:rPr>
+                <w:rFonts w:ascii="Calibri" w:hAnsi="Calibri"/>
+              </w:rPr>
+              <w:t>portlets</w:t>
+            </w:r>
+            <w:proofErr w:type="spellEnd"/>
+            <w:r>
+              <w:rPr>
+                <w:rFonts w:ascii="Calibri" w:hAnsi="Calibri"/>
+              </w:rPr>
+              <w:t xml:space="preserve"> del </w:t>
+            </w:r>
+            <w:proofErr w:type="spellStart"/>
+            <w:r>
+              <w:rPr>
+                <w:rFonts w:ascii="Calibri" w:hAnsi="Calibri"/>
+              </w:rPr>
+              <w:t>marketplace</w:t>
+            </w:r>
+            <w:proofErr w:type="spellEnd"/>
+          </w:p>
+        </w:tc>
+      </w:tr>
+      <w:tr>
+        <w:trPr>
+          <w:jc w:val="center"/>
+        </w:trPr>
+        <w:tc>
+          <w:tcPr>
+            <w:tcW w:w="2191" w:type="dxa"/>
+            <w:shd w:val="clear" w:color="auto" w:fill="auto"/>
+            <w:vAlign w:val="center"/>
+          </w:tcPr>
+          <w:p>
+            <w:pPr>
+              <w:rPr>
+                <w:rFonts w:ascii="Calibri" w:hAnsi="Calibri"/>
+              </w:rPr>
+            </w:pPr>
+            <w:r>
+              <w:rPr>
+                <w:rFonts w:ascii="Calibri" w:hAnsi="Calibri"/>
+              </w:rPr>
+              <w:t>Middleware</w:t>
+            </w:r>
+          </w:p>
+        </w:tc>
+        <w:tc>
+          <w:tcPr>
+            <w:tcW w:w="2552" w:type="dxa"/>
+            <w:shd w:val="clear" w:color="auto" w:fill="auto"/>
+            <w:vAlign w:val="center"/>
+          </w:tcPr>
+          <w:p>
+            <w:pPr>
+              <w:rPr>
+                <w:rFonts w:ascii="Calibri" w:hAnsi="Calibri"/>
+              </w:rPr>
+            </w:pPr>
+            <w:r>
+              <w:rPr>
+                <w:rFonts w:ascii="Calibri" w:hAnsi="Calibri"/>
+              </w:rPr>
+              <w:t xml:space="preserve">Proceso Registro Entidad </w:t>
+            </w:r>
+            <w:proofErr w:type="spellStart"/>
+            <w:r>
+              <w:rPr>
+                <w:rFonts w:ascii="Calibri" w:hAnsi="Calibri"/>
+              </w:rPr>
+              <w:t>Intenacional</w:t>
+            </w:r>
+            <w:proofErr w:type="spellEnd"/>
+          </w:p>
+        </w:tc>
+        <w:tc>
+          <w:tcPr>
+            <w:tcW w:w="4987" w:type="dxa"/>
+            <w:vAlign w:val="center"/>
+          </w:tcPr>
+          <w:p>
+            <w:pPr>
+              <w:rPr>
+                <w:rFonts w:ascii="Calibri" w:hAnsi="Calibri"/>
+              </w:rPr>
+            </w:pPr>
+            <w:r>
+              <w:rPr>
+                <w:rFonts w:ascii="Calibri" w:hAnsi="Calibri"/>
+              </w:rPr>
+              <w:t>Proceso encargado de realizar el proceso de validación y registro de entidad</w:t>
+            </w:r>
+          </w:p>
+        </w:tc>
+      </w:tr>
+      <w:tr>
+        <w:trPr>
+          <w:jc w:val="center"/>
+        </w:trPr>
+        <w:tc>
+          <w:tcPr>
+            <w:tcW w:w="2191" w:type="dxa"/>
+            <w:shd w:val="clear" w:color="auto" w:fill="auto"/>
+            <w:vAlign w:val="center"/>
+          </w:tcPr>
+          <w:p>
+            <w:pPr>
+              <w:rPr>
+                <w:rFonts w:ascii="Calibri" w:hAnsi="Calibri"/>
+              </w:rPr>
+            </w:pPr>
+            <w:r>
+              <w:rPr>
+                <w:rFonts w:ascii="Calibri" w:hAnsi="Calibri"/>
+              </w:rPr>
+              <w:lastRenderedPageBreak/>
+              <w:t>Middleware</w:t>
+            </w:r>
+          </w:p>
+        </w:tc>
+        <w:tc>
+          <w:tcPr>
+            <w:tcW w:w="2552" w:type="dxa"/>
+            <w:shd w:val="clear" w:color="auto" w:fill="auto"/>
+            <w:vAlign w:val="center"/>
+          </w:tcPr>
+          <w:p>
+            <w:pPr>
+              <w:rPr>
+                <w:rFonts w:ascii="Calibri" w:hAnsi="Calibri"/>
+              </w:rPr>
+            </w:pPr>
+            <w:r>
+              <w:rPr>
+                <w:rFonts w:ascii="Calibri" w:hAnsi="Calibri"/>
+              </w:rPr>
+              <w:t>Proceso Orden Compra Subasta</w:t>
+            </w:r>
+          </w:p>
+        </w:tc>
+        <w:tc>
+          <w:tcPr>
+            <w:tcW w:w="4987" w:type="dxa"/>
+            <w:vAlign w:val="center"/>
+          </w:tcPr>
+          <w:p>
+            <w:pPr>
+              <w:rPr>
+                <w:rFonts w:ascii="Calibri" w:hAnsi="Calibri"/>
+              </w:rPr>
+            </w:pPr>
+            <w:r>
+              <w:rPr>
+                <w:rFonts w:ascii="Calibri" w:hAnsi="Calibri"/>
+              </w:rPr>
+              <w:t>Proceso encargado de manejar la creación de una subasta, asignación de participantes, tiempo de duración y informa ganador y cierra subasta.</w:t>
+            </w:r>
+          </w:p>
+        </w:tc>
+      </w:tr>
+      <w:tr>
+        <w:trPr>
+          <w:jc w:val="center"/>
+        </w:trPr>
+        <w:tc>
+          <w:tcPr>
+            <w:tcW w:w="2191" w:type="dxa"/>
+            <w:shd w:val="clear" w:color="auto" w:fill="auto"/>
+            <w:vAlign w:val="center"/>
+          </w:tcPr>
+          <w:p>
+            <w:pPr>
+              <w:rPr>
+                <w:rFonts w:ascii="Calibri" w:hAnsi="Calibri"/>
+              </w:rPr>
+            </w:pPr>
+            <w:r>
+              <w:rPr>
+                <w:rFonts w:ascii="Calibri" w:hAnsi="Calibri"/>
+              </w:rPr>
+              <w:t>Middleware</w:t>
+            </w:r>
+          </w:p>
+        </w:tc>
+        <w:tc>
+          <w:tcPr>
+            <w:tcW w:w="2552" w:type="dxa"/>
+            <w:shd w:val="clear" w:color="auto" w:fill="auto"/>
+            <w:vAlign w:val="center"/>
+          </w:tcPr>
+          <w:p>
+            <w:pPr>
+              <w:rPr>
+                <w:rFonts w:ascii="Calibri" w:hAnsi="Calibri"/>
+              </w:rPr>
+            </w:pPr>
+            <w:r>
+              <w:rPr>
+                <w:rFonts w:ascii="Calibri" w:hAnsi="Calibri"/>
+              </w:rPr>
+              <w:t>Proceso subasta inversa</w:t>
+            </w:r>
+          </w:p>
+        </w:tc>
+        <w:tc>
+          <w:tcPr>
+            <w:tcW w:w="4987" w:type="dxa"/>
+            <w:vAlign w:val="center"/>
+          </w:tcPr>
+          <w:p>
+            <w:pPr>
+              <w:rPr>
+                <w:rFonts w:ascii="Calibri" w:hAnsi="Calibri"/>
+              </w:rPr>
+            </w:pPr>
+            <w:r>
+              <w:rPr>
+                <w:rFonts w:ascii="Calibri" w:hAnsi="Calibri"/>
+              </w:rPr>
+              <w:t>Maneja las ofertas realizadas en una subasta activa.</w:t>
+            </w:r>
+          </w:p>
+        </w:tc>
+      </w:tr>
+      <w:tr>
+        <w:trPr>
+          <w:jc w:val="center"/>
+        </w:trPr>
+        <w:tc>
+          <w:tcPr>
+            <w:tcW w:w="2191" w:type="dxa"/>
+            <w:shd w:val="clear" w:color="auto" w:fill="auto"/>
+            <w:vAlign w:val="center"/>
+          </w:tcPr>
+          <w:p>
+            <w:pPr>
+              <w:rPr>
+                <w:rFonts w:ascii="Calibri" w:hAnsi="Calibri"/>
+              </w:rPr>
+            </w:pPr>
+            <w:r>
+              <w:rPr>
+                <w:rFonts w:ascii="Calibri" w:hAnsi="Calibri"/>
+              </w:rPr>
+              <w:t>Middleware</w:t>
+            </w:r>
+          </w:p>
+        </w:tc>
+        <w:tc>
+          <w:tcPr>
+            <w:tcW w:w="2552" w:type="dxa"/>
+            <w:shd w:val="clear" w:color="auto" w:fill="auto"/>
+            <w:vAlign w:val="center"/>
+          </w:tcPr>
+          <w:p>
+            <w:pPr>
+              <w:rPr>
+                <w:rFonts w:ascii="Calibri" w:hAnsi="Calibri"/>
+              </w:rPr>
+            </w:pPr>
+            <w:r>
+              <w:rPr>
+                <w:rFonts w:ascii="Calibri" w:hAnsi="Calibri"/>
+              </w:rPr>
+              <w:t>Proceso Orden de Compra Directa</w:t>
+            </w:r>
+          </w:p>
+        </w:tc>
+        <w:tc>
+          <w:tcPr>
+            <w:tcW w:w="4987" w:type="dxa"/>
+            <w:vAlign w:val="center"/>
+          </w:tcPr>
+          <w:p>
+            <w:pPr>
+              <w:rPr>
+                <w:rFonts w:ascii="Calibri" w:hAnsi="Calibri"/>
+              </w:rPr>
+            </w:pPr>
+            <w:r>
+              <w:rPr>
+                <w:rFonts w:ascii="Calibri" w:hAnsi="Calibri"/>
+              </w:rPr>
+              <w:t>Proceso de orden de compra directa entre comercio y fabricante de preferencia.</w:t>
+            </w:r>
+          </w:p>
+        </w:tc>
+      </w:tr>
+      <w:tr>
+        <w:trPr>
+          <w:jc w:val="center"/>
+        </w:trPr>
+        <w:tc>
+          <w:tcPr>
+            <w:tcW w:w="2191" w:type="dxa"/>
+            <w:shd w:val="clear" w:color="auto" w:fill="auto"/>
+            <w:vAlign w:val="center"/>
+          </w:tcPr>
+          <w:p>
+            <w:pPr>
+              <w:rPr>
+                <w:rFonts w:ascii="Calibri" w:hAnsi="Calibri"/>
+              </w:rPr>
+            </w:pPr>
+            <w:r>
+              <w:rPr>
+                <w:rFonts w:ascii="Calibri" w:hAnsi="Calibri"/>
+              </w:rPr>
+              <w:t>Middleware</w:t>
+            </w:r>
+          </w:p>
+        </w:tc>
+        <w:tc>
+          <w:tcPr>
+            <w:tcW w:w="2552" w:type="dxa"/>
+            <w:shd w:val="clear" w:color="auto" w:fill="auto"/>
+            <w:vAlign w:val="center"/>
+          </w:tcPr>
+          <w:p>
+            <w:pPr>
+              <w:rPr>
+                <w:rFonts w:ascii="Calibri" w:hAnsi="Calibri"/>
+              </w:rPr>
+            </w:pPr>
+            <w:proofErr w:type="spellStart"/>
+            <w:r>
+              <w:rPr>
+                <w:rFonts w:ascii="Calibri" w:hAnsi="Calibri"/>
+              </w:rPr>
+              <w:t>GestionCiente</w:t>
+            </w:r>
+            <w:proofErr w:type="spellEnd"/>
+          </w:p>
+        </w:tc>
+        <w:tc>
+          <w:tcPr>
+            <w:tcW w:w="4987" w:type="dxa"/>
+            <w:vAlign w:val="center"/>
+          </w:tcPr>
+          <w:p>
+            <w:pPr>
+              <w:rPr>
+                <w:rFonts w:ascii="Calibri" w:hAnsi="Calibri"/>
+              </w:rPr>
+            </w:pPr>
+            <w:r>
+              <w:rPr>
+                <w:rFonts w:ascii="Calibri" w:hAnsi="Calibri"/>
+              </w:rPr>
+              <w:t>Permite el manejo del cliente, registro actualización en el CRM.</w:t>
+            </w:r>
+          </w:p>
+        </w:tc>
+      </w:tr>
+      <w:tr>
+        <w:trPr>
+          <w:jc w:val="center"/>
+        </w:trPr>
+        <w:tc>
+          <w:tcPr>
+            <w:tcW w:w="2191" w:type="dxa"/>
+            <w:shd w:val="clear" w:color="auto" w:fill="auto"/>
+            <w:vAlign w:val="center"/>
+          </w:tcPr>
+          <w:p>
+            <w:pPr>
+              <w:rPr>
+                <w:rFonts w:ascii="Calibri" w:hAnsi="Calibri"/>
+              </w:rPr>
+            </w:pPr>
+            <w:r>
+              <w:rPr>
+                <w:rFonts w:ascii="Calibri" w:hAnsi="Calibri"/>
+              </w:rPr>
+              <w:t>Middleware</w:t>
+            </w:r>
+          </w:p>
+        </w:tc>
+        <w:tc>
+          <w:tcPr>
+            <w:tcW w:w="2552" w:type="dxa"/>
+            <w:shd w:val="clear" w:color="auto" w:fill="auto"/>
+            <w:vAlign w:val="center"/>
+          </w:tcPr>
+          <w:p>
+            <w:pPr>
+              <w:rPr>
+                <w:rFonts w:ascii="Calibri" w:hAnsi="Calibri"/>
+              </w:rPr>
+            </w:pPr>
+            <w:proofErr w:type="spellStart"/>
+            <w:r>
+              <w:rPr>
+                <w:rFonts w:ascii="Calibri" w:hAnsi="Calibri"/>
+              </w:rPr>
+              <w:t>GestionClienteTransact</w:t>
+            </w:r>
+            <w:proofErr w:type="spellEnd"/>
+          </w:p>
+        </w:tc>
+        <w:tc>
+          <w:tcPr>
+            <w:tcW w:w="4987" w:type="dxa"/>
+            <w:vAlign w:val="center"/>
+          </w:tcPr>
+          <w:p>
+            <w:pPr>
+              <w:rPr>
+                <w:rFonts w:ascii="Calibri" w:hAnsi="Calibri"/>
+              </w:rPr>
+            </w:pPr>
+            <w:r>
+              <w:rPr>
+                <w:rFonts w:ascii="Calibri" w:hAnsi="Calibri"/>
+              </w:rPr>
+              <w:t xml:space="preserve">Permite la creación y actualización del cliente en el sistema </w:t>
+            </w:r>
+            <w:proofErr w:type="spellStart"/>
+            <w:r>
+              <w:rPr>
+                <w:rFonts w:ascii="Calibri" w:hAnsi="Calibri"/>
+              </w:rPr>
+              <w:t>Transact</w:t>
+            </w:r>
+            <w:proofErr w:type="spellEnd"/>
+          </w:p>
+        </w:tc>
+      </w:tr>
+      <w:tr>
+        <w:trPr>
+          <w:jc w:val="center"/>
+        </w:trPr>
+        <w:tc>
+          <w:tcPr>
+            <w:tcW w:w="2191" w:type="dxa"/>
+            <w:shd w:val="clear" w:color="auto" w:fill="auto"/>
+            <w:vAlign w:val="center"/>
+          </w:tcPr>
+          <w:p>
+            <w:pPr>
+              <w:rPr>
+                <w:rFonts w:ascii="Calibri" w:hAnsi="Calibri"/>
+              </w:rPr>
+            </w:pPr>
+            <w:r>
+              <w:rPr>
+                <w:rFonts w:ascii="Calibri" w:hAnsi="Calibri"/>
+              </w:rPr>
+              <w:t>Middleware</w:t>
+            </w:r>
+          </w:p>
+        </w:tc>
+        <w:tc>
+          <w:tcPr>
+            <w:tcW w:w="2552" w:type="dxa"/>
+            <w:shd w:val="clear" w:color="auto" w:fill="auto"/>
+            <w:vAlign w:val="center"/>
+          </w:tcPr>
+          <w:p>
+            <w:pPr>
+              <w:rPr>
+                <w:rFonts w:ascii="Calibri" w:hAnsi="Calibri"/>
+              </w:rPr>
+            </w:pPr>
+            <w:proofErr w:type="spellStart"/>
+            <w:r>
+              <w:rPr>
+                <w:rFonts w:ascii="Calibri" w:hAnsi="Calibri"/>
+              </w:rPr>
+              <w:t>GestionVerificacionCrediticia</w:t>
+            </w:r>
+            <w:proofErr w:type="spellEnd"/>
+          </w:p>
+        </w:tc>
+        <w:tc>
+          <w:tcPr>
+            <w:tcW w:w="4987" w:type="dxa"/>
+            <w:vAlign w:val="center"/>
+          </w:tcPr>
+          <w:p>
+            <w:pPr>
+              <w:rPr>
+                <w:rFonts w:ascii="Calibri" w:hAnsi="Calibri"/>
+              </w:rPr>
+            </w:pPr>
+            <w:r>
+              <w:rPr>
+                <w:rFonts w:ascii="Calibri" w:hAnsi="Calibri"/>
+              </w:rPr>
+              <w:t>Permite verificación de la entidad en los diferentes sistemas de verificación crediticia.</w:t>
+            </w:r>
+          </w:p>
+        </w:tc>
+      </w:tr>
+      <w:tr>
+        <w:trPr>
+          <w:jc w:val="center"/>
+        </w:trPr>
+        <w:tc>
+          <w:tcPr>
+            <w:tcW w:w="2191" w:type="dxa"/>
+            <w:shd w:val="clear" w:color="auto" w:fill="auto"/>
+            <w:vAlign w:val="center"/>
+          </w:tcPr>
+          <w:p>
+            <w:pPr>
+              <w:rPr>
+                <w:rFonts w:ascii="Calibri" w:hAnsi="Calibri"/>
+              </w:rPr>
+            </w:pPr>
+            <w:r>
+              <w:rPr>
+                <w:rFonts w:ascii="Calibri" w:hAnsi="Calibri"/>
+              </w:rPr>
+              <w:t>Middleware</w:t>
+            </w:r>
+          </w:p>
+        </w:tc>
+        <w:tc>
+          <w:tcPr>
+            <w:tcW w:w="2552" w:type="dxa"/>
+            <w:shd w:val="clear" w:color="auto" w:fill="auto"/>
+            <w:vAlign w:val="center"/>
+          </w:tcPr>
+          <w:p>
+            <w:pPr>
+              <w:rPr>
+                <w:rFonts w:ascii="Calibri" w:hAnsi="Calibri"/>
+              </w:rPr>
+            </w:pPr>
+            <w:proofErr w:type="spellStart"/>
+            <w:r>
+              <w:rPr>
+                <w:rFonts w:ascii="Calibri" w:hAnsi="Calibri"/>
+              </w:rPr>
+              <w:t>GestionClienteFacturacion</w:t>
+            </w:r>
+            <w:proofErr w:type="spellEnd"/>
+          </w:p>
+        </w:tc>
+        <w:tc>
+          <w:tcPr>
+            <w:tcW w:w="4987" w:type="dxa"/>
+            <w:vAlign w:val="center"/>
+          </w:tcPr>
+          <w:p>
+            <w:pPr>
+              <w:rPr>
+                <w:rFonts w:ascii="Calibri" w:hAnsi="Calibri"/>
+              </w:rPr>
+            </w:pPr>
+            <w:r>
+              <w:rPr>
+                <w:rFonts w:ascii="Calibri" w:hAnsi="Calibri"/>
+              </w:rPr>
+              <w:t>Permite la creación de cuentas de facturación de la entidad.</w:t>
+            </w:r>
+          </w:p>
+        </w:tc>
+      </w:tr>
+      <w:tr>
+        <w:trPr>
+          <w:jc w:val="center"/>
+        </w:trPr>
+        <w:tc>
+          <w:tcPr>
+            <w:tcW w:w="2191" w:type="dxa"/>
+            <w:shd w:val="clear" w:color="auto" w:fill="auto"/>
+            <w:vAlign w:val="center"/>
+          </w:tcPr>
+          <w:p>
+            <w:pPr>
+              <w:rPr>
+                <w:rFonts w:ascii="Calibri" w:hAnsi="Calibri"/>
+              </w:rPr>
+            </w:pPr>
+            <w:r>
+              <w:rPr>
+                <w:rFonts w:ascii="Calibri" w:hAnsi="Calibri"/>
+              </w:rPr>
+              <w:t>Middleware</w:t>
+            </w:r>
+          </w:p>
+        </w:tc>
+        <w:tc>
+          <w:tcPr>
+            <w:tcW w:w="2552" w:type="dxa"/>
+            <w:shd w:val="clear" w:color="auto" w:fill="auto"/>
+            <w:vAlign w:val="center"/>
+          </w:tcPr>
+          <w:p>
+            <w:pPr>
+              <w:rPr>
+                <w:rFonts w:ascii="Calibri" w:hAnsi="Calibri"/>
+              </w:rPr>
+            </w:pPr>
+            <w:proofErr w:type="spellStart"/>
+            <w:r>
+              <w:rPr>
+                <w:rFonts w:ascii="Calibri" w:hAnsi="Calibri"/>
+              </w:rPr>
+              <w:t>GestionCorreoElectronico</w:t>
+            </w:r>
+            <w:proofErr w:type="spellEnd"/>
+          </w:p>
+        </w:tc>
+        <w:tc>
+          <w:tcPr>
+            <w:tcW w:w="4987" w:type="dxa"/>
+            <w:vAlign w:val="center"/>
+          </w:tcPr>
+          <w:p>
+            <w:pPr>
+              <w:rPr>
+                <w:rFonts w:ascii="Calibri" w:hAnsi="Calibri"/>
+              </w:rPr>
+            </w:pPr>
+            <w:r>
+              <w:rPr>
+                <w:rFonts w:ascii="Calibri" w:hAnsi="Calibri"/>
+              </w:rPr>
+              <w:t>Maneja el envío de correos electrónicos de por los sistemas solicitados.</w:t>
+            </w:r>
+          </w:p>
+        </w:tc>
+      </w:tr>
+      <w:tr>
+        <w:trPr>
+          <w:jc w:val="center"/>
+        </w:trPr>
+        <w:tc>
+          <w:tcPr>
+            <w:tcW w:w="2191" w:type="dxa"/>
+            <w:shd w:val="clear" w:color="auto" w:fill="auto"/>
+            <w:vAlign w:val="center"/>
+          </w:tcPr>
+          <w:p>
+            <w:pPr>
+              <w:rPr>
+                <w:rFonts w:ascii="Calibri" w:hAnsi="Calibri"/>
+              </w:rPr>
+            </w:pPr>
+            <w:r>
+              <w:rPr>
+                <w:rFonts w:ascii="Calibri" w:hAnsi="Calibri"/>
+              </w:rPr>
+              <w:t>Middleware</w:t>
+            </w:r>
+          </w:p>
+        </w:tc>
+        <w:tc>
+          <w:tcPr>
+            <w:tcW w:w="2552" w:type="dxa"/>
+            <w:shd w:val="clear" w:color="auto" w:fill="auto"/>
+            <w:vAlign w:val="center"/>
+          </w:tcPr>
+          <w:p>
+            <w:pPr>
+              <w:rPr>
+                <w:rFonts w:ascii="Calibri" w:hAnsi="Calibri"/>
+              </w:rPr>
+            </w:pPr>
+            <w:proofErr w:type="spellStart"/>
+            <w:r>
+              <w:rPr>
+                <w:rFonts w:ascii="Calibri" w:hAnsi="Calibri"/>
+              </w:rPr>
+              <w:t>GestionPO</w:t>
+            </w:r>
+            <w:proofErr w:type="spellEnd"/>
+          </w:p>
+        </w:tc>
+        <w:tc>
+          <w:tcPr>
+            <w:tcW w:w="4987" w:type="dxa"/>
+            <w:vAlign w:val="center"/>
+          </w:tcPr>
+          <w:p>
+            <w:pPr>
+              <w:rPr>
+                <w:rFonts w:ascii="Calibri" w:hAnsi="Calibri"/>
+              </w:rPr>
+            </w:pPr>
+            <w:r>
+              <w:rPr>
+                <w:rFonts w:ascii="Calibri" w:hAnsi="Calibri"/>
+              </w:rPr>
+              <w:t>Permite el manejo de las órdenes de compra.</w:t>
+            </w:r>
+          </w:p>
+        </w:tc>
+      </w:tr>
+      <w:tr>
+        <w:trPr>
+          <w:jc w:val="center"/>
+        </w:trPr>
+        <w:tc>
+          <w:tcPr>
+            <w:tcW w:w="2191" w:type="dxa"/>
+            <w:shd w:val="clear" w:color="auto" w:fill="auto"/>
+            <w:vAlign w:val="center"/>
+          </w:tcPr>
+          <w:p>
+            <w:pPr>
+              <w:rPr>
+                <w:rFonts w:ascii="Calibri" w:hAnsi="Calibri"/>
+              </w:rPr>
+            </w:pPr>
+            <w:r>
+              <w:rPr>
+                <w:rFonts w:ascii="Calibri" w:hAnsi="Calibri"/>
+              </w:rPr>
+              <w:t>Middleware</w:t>
+            </w:r>
+          </w:p>
+        </w:tc>
+        <w:tc>
+          <w:tcPr>
+            <w:tcW w:w="2552" w:type="dxa"/>
+            <w:shd w:val="clear" w:color="auto" w:fill="auto"/>
+            <w:vAlign w:val="center"/>
+          </w:tcPr>
+          <w:p>
+            <w:pPr>
+              <w:rPr>
+                <w:rFonts w:ascii="Calibri" w:hAnsi="Calibri"/>
+              </w:rPr>
+            </w:pPr>
+            <w:proofErr w:type="spellStart"/>
+            <w:r>
+              <w:rPr>
+                <w:rFonts w:ascii="Calibri" w:hAnsi="Calibri"/>
+              </w:rPr>
+              <w:t>GestionClientePOManager</w:t>
+            </w:r>
+            <w:proofErr w:type="spellEnd"/>
+          </w:p>
+        </w:tc>
+        <w:tc>
+          <w:tcPr>
+            <w:tcW w:w="4987" w:type="dxa"/>
+            <w:vAlign w:val="center"/>
+          </w:tcPr>
+          <w:p>
+            <w:pPr>
+              <w:rPr>
+                <w:rFonts w:ascii="Calibri" w:hAnsi="Calibri"/>
+              </w:rPr>
+            </w:pPr>
+            <w:r>
+              <w:rPr>
+                <w:rFonts w:ascii="Calibri" w:hAnsi="Calibri"/>
+              </w:rPr>
+              <w:t xml:space="preserve">Permite la creación y actualización del cliente en el sistema </w:t>
+            </w:r>
+            <w:proofErr w:type="spellStart"/>
+            <w:r>
+              <w:rPr>
+                <w:rFonts w:ascii="Calibri" w:hAnsi="Calibri"/>
+              </w:rPr>
+              <w:t>POManager</w:t>
+            </w:r>
+            <w:proofErr w:type="spellEnd"/>
+            <w:r>
+              <w:rPr>
+                <w:rFonts w:ascii="Calibri" w:hAnsi="Calibri"/>
+              </w:rPr>
+              <w:t>.</w:t>
+            </w:r>
+          </w:p>
+        </w:tc>
+      </w:tr>
+      <w:tr>
+        <w:trPr>
+          <w:jc w:val="center"/>
+        </w:trPr>
+        <w:tc>
+          <w:tcPr>
+            <w:tcW w:w="2191" w:type="dxa"/>
+            <w:shd w:val="clear" w:color="auto" w:fill="auto"/>
+            <w:vAlign w:val="center"/>
+          </w:tcPr>
+          <w:p>
+            <w:pPr>
+              <w:rPr>
+                <w:rFonts w:ascii="Calibri" w:hAnsi="Calibri"/>
+              </w:rPr>
+            </w:pPr>
+            <w:r>
+              <w:rPr>
+                <w:rFonts w:ascii="Calibri" w:hAnsi="Calibri"/>
+              </w:rPr>
+              <w:t>Middleware</w:t>
+            </w:r>
+          </w:p>
+        </w:tc>
+        <w:tc>
+          <w:tcPr>
+            <w:tcW w:w="2552" w:type="dxa"/>
+            <w:shd w:val="clear" w:color="auto" w:fill="auto"/>
+            <w:vAlign w:val="center"/>
+          </w:tcPr>
+          <w:p>
+            <w:pPr>
+              <w:rPr>
+                <w:rFonts w:ascii="Calibri" w:hAnsi="Calibri"/>
+              </w:rPr>
+            </w:pPr>
+            <w:proofErr w:type="spellStart"/>
+            <w:r>
+              <w:rPr>
+                <w:rFonts w:ascii="Calibri" w:hAnsi="Calibri"/>
+              </w:rPr>
+              <w:t>GestionSubasta</w:t>
+            </w:r>
+            <w:proofErr w:type="spellEnd"/>
+          </w:p>
+        </w:tc>
+        <w:tc>
+          <w:tcPr>
+            <w:tcW w:w="4987" w:type="dxa"/>
+            <w:vAlign w:val="center"/>
+          </w:tcPr>
+          <w:p>
+            <w:pPr>
+              <w:rPr>
+                <w:rFonts w:ascii="Calibri" w:hAnsi="Calibri"/>
+              </w:rPr>
+            </w:pPr>
+            <w:r>
+              <w:rPr>
+                <w:rFonts w:ascii="Calibri" w:hAnsi="Calibri"/>
+              </w:rPr>
+              <w:t>Ofrece las operaciones relacionadas a la subasta como registro de oferta, asignación de subastas, definir ganador.</w:t>
+            </w:r>
+          </w:p>
+        </w:tc>
+      </w:tr>
+      <w:tr>
+        <w:trPr>
+          <w:jc w:val="center"/>
+        </w:trPr>
+        <w:tc>
+          <w:tcPr>
+            <w:tcW w:w="2191" w:type="dxa"/>
+            <w:shd w:val="clear" w:color="auto" w:fill="auto"/>
+            <w:vAlign w:val="center"/>
+          </w:tcPr>
+          <w:p>
+            <w:pPr>
+              <w:rPr>
+                <w:rFonts w:ascii="Calibri" w:hAnsi="Calibri"/>
+              </w:rPr>
+            </w:pPr>
+            <w:r>
+              <w:rPr>
+                <w:rFonts w:ascii="Calibri" w:hAnsi="Calibri"/>
+              </w:rPr>
+              <w:t>Legado</w:t>
+            </w:r>
+          </w:p>
+        </w:tc>
+        <w:tc>
+          <w:tcPr>
+            <w:tcW w:w="2552" w:type="dxa"/>
+            <w:shd w:val="clear" w:color="auto" w:fill="auto"/>
+            <w:vAlign w:val="center"/>
+          </w:tcPr>
+          <w:p>
+            <w:pPr>
+              <w:rPr>
+                <w:rFonts w:ascii="Calibri" w:hAnsi="Calibri"/>
+              </w:rPr>
+            </w:pPr>
+            <w:proofErr w:type="spellStart"/>
+            <w:r>
+              <w:rPr>
+                <w:rFonts w:ascii="Calibri" w:hAnsi="Calibri"/>
+              </w:rPr>
+              <w:t>TransactManager</w:t>
+            </w:r>
+            <w:proofErr w:type="spellEnd"/>
+          </w:p>
+        </w:tc>
+        <w:tc>
+          <w:tcPr>
+            <w:tcW w:w="4987" w:type="dxa"/>
+            <w:vAlign w:val="center"/>
+          </w:tcPr>
+          <w:p>
+            <w:pPr>
+              <w:rPr>
+                <w:rFonts w:ascii="Calibri" w:hAnsi="Calibri"/>
+              </w:rPr>
+            </w:pPr>
+            <w:r>
+              <w:rPr>
+                <w:rFonts w:ascii="Calibri" w:hAnsi="Calibri"/>
+              </w:rPr>
+              <w:t>Maneja la subasta inversa.</w:t>
+            </w:r>
+          </w:p>
+        </w:tc>
+      </w:tr>
+      <w:tr>
+        <w:trPr>
+          <w:jc w:val="center"/>
+        </w:trPr>
+        <w:tc>
+          <w:tcPr>
+            <w:tcW w:w="2191" w:type="dxa"/>
+            <w:shd w:val="clear" w:color="auto" w:fill="auto"/>
+            <w:vAlign w:val="center"/>
+          </w:tcPr>
+          <w:p>
+            <w:r>
+              <w:rPr>
+                <w:rFonts w:ascii="Calibri" w:hAnsi="Calibri"/>
+              </w:rPr>
+              <w:t>Legado</w:t>
+            </w:r>
+          </w:p>
+        </w:tc>
+        <w:tc>
+          <w:tcPr>
+            <w:tcW w:w="2552" w:type="dxa"/>
+            <w:shd w:val="clear" w:color="auto" w:fill="auto"/>
+            <w:vAlign w:val="center"/>
+          </w:tcPr>
+          <w:p>
+            <w:pPr>
+              <w:rPr>
+                <w:rFonts w:ascii="Calibri" w:hAnsi="Calibri"/>
+              </w:rPr>
+            </w:pPr>
+            <w:proofErr w:type="spellStart"/>
+            <w:r>
+              <w:rPr>
+                <w:rFonts w:ascii="Calibri" w:hAnsi="Calibri"/>
+              </w:rPr>
+              <w:t>Billing</w:t>
+            </w:r>
+            <w:proofErr w:type="spellEnd"/>
+            <w:r>
+              <w:rPr>
+                <w:rFonts w:ascii="Calibri" w:hAnsi="Calibri"/>
+              </w:rPr>
+              <w:t xml:space="preserve"> </w:t>
+            </w:r>
+            <w:proofErr w:type="spellStart"/>
+            <w:r>
+              <w:rPr>
+                <w:rFonts w:ascii="Calibri" w:hAnsi="Calibri"/>
+              </w:rPr>
+              <w:t>Charges</w:t>
+            </w:r>
+            <w:proofErr w:type="spellEnd"/>
+          </w:p>
+        </w:tc>
+        <w:tc>
+          <w:tcPr>
+            <w:tcW w:w="4987" w:type="dxa"/>
+            <w:vAlign w:val="center"/>
+          </w:tcPr>
+          <w:p>
+            <w:pPr>
+              <w:rPr>
+                <w:rFonts w:ascii="Calibri" w:hAnsi="Calibri"/>
+              </w:rPr>
+            </w:pPr>
+            <w:r>
+              <w:rPr>
+                <w:rFonts w:ascii="Calibri" w:hAnsi="Calibri"/>
+              </w:rPr>
+              <w:t>Maneja las cuentas de facturación de los clientes.</w:t>
+            </w:r>
+          </w:p>
+        </w:tc>
+      </w:tr>
+      <w:tr>
+        <w:trPr>
+          <w:jc w:val="center"/>
+        </w:trPr>
+        <w:tc>
+          <w:tcPr>
+            <w:tcW w:w="2191" w:type="dxa"/>
+            <w:shd w:val="clear" w:color="auto" w:fill="auto"/>
+            <w:vAlign w:val="center"/>
+          </w:tcPr>
+          <w:p>
+            <w:r>
+              <w:rPr>
+                <w:rFonts w:ascii="Calibri" w:hAnsi="Calibri"/>
+              </w:rPr>
+              <w:t>Legado</w:t>
+            </w:r>
+          </w:p>
+        </w:tc>
+        <w:tc>
+          <w:tcPr>
+            <w:tcW w:w="2552" w:type="dxa"/>
+            <w:shd w:val="clear" w:color="auto" w:fill="auto"/>
+            <w:vAlign w:val="center"/>
+          </w:tcPr>
+          <w:p>
+            <w:pPr>
+              <w:rPr>
+                <w:rFonts w:ascii="Calibri" w:hAnsi="Calibri"/>
+              </w:rPr>
+            </w:pPr>
+            <w:r>
+              <w:rPr>
+                <w:rFonts w:ascii="Calibri" w:hAnsi="Calibri"/>
+              </w:rPr>
+              <w:t>LDAP</w:t>
+            </w:r>
+          </w:p>
+        </w:tc>
+        <w:tc>
+          <w:tcPr>
+            <w:tcW w:w="4987" w:type="dxa"/>
+            <w:vAlign w:val="center"/>
+          </w:tcPr>
+          <w:p>
+            <w:pPr>
+              <w:rPr>
+                <w:rFonts w:ascii="Calibri" w:hAnsi="Calibri"/>
+              </w:rPr>
+            </w:pPr>
+            <w:r>
+              <w:rPr>
+                <w:rFonts w:ascii="Calibri" w:hAnsi="Calibri"/>
+              </w:rPr>
+              <w:t xml:space="preserve">Contiene la información de registro y autenticación ante el </w:t>
+            </w:r>
+            <w:proofErr w:type="spellStart"/>
+            <w:r>
+              <w:rPr>
+                <w:rFonts w:ascii="Calibri" w:hAnsi="Calibri"/>
+              </w:rPr>
+              <w:t>marketplace</w:t>
+            </w:r>
+            <w:proofErr w:type="spellEnd"/>
+            <w:r>
+              <w:rPr>
+                <w:rFonts w:ascii="Calibri" w:hAnsi="Calibri"/>
+              </w:rPr>
+              <w:t>.</w:t>
+            </w:r>
+          </w:p>
+        </w:tc>
+      </w:tr>
+      <w:tr>
+        <w:trPr>
+          <w:jc w:val="center"/>
+        </w:trPr>
+        <w:tc>
+          <w:tcPr>
+            <w:tcW w:w="2191" w:type="dxa"/>
+            <w:shd w:val="clear" w:color="auto" w:fill="auto"/>
+            <w:vAlign w:val="center"/>
+          </w:tcPr>
+          <w:p>
+            <w:r>
+              <w:rPr>
+                <w:rFonts w:ascii="Calibri" w:hAnsi="Calibri"/>
+              </w:rPr>
+              <w:t>Legado</w:t>
+            </w:r>
+          </w:p>
+        </w:tc>
+        <w:tc>
+          <w:tcPr>
+            <w:tcW w:w="2552" w:type="dxa"/>
+            <w:shd w:val="clear" w:color="auto" w:fill="auto"/>
+            <w:vAlign w:val="center"/>
+          </w:tcPr>
+          <w:p>
+            <w:pPr>
+              <w:rPr>
+                <w:rFonts w:ascii="Calibri" w:hAnsi="Calibri"/>
+              </w:rPr>
+            </w:pPr>
+            <w:proofErr w:type="spellStart"/>
+            <w:r>
+              <w:rPr>
+                <w:rFonts w:ascii="Calibri" w:hAnsi="Calibri"/>
+              </w:rPr>
+              <w:t>POManager</w:t>
+            </w:r>
+            <w:proofErr w:type="spellEnd"/>
+          </w:p>
+        </w:tc>
+        <w:tc>
+          <w:tcPr>
+            <w:tcW w:w="4987" w:type="dxa"/>
+            <w:vAlign w:val="center"/>
+          </w:tcPr>
+          <w:p>
+            <w:pPr>
+              <w:rPr>
+                <w:rFonts w:ascii="Calibri" w:hAnsi="Calibri"/>
+              </w:rPr>
+            </w:pPr>
+            <w:r>
+              <w:rPr>
+                <w:rFonts w:ascii="Calibri" w:hAnsi="Calibri"/>
+              </w:rPr>
+              <w:t>Maneja las órdenes de compra directa</w:t>
+            </w:r>
+          </w:p>
+        </w:tc>
+      </w:tr>
+      <w:tr>
+        <w:trPr>
+          <w:jc w:val="center"/>
+        </w:trPr>
+        <w:tc>
+          <w:tcPr>
+            <w:tcW w:w="2191" w:type="dxa"/>
+            <w:shd w:val="clear" w:color="auto" w:fill="auto"/>
+            <w:vAlign w:val="center"/>
+          </w:tcPr>
+          <w:p>
+            <w:r>
+              <w:rPr>
+                <w:rFonts w:ascii="Calibri" w:hAnsi="Calibri"/>
+              </w:rPr>
+              <w:t>Legado</w:t>
+            </w:r>
+          </w:p>
+        </w:tc>
+        <w:tc>
+          <w:tcPr>
+            <w:tcW w:w="2552" w:type="dxa"/>
+            <w:shd w:val="clear" w:color="auto" w:fill="auto"/>
+            <w:vAlign w:val="center"/>
+          </w:tcPr>
+          <w:p>
+            <w:pPr>
+              <w:rPr>
+                <w:rFonts w:ascii="Calibri" w:hAnsi="Calibri"/>
+              </w:rPr>
+            </w:pPr>
+            <w:proofErr w:type="spellStart"/>
+            <w:r>
+              <w:rPr>
+                <w:rFonts w:ascii="Calibri" w:hAnsi="Calibri"/>
+              </w:rPr>
+              <w:t>Risk</w:t>
+            </w:r>
+            <w:proofErr w:type="spellEnd"/>
+            <w:r>
+              <w:rPr>
+                <w:rFonts w:ascii="Calibri" w:hAnsi="Calibri"/>
+              </w:rPr>
+              <w:t xml:space="preserve"> </w:t>
+            </w:r>
+            <w:proofErr w:type="spellStart"/>
+            <w:r>
+              <w:rPr>
+                <w:rFonts w:ascii="Calibri" w:hAnsi="Calibri"/>
+              </w:rPr>
+              <w:t>Qualification</w:t>
+            </w:r>
+            <w:proofErr w:type="spellEnd"/>
+          </w:p>
+        </w:tc>
+        <w:tc>
+          <w:tcPr>
+            <w:tcW w:w="4987" w:type="dxa"/>
+            <w:vAlign w:val="center"/>
+          </w:tcPr>
+          <w:p>
+            <w:pPr>
+              <w:rPr>
+                <w:rFonts w:ascii="Calibri" w:hAnsi="Calibri"/>
+              </w:rPr>
+            </w:pPr>
+            <w:r>
+              <w:rPr>
+                <w:rFonts w:ascii="Calibri" w:hAnsi="Calibri"/>
+              </w:rPr>
+              <w:t>Permite determinar si un comercio o fabricante se encuentra avalado por entidades certificadoras.</w:t>
+            </w:r>
+          </w:p>
+        </w:tc>
+      </w:tr>
+      <w:tr>
+        <w:trPr>
+          <w:jc w:val="center"/>
+        </w:trPr>
+        <w:tc>
+          <w:tcPr>
+            <w:tcW w:w="2191" w:type="dxa"/>
+            <w:shd w:val="clear" w:color="auto" w:fill="auto"/>
+            <w:vAlign w:val="center"/>
+          </w:tcPr>
+          <w:p>
+            <w:r>
+              <w:rPr>
+                <w:rFonts w:ascii="Calibri" w:hAnsi="Calibri"/>
+              </w:rPr>
+              <w:t>Legado</w:t>
+            </w:r>
+          </w:p>
+        </w:tc>
+        <w:tc>
+          <w:tcPr>
+            <w:tcW w:w="2552" w:type="dxa"/>
+            <w:shd w:val="clear" w:color="auto" w:fill="auto"/>
+            <w:vAlign w:val="center"/>
+          </w:tcPr>
+          <w:p>
+            <w:pPr>
+              <w:rPr>
+                <w:rFonts w:ascii="Calibri" w:hAnsi="Calibri"/>
+              </w:rPr>
+            </w:pPr>
+            <w:r>
+              <w:rPr>
+                <w:rFonts w:ascii="Calibri" w:hAnsi="Calibri"/>
+              </w:rPr>
+              <w:t>Mailer</w:t>
+            </w:r>
+          </w:p>
+        </w:tc>
+        <w:tc>
+          <w:tcPr>
+            <w:tcW w:w="4987" w:type="dxa"/>
+            <w:vAlign w:val="center"/>
+          </w:tcPr>
+          <w:p>
+            <w:pPr>
+              <w:rPr>
+                <w:rFonts w:ascii="Calibri" w:hAnsi="Calibri"/>
+              </w:rPr>
+            </w:pPr>
+            <w:r>
+              <w:rPr>
+                <w:rFonts w:ascii="Calibri" w:hAnsi="Calibri"/>
+              </w:rPr>
+              <w:t>Permite el envío de correos y es empleada por todas las aplicaciones que requieran enviar notificaciones.</w:t>
+            </w:r>
+          </w:p>
+        </w:tc>
+      </w:tr>
+      <w:tr>
+        <w:trPr>
+          <w:jc w:val="center"/>
+        </w:trPr>
+        <w:tc>
+          <w:tcPr>
+            <w:tcW w:w="2191" w:type="dxa"/>
+            <w:shd w:val="clear" w:color="auto" w:fill="auto"/>
+            <w:vAlign w:val="center"/>
+          </w:tcPr>
+          <w:p>
+            <w:pPr>
+              <w:rPr>
+                <w:rFonts w:ascii="Calibri" w:hAnsi="Calibri"/>
+              </w:rPr>
+            </w:pPr>
+            <w:r>
+              <w:rPr>
+                <w:rFonts w:ascii="Calibri" w:hAnsi="Calibri"/>
+              </w:rPr>
+              <w:t>Sistema</w:t>
+            </w:r>
+            <w:r>
+              <w:rPr>
+                <w:rFonts w:ascii="Calibri" w:hAnsi="Calibri"/>
+              </w:rPr>
+              <w:t xml:space="preserve"> </w:t>
+            </w:r>
+            <w:r>
+              <w:rPr>
+                <w:rFonts w:ascii="Calibri" w:hAnsi="Calibri"/>
+              </w:rPr>
+              <w:t>Externo</w:t>
+            </w:r>
+          </w:p>
+        </w:tc>
+        <w:tc>
+          <w:tcPr>
+            <w:tcW w:w="2552" w:type="dxa"/>
+            <w:shd w:val="clear" w:color="auto" w:fill="auto"/>
+            <w:vAlign w:val="center"/>
+          </w:tcPr>
+          <w:p>
+            <w:pPr>
+              <w:rPr>
+                <w:rFonts w:ascii="Calibri" w:hAnsi="Calibri"/>
+              </w:rPr>
+            </w:pPr>
+            <w:r>
+              <w:rPr>
+                <w:rFonts w:ascii="Calibri" w:hAnsi="Calibri"/>
+              </w:rPr>
+              <w:t>CRM</w:t>
+            </w:r>
+          </w:p>
+        </w:tc>
+        <w:tc>
+          <w:tcPr>
+            <w:tcW w:w="4987" w:type="dxa"/>
+            <w:vAlign w:val="center"/>
+          </w:tcPr>
+          <w:p>
+            <w:pPr>
+              <w:rPr>
+                <w:rFonts w:ascii="Calibri" w:hAnsi="Calibri"/>
+              </w:rPr>
+            </w:pPr>
+            <w:r>
+              <w:rPr>
+                <w:rFonts w:ascii="Calibri" w:hAnsi="Calibri"/>
+              </w:rPr>
+              <w:t>Contiene la información de las entidades registradas</w:t>
+            </w:r>
+            <w:r>
+              <w:rPr>
+                <w:rFonts w:ascii="Calibri" w:hAnsi="Calibri"/>
+              </w:rPr>
+              <w:t>, productos, contactos</w:t>
+            </w:r>
+            <w:r>
+              <w:rPr>
+                <w:rFonts w:ascii="Calibri" w:hAnsi="Calibri"/>
+              </w:rPr>
+              <w:t xml:space="preserve"> en el </w:t>
+            </w:r>
+            <w:proofErr w:type="spellStart"/>
+            <w:r>
+              <w:rPr>
+                <w:rFonts w:ascii="Calibri" w:hAnsi="Calibri"/>
+              </w:rPr>
+              <w:t>Marketplace</w:t>
+            </w:r>
+            <w:proofErr w:type="spellEnd"/>
+            <w:r>
+              <w:rPr>
+                <w:rFonts w:ascii="Calibri" w:hAnsi="Calibri"/>
+              </w:rPr>
+              <w:t xml:space="preserve">, </w:t>
+            </w:r>
+          </w:p>
+        </w:tc>
+      </w:tr>
+    </w:tbl>
+    <w:p>
+      <w:pPr>
+        <w:jc w:val="both"/>
+        <w:rPr>
+          <w:rFonts w:asciiTheme="minorHAnsi" w:hAnsiTheme="minorHAnsi"/>
+          <w:sz w:val="22"/>
+        </w:rPr>
+      </w:pPr>
+    </w:p>
+    <w:p>
+      <w:pPr>
         <w:jc w:val="both"/>
         <w:rPr>
           <w:rFonts w:asciiTheme="minorHAnsi" w:hAnsiTheme="minorHAnsi"/>
@@ -38246,7 +39848,6 @@
                 <w:rFonts w:asciiTheme="minorHAnsi" w:hAnsiTheme="minorHAnsi"/>
                 <w:b/>
               </w:rPr>
-              <w:lastRenderedPageBreak/>
               <w:t>100000</w:t>
             </w:r>
           </w:p>
@@ -38538,6 +40139,7 @@
                 <w:rFonts w:asciiTheme="minorHAnsi" w:hAnsiTheme="minorHAnsi"/>
                 <w:b/>
               </w:rPr>
+              <w:lastRenderedPageBreak/>
               <w:t>111100</w:t>
             </w:r>
           </w:p>
@@ -40512,6 +42114,7 @@
           <w:rFonts w:asciiTheme="minorHAnsi" w:hAnsiTheme="minorHAnsi"/>
           <w:noProof/>
           <w:sz w:val="22"/>
+          <w:lang w:val="en-US" w:eastAsia="en-US"/>
         </w:rPr>
         <w:lastRenderedPageBreak/>
         <w:drawing>
@@ -40664,6 +42267,7 @@
           <w:rFonts w:asciiTheme="minorHAnsi" w:hAnsiTheme="minorHAnsi"/>
           <w:noProof/>
           <w:sz w:val="22"/>
+          <w:lang w:val="en-US" w:eastAsia="en-US"/>
         </w:rPr>
         <w:drawing>
           <wp:inline distT="0" distB="0" distL="0" distR="0">
@@ -40863,6 +42467,7 @@
           <w:rFonts w:asciiTheme="minorHAnsi" w:hAnsiTheme="minorHAnsi"/>
           <w:noProof/>
           <w:sz w:val="22"/>
+          <w:lang w:val="en-US" w:eastAsia="en-US"/>
         </w:rPr>
         <w:lastRenderedPageBreak/>
         <w:drawing>
@@ -41031,6 +42636,7 @@
           <w:rFonts w:asciiTheme="minorHAnsi" w:hAnsiTheme="minorHAnsi"/>
           <w:noProof/>
           <w:sz w:val="22"/>
+          <w:lang w:val="en-US" w:eastAsia="en-US"/>
         </w:rPr>
         <w:drawing>
           <wp:inline distT="0" distB="0" distL="0" distR="0">
@@ -41176,6 +42782,7 @@
           <w:rFonts w:asciiTheme="minorHAnsi" w:hAnsiTheme="minorHAnsi"/>
           <w:noProof/>
           <w:sz w:val="22"/>
+          <w:lang w:val="en-US" w:eastAsia="en-US"/>
         </w:rPr>
         <w:drawing>
           <wp:inline distT="0" distB="0" distL="0" distR="0">
@@ -41382,6 +42989,7 @@
           <w:rFonts w:asciiTheme="minorHAnsi" w:hAnsiTheme="minorHAnsi"/>
           <w:noProof/>
           <w:sz w:val="22"/>
+          <w:lang w:val="en-US" w:eastAsia="en-US"/>
         </w:rPr>
         <w:drawing>
           <wp:inline distT="0" distB="0" distL="0" distR="0">
@@ -41580,6 +43188,7 @@
           <w:rFonts w:asciiTheme="minorHAnsi" w:hAnsiTheme="minorHAnsi"/>
           <w:noProof/>
           <w:sz w:val="22"/>
+          <w:lang w:val="en-US" w:eastAsia="en-US"/>
         </w:rPr>
         <w:drawing>
           <wp:inline distT="0" distB="0" distL="0" distR="0">
@@ -48687,6 +50296,7 @@
       <w:r>
         <w:rPr>
           <w:noProof/>
+          <w:lang w:val="en-US" w:eastAsia="en-US"/>
         </w:rPr>
         <w:drawing>
           <wp:inline distT="0" distB="0" distL="0" distR="0">
@@ -51235,7 +52845,7 @@
         <w:b/>
         <w:noProof/>
       </w:rPr>
-      <w:t>21</w:t>
+      <w:t>14</w:t>
     </w:r>
     <w:r>
       <w:rPr>
@@ -51286,6 +52896,7 @@
         <w:smallCaps/>
         <w:noProof/>
         <w:sz w:val="24"/>
+        <w:lang w:val="en-US" w:eastAsia="en-US"/>
       </w:rPr>
       <w:drawing>
         <wp:anchor distT="0" distB="0" distL="114300" distR="114300" simplePos="0" relativeHeight="251661312" behindDoc="0" locked="0" layoutInCell="1" allowOverlap="0">
@@ -51432,6 +53043,7 @@
         <w:smallCaps/>
         <w:noProof/>
         <w:sz w:val="24"/>
+        <w:lang w:val="en-US" w:eastAsia="en-US"/>
       </w:rPr>
       <w:drawing>
         <wp:anchor distT="0" distB="0" distL="114300" distR="114300" simplePos="0" relativeHeight="251663360" behindDoc="0" locked="0" layoutInCell="1" allowOverlap="0">
@@ -58897,7 +60509,7 @@
 </file>
 
 <file path=customXml/itemProps1.xml><?xml version="1.0" encoding="utf-8"?>
-<ds:datastoreItem xmlns:ds="http://schemas.openxmlformats.org/officeDocument/2006/customXml" ds:itemID="{1750457D-2957-4321-88F7-766AD4B69CFB}">
+<ds:datastoreItem xmlns:ds="http://schemas.openxmlformats.org/officeDocument/2006/customXml" ds:itemID="{9862B9EA-F570-4569-BBD2-5E2DF7192A26}">
   <ds:schemaRefs>
     <ds:schemaRef ds:uri="http://schemas.openxmlformats.org/officeDocument/2006/bibliography"/>
   </ds:schemaRefs>

</xml_diff>